<commit_message>
aggiunta sez. aggiornamento FW GME
</commit_message>
<xml_diff>
--- a/Documents/specs/GME_RS_FW_Principale.docx
+++ b/Documents/specs/GME_RS_FW_Principale.docx
@@ -3158,7 +3158,20 @@
                 <w:rFonts w:ascii="Verdana" w:hAnsi="Verdana"/>
                 <w:lang w:val="en-GB"/>
               </w:rPr>
-              <w:t>1o draft</w:t>
+              <w:t>1</w:t>
+            </w:r>
+            <w:r>
+              <w:rPr>
+                <w:rFonts w:ascii="Verdana" w:hAnsi="Verdana"/>
+              </w:rPr>
+              <w:t>°</w:t>
+            </w:r>
+            <w:r>
+              <w:rPr>
+                <w:rFonts w:ascii="Verdana" w:hAnsi="Verdana"/>
+                <w:lang w:val="en-GB"/>
+              </w:rPr>
+              <w:t xml:space="preserve"> draft</w:t>
             </w:r>
           </w:p>
         </w:tc>
@@ -3176,6 +3189,13 @@
                 <w:lang w:val="en-GB"/>
               </w:rPr>
             </w:pPr>
+            <w:r>
+              <w:rPr>
+                <w:rFonts w:ascii="Verdana" w:hAnsi="Verdana"/>
+                <w:lang w:val="en-GB"/>
+              </w:rPr>
+              <w:t>0.02</w:t>
+            </w:r>
           </w:p>
         </w:tc>
         <w:tc>
@@ -3190,6 +3210,13 @@
                 <w:lang w:val="en-GB"/>
               </w:rPr>
             </w:pPr>
+            <w:r>
+              <w:rPr>
+                <w:rFonts w:ascii="Verdana" w:hAnsi="Verdana"/>
+                <w:lang w:val="en-GB"/>
+              </w:rPr>
+              <w:t>24/02/2020</w:t>
+            </w:r>
           </w:p>
         </w:tc>
         <w:tc>
@@ -3204,6 +3231,15 @@
                 <w:lang w:val="en-GB"/>
               </w:rPr>
             </w:pPr>
+            <w:proofErr w:type="spellStart"/>
+            <w:r>
+              <w:rPr>
+                <w:rFonts w:ascii="Verdana" w:hAnsi="Verdana"/>
+                <w:lang w:val="en-GB"/>
+              </w:rPr>
+              <w:t>A.Bilato</w:t>
+            </w:r>
+            <w:proofErr w:type="spellEnd"/>
           </w:p>
         </w:tc>
         <w:tc>
@@ -3218,6 +3254,20 @@
                 <w:rFonts w:ascii="Verdana" w:hAnsi="Verdana"/>
               </w:rPr>
             </w:pPr>
+            <w:r>
+              <w:rPr>
+                <w:rFonts w:ascii="Verdana" w:hAnsi="Verdana"/>
+              </w:rPr>
+              <w:t xml:space="preserve">2° </w:t>
+            </w:r>
+            <w:proofErr w:type="spellStart"/>
+            <w:r>
+              <w:rPr>
+                <w:rFonts w:ascii="Verdana" w:hAnsi="Verdana"/>
+              </w:rPr>
+              <w:t>draft</w:t>
+            </w:r>
+            <w:proofErr w:type="spellEnd"/>
           </w:p>
         </w:tc>
       </w:tr>
@@ -3233,6 +3283,12 @@
                 <w:rFonts w:ascii="Verdana" w:hAnsi="Verdana"/>
               </w:rPr>
             </w:pPr>
+            <w:r>
+              <w:rPr>
+                <w:rFonts w:ascii="Verdana" w:hAnsi="Verdana"/>
+              </w:rPr>
+              <w:t>0.03</w:t>
+            </w:r>
           </w:p>
         </w:tc>
         <w:tc>
@@ -3246,6 +3302,12 @@
                 <w:rFonts w:ascii="Verdana" w:hAnsi="Verdana"/>
               </w:rPr>
             </w:pPr>
+            <w:r>
+              <w:rPr>
+                <w:rFonts w:ascii="Verdana" w:hAnsi="Verdana"/>
+              </w:rPr>
+              <w:t>26/02/2020</w:t>
+            </w:r>
           </w:p>
         </w:tc>
         <w:tc>
@@ -3259,6 +3321,14 @@
                 <w:rFonts w:ascii="Verdana" w:hAnsi="Verdana"/>
               </w:rPr>
             </w:pPr>
+            <w:proofErr w:type="spellStart"/>
+            <w:r>
+              <w:rPr>
+                <w:rFonts w:ascii="Verdana" w:hAnsi="Verdana"/>
+              </w:rPr>
+              <w:t>A.Bilato</w:t>
+            </w:r>
+            <w:proofErr w:type="spellEnd"/>
           </w:p>
         </w:tc>
         <w:tc>
@@ -3273,6 +3343,26 @@
                 <w:rFonts w:ascii="Verdana" w:hAnsi="Verdana"/>
               </w:rPr>
             </w:pPr>
+            <w:r>
+              <w:rPr>
+                <w:rFonts w:ascii="Verdana" w:hAnsi="Verdana"/>
+              </w:rPr>
+              <w:t xml:space="preserve">Aggiunto </w:t>
+            </w:r>
+            <w:proofErr w:type="spellStart"/>
+            <w:r>
+              <w:rPr>
+                <w:rFonts w:ascii="Verdana" w:hAnsi="Verdana"/>
+              </w:rPr>
+              <w:t>agg</w:t>
+            </w:r>
+            <w:proofErr w:type="spellEnd"/>
+            <w:r>
+              <w:rPr>
+                <w:rFonts w:ascii="Verdana" w:hAnsi="Verdana"/>
+              </w:rPr>
+              <w:t>. FW GME</w:t>
+            </w:r>
           </w:p>
         </w:tc>
       </w:tr>
@@ -3884,8 +3974,12 @@
           <w:lang w:val="it-IT"/>
         </w:rPr>
         <w:sectPr>
-          <w:headerReference w:type="default" r:id="rId9"/>
-          <w:footerReference w:type="default" r:id="rId10"/>
+          <w:headerReference w:type="even" r:id="rId9"/>
+          <w:headerReference w:type="default" r:id="rId10"/>
+          <w:footerReference w:type="even" r:id="rId11"/>
+          <w:footerReference w:type="default" r:id="rId12"/>
+          <w:headerReference w:type="first" r:id="rId13"/>
+          <w:footerReference w:type="first" r:id="rId14"/>
           <w:pgSz w:w="11907" w:h="16840" w:code="9"/>
           <w:pgMar w:top="1418" w:right="1134" w:bottom="2552" w:left="1701" w:header="709" w:footer="709" w:gutter="0"/>
           <w:cols w:space="708"/>
@@ -3900,48 +3994,69 @@
           <w:ilvl w:val="0"/>
           <w:numId w:val="2"/>
         </w:numPr>
-      </w:pPr>
-      <w:bookmarkStart w:id="7" w:name="_Toc197230193"/>
-      <w:bookmarkStart w:id="8" w:name="_Toc31803584"/>
-      <w:proofErr w:type="spellStart"/>
-      <w:r>
+        <w:rPr>
+          <w:lang w:val="it-IT"/>
+        </w:rPr>
+      </w:pPr>
+      <w:bookmarkStart w:id="8" w:name="_Toc197230193"/>
+      <w:bookmarkStart w:id="9" w:name="_Toc31803584"/>
+      <w:r>
+        <w:rPr>
+          <w:lang w:val="it-IT"/>
+        </w:rPr>
         <w:lastRenderedPageBreak/>
         <w:t>Introdu</w:t>
       </w:r>
-      <w:bookmarkEnd w:id="7"/>
-      <w:r>
+      <w:bookmarkEnd w:id="8"/>
+      <w:r>
+        <w:rPr>
+          <w:lang w:val="it-IT"/>
+        </w:rPr>
         <w:t>zione</w:t>
       </w:r>
-      <w:bookmarkEnd w:id="8"/>
-      <w:proofErr w:type="spellEnd"/>
+      <w:bookmarkEnd w:id="9"/>
     </w:p>
     <w:p>
       <w:pPr>
         <w:pStyle w:val="Titolo2RS"/>
-      </w:pPr>
-      <w:bookmarkStart w:id="9" w:name="_Toc197230194"/>
-      <w:bookmarkStart w:id="10" w:name="_Toc31803585"/>
-      <w:proofErr w:type="spellStart"/>
-      <w:r>
+        <w:rPr>
+          <w:lang w:val="it-IT"/>
+        </w:rPr>
+      </w:pPr>
+      <w:bookmarkStart w:id="10" w:name="_Toc197230194"/>
+      <w:bookmarkStart w:id="11" w:name="_Toc31803585"/>
+      <w:r>
+        <w:rPr>
+          <w:lang w:val="it-IT"/>
+        </w:rPr>
         <w:t>Scop</w:t>
       </w:r>
-      <w:bookmarkEnd w:id="9"/>
-      <w:r>
+      <w:bookmarkEnd w:id="10"/>
+      <w:r>
+        <w:rPr>
+          <w:lang w:val="it-IT"/>
+        </w:rPr>
         <w:t>o</w:t>
       </w:r>
-      <w:proofErr w:type="spellEnd"/>
-      <w:r>
+      <w:r>
+        <w:rPr>
+          <w:lang w:val="it-IT"/>
+        </w:rPr>
         <w:t xml:space="preserve"> </w:t>
       </w:r>
-      <w:proofErr w:type="spellStart"/>
-      <w:r>
+      <w:r>
+        <w:rPr>
+          <w:lang w:val="it-IT"/>
+        </w:rPr>
         <w:t>della</w:t>
       </w:r>
-      <w:proofErr w:type="spellEnd"/>
-      <w:r>
+      <w:r>
+        <w:rPr>
+          <w:lang w:val="it-IT"/>
+        </w:rPr>
         <w:t xml:space="preserve"> RS</w:t>
       </w:r>
-      <w:bookmarkEnd w:id="10"/>
+      <w:bookmarkEnd w:id="11"/>
     </w:p>
     <w:p>
       <w:pPr>
@@ -4162,7 +4277,7 @@
         <w:pStyle w:val="NormaleRS"/>
         <w:jc w:val="left"/>
       </w:pPr>
-      <w:hyperlink r:id="rId11" w:history="1">
+      <w:hyperlink r:id="rId15" w:history="1">
         <w:r>
           <w:rPr>
             <w:rStyle w:val="Collegamentoipertestuale"/>
@@ -4192,11 +4307,9 @@
       <w:r>
         <w:t xml:space="preserve"> comprende le seguenti </w:t>
       </w:r>
-      <w:proofErr w:type="gramStart"/>
-      <w:r>
-        <w:t>parti :</w:t>
-      </w:r>
-      <w:proofErr w:type="gramEnd"/>
+      <w:r>
+        <w:t>parti:</w:t>
+      </w:r>
     </w:p>
     <w:p>
       <w:pPr>
@@ -4321,8 +4434,8 @@
           <w:lang w:eastAsia="it-IT"/>
         </w:rPr>
       </w:pPr>
-      <w:bookmarkStart w:id="11" w:name="_Toc197230195"/>
-      <w:bookmarkStart w:id="12" w:name="_Toc31803586"/>
+      <w:bookmarkStart w:id="12" w:name="_Toc197230195"/>
+      <w:bookmarkStart w:id="13" w:name="_Toc31803586"/>
       <w:proofErr w:type="spellStart"/>
       <w:r>
         <w:t>Definition</w:t>
@@ -4355,11 +4468,11 @@
       <w:r>
         <w:t>abbrevi</w:t>
       </w:r>
-      <w:bookmarkEnd w:id="11"/>
+      <w:bookmarkEnd w:id="12"/>
       <w:r>
         <w:t>azioni</w:t>
       </w:r>
-      <w:bookmarkEnd w:id="12"/>
+      <w:bookmarkEnd w:id="13"/>
       <w:proofErr w:type="spellEnd"/>
     </w:p>
     <w:p>
@@ -4509,14 +4622,14 @@
           <w:lang w:val="en-GB"/>
         </w:rPr>
       </w:pPr>
-      <w:bookmarkStart w:id="13" w:name="GME"/>
+      <w:bookmarkStart w:id="14" w:name="GME"/>
       <w:r>
         <w:rPr>
           <w:lang w:val="en-GB"/>
         </w:rPr>
         <w:t>GME</w:t>
       </w:r>
-      <w:bookmarkEnd w:id="13"/>
+      <w:bookmarkEnd w:id="14"/>
       <w:r>
         <w:rPr>
           <w:lang w:val="en-GB"/>
@@ -4591,7 +4704,7 @@
         <w:pStyle w:val="NormaleRS"/>
         <w:jc w:val="left"/>
       </w:pPr>
-      <w:bookmarkStart w:id="14" w:name="MonDev"/>
+      <w:bookmarkStart w:id="15" w:name="MonDev"/>
       <w:proofErr w:type="spellStart"/>
       <w:r>
         <w:t>MonDev</w:t>
@@ -4600,7 +4713,7 @@
       <w:r>
         <w:t xml:space="preserve"> </w:t>
       </w:r>
-      <w:bookmarkEnd w:id="14"/>
+      <w:bookmarkEnd w:id="15"/>
       <w:r>
         <w:tab/>
       </w:r>
@@ -4700,9 +4813,9 @@
           <w:lang w:val="it-IT"/>
         </w:rPr>
       </w:pPr>
-      <w:bookmarkStart w:id="15" w:name="inizializzazione"/>
-      <w:bookmarkStart w:id="16" w:name="_Toc31803587"/>
-      <w:bookmarkEnd w:id="15"/>
+      <w:bookmarkStart w:id="16" w:name="inizializzazione"/>
+      <w:bookmarkStart w:id="17" w:name="_Toc31803587"/>
+      <w:bookmarkEnd w:id="16"/>
       <w:r>
         <w:rPr>
           <w:lang w:val="it-IT"/>
@@ -4710,7 +4823,7 @@
         <w:lastRenderedPageBreak/>
         <w:t>Modo di funzionamento (macro)</w:t>
       </w:r>
-      <w:bookmarkEnd w:id="16"/>
+      <w:bookmarkEnd w:id="17"/>
     </w:p>
     <w:p>
       <w:pPr>
@@ -4721,9 +4834,9 @@
       <w:pPr>
         <w:pStyle w:val="Titolo2RS"/>
       </w:pPr>
-      <w:bookmarkStart w:id="17" w:name="init_mem_manager"/>
-      <w:bookmarkStart w:id="18" w:name="_Toc31803588"/>
-      <w:bookmarkEnd w:id="17"/>
+      <w:bookmarkStart w:id="18" w:name="init_mem_manager"/>
+      <w:bookmarkStart w:id="19" w:name="_Toc31803588"/>
+      <w:bookmarkEnd w:id="18"/>
       <w:r>
         <w:t xml:space="preserve">Prima </w:t>
       </w:r>
@@ -4747,7 +4860,7 @@
       <w:r>
         <w:t>WiFi</w:t>
       </w:r>
-      <w:bookmarkEnd w:id="18"/>
+      <w:bookmarkEnd w:id="19"/>
       <w:proofErr w:type="spellEnd"/>
       <w:r>
         <w:t xml:space="preserve"> </w:t>
@@ -4879,7 +4992,7 @@
           <w:lang w:val="it-IT"/>
         </w:rPr>
       </w:pPr>
-      <w:bookmarkStart w:id="19" w:name="_Toc31803589"/>
+      <w:bookmarkStart w:id="20" w:name="_Toc31803589"/>
       <w:r>
         <w:rPr>
           <w:lang w:val="it-IT"/>
@@ -4887,7 +5000,7 @@
         <w:lastRenderedPageBreak/>
         <w:t>Inizializzazione RTC</w:t>
       </w:r>
-      <w:bookmarkEnd w:id="19"/>
+      <w:bookmarkEnd w:id="20"/>
     </w:p>
     <w:p>
       <w:pPr>
@@ -4975,7 +5088,7 @@
       <w:pPr>
         <w:pStyle w:val="Titolo2RS"/>
       </w:pPr>
-      <w:bookmarkStart w:id="20" w:name="_Toc31803590"/>
+      <w:bookmarkStart w:id="21" w:name="_Toc31803590"/>
       <w:proofErr w:type="spellStart"/>
       <w:r>
         <w:t>Verifica</w:t>
@@ -4984,7 +5097,7 @@
       <w:r>
         <w:t xml:space="preserve"> file system</w:t>
       </w:r>
-      <w:bookmarkEnd w:id="20"/>
+      <w:bookmarkEnd w:id="21"/>
     </w:p>
     <w:p>
       <w:pPr>
@@ -5011,11 +5124,11 @@
       <w:pPr>
         <w:pStyle w:val="Titolo3RS"/>
       </w:pPr>
-      <w:bookmarkStart w:id="21" w:name="_Toc31803591"/>
+      <w:bookmarkStart w:id="22" w:name="_Toc31803591"/>
       <w:r>
         <w:t>Certificati CA</w:t>
       </w:r>
-      <w:bookmarkEnd w:id="21"/>
+      <w:bookmarkEnd w:id="22"/>
     </w:p>
     <w:p>
       <w:pPr>
@@ -5082,26 +5195,54 @@
         <w:t xml:space="preserve">Questo sarà possibile </w:t>
       </w:r>
       <w:r>
-        <w:t xml:space="preserve">o </w:t>
-      </w:r>
-      <w:r>
-        <w:t>utilizzando al primo collegamento il portale CAREL per caricare il CA di terze parti e tutti i dati di configurazione necessari al terzo, che poi d</w:t>
-      </w:r>
-      <w:r>
-        <w:t>ispone in toto del dispositivo, o tramite un codice di produzione custom che caricherà nel sistema il certificato del committente.</w:t>
+        <w:t>tramite un codice di produzione custom che caricherà nel sistema il certificato del committente.</w:t>
       </w:r>
       <w:r>
         <w:br/>
       </w:r>
       <w:r>
+        <w:rPr>
+          <w:color w:val="FF0000"/>
+        </w:rPr>
+        <w:t>TDB in CAREL o USR</w:t>
+      </w:r>
+    </w:p>
+    <w:p>
+      <w:pPr>
+        <w:pStyle w:val="NormaleRS"/>
+        <w:numPr>
+          <w:ilvl w:val="0"/>
+          <w:numId w:val="6"/>
+        </w:numPr>
+        <w:jc w:val="left"/>
+      </w:pPr>
+      <w:r>
+        <w:t xml:space="preserve">L’onere di aggiornare in tempo o quando necessario i certificati è lato </w:t>
+      </w:r>
+      <w:proofErr w:type="spellStart"/>
+      <w:r>
+        <w:t>cloud</w:t>
+      </w:r>
+      <w:proofErr w:type="spellEnd"/>
+      <w:r>
+        <w:t>.</w:t>
+      </w:r>
+      <w:r>
         <w:br/>
+        <w:t>Se il GME resta inattivo per lungo tempo ed entrambi i CA sono non validi il GME dev</w:t>
+      </w:r>
+      <w:r>
+        <w:t>e essere aggiornato manualmente in CAREL</w:t>
+      </w:r>
+      <w:r>
+        <w:br/>
       </w:r>
     </w:p>
     <w:p>
       <w:pPr>
         <w:pStyle w:val="Titolo3RS"/>
       </w:pPr>
-      <w:bookmarkStart w:id="22" w:name="_Toc31803592"/>
+      <w:bookmarkStart w:id="23" w:name="_Toc31803592"/>
       <w:r>
         <w:t>File di modello</w:t>
       </w:r>
@@ -5114,7 +5255,7 @@
       <w:r>
         <w:t>)</w:t>
       </w:r>
-      <w:bookmarkEnd w:id="22"/>
+      <w:bookmarkEnd w:id="23"/>
     </w:p>
     <w:p>
       <w:pPr>
@@ -5132,7 +5273,7 @@
         <w:br/>
         <w:t xml:space="preserve">vedi </w:t>
       </w:r>
-      <w:hyperlink r:id="rId12" w:history="1">
+      <w:hyperlink r:id="rId16" w:history="1">
         <w:r>
           <w:rPr>
             <w:rStyle w:val="Collegamentoipertestuale"/>
@@ -5295,7 +5436,7 @@
         <w:br/>
         <w:t xml:space="preserve">Vedi file </w:t>
       </w:r>
-      <w:hyperlink r:id="rId13" w:history="1">
+      <w:hyperlink r:id="rId17" w:history="1">
         <w:proofErr w:type="spellStart"/>
         <w:r>
           <w:rPr>
@@ -5343,7 +5484,7 @@
           <w:lang w:val="it-IT"/>
         </w:rPr>
       </w:pPr>
-      <w:bookmarkStart w:id="23" w:name="_Toc31803593"/>
+      <w:bookmarkStart w:id="24" w:name="_Toc31803593"/>
       <w:r>
         <w:rPr>
           <w:lang w:val="it-IT"/>
@@ -5351,7 +5492,7 @@
         <w:lastRenderedPageBreak/>
         <w:t>Polling Engine</w:t>
       </w:r>
-      <w:bookmarkEnd w:id="23"/>
+      <w:bookmarkEnd w:id="24"/>
     </w:p>
     <w:p>
       <w:pPr>
@@ -5397,7 +5538,7 @@
       <w:r>
         <w:t xml:space="preserve">descritto nel documento </w:t>
       </w:r>
-      <w:hyperlink r:id="rId14" w:history="1">
+      <w:hyperlink r:id="rId18" w:history="1">
         <w:proofErr w:type="spellStart"/>
         <w:r>
           <w:rPr>
@@ -5463,12 +5604,12 @@
           <w:lang w:val="it-IT"/>
         </w:rPr>
       </w:pPr>
-      <w:bookmarkStart w:id="24" w:name="_Toc31803594"/>
+      <w:bookmarkStart w:id="25" w:name="_Toc31803594"/>
       <w:r>
         <w:lastRenderedPageBreak/>
         <w:t>MQTT Engine</w:t>
       </w:r>
-      <w:bookmarkEnd w:id="24"/>
+      <w:bookmarkEnd w:id="25"/>
       <w:r>
         <w:t xml:space="preserve"> </w:t>
       </w:r>
@@ -5525,24 +5666,12 @@
       <w:r>
         <w:t xml:space="preserve"> presenti a questo link </w:t>
       </w:r>
-      <w:hyperlink r:id="rId15" w:history="1">
+      <w:hyperlink r:id="rId19" w:history="1">
         <w:r>
           <w:rPr>
             <w:rStyle w:val="Collegamentoipertestuale"/>
           </w:rPr>
-          <w:t>https://drive.google.com/open?id=1IJpGUBO</w:t>
-        </w:r>
-        <w:r>
-          <w:rPr>
-            <w:rStyle w:val="Collegamentoipertestuale"/>
-          </w:rPr>
-          <w:t>N</w:t>
-        </w:r>
-        <w:r>
-          <w:rPr>
-            <w:rStyle w:val="Collegamentoipertestuale"/>
-          </w:rPr>
-          <w:t>SAXrd71AtTDmHrDc2wQGiFEX</w:t>
+          <w:t>https://drive.google.com/open?id=1IJpGUBONSAXrd71AtTDmHrDc2wQGiFEX</w:t>
         </w:r>
       </w:hyperlink>
       <w:r>
@@ -5595,7 +5724,7 @@
           <w:lang w:val="it-IT"/>
         </w:rPr>
       </w:pPr>
-      <w:bookmarkStart w:id="25" w:name="_Toc31803595"/>
+      <w:bookmarkStart w:id="26" w:name="_Toc31803595"/>
       <w:r>
         <w:rPr>
           <w:lang w:val="it-IT"/>
@@ -5609,7 +5738,7 @@
         </w:rPr>
         <w:t>ipi di dati</w:t>
       </w:r>
-      <w:bookmarkEnd w:id="25"/>
+      <w:bookmarkEnd w:id="26"/>
     </w:p>
     <w:p>
       <w:pPr>
@@ -5648,27 +5777,97 @@
       <w:r>
         <w:t xml:space="preserve">CBOR </w:t>
       </w:r>
-      <w:hyperlink r:id="rId16" w:history="1">
+      <w:hyperlink r:id="rId20" w:history="1">
         <w:r>
           <w:rPr>
             <w:rStyle w:val="Collegamentoipertestuale"/>
           </w:rPr>
-          <w:t>https://drive.google.com/open?id=1BuX2NeawAvz4Py_tf2</w:t>
-        </w:r>
+          <w:t>https://drive.google.com/open?id=1BuX2NeawAvz4Py_tf2SRti_enep9hSQe</w:t>
+        </w:r>
+      </w:hyperlink>
+      <w:r>
+        <w:t>.</w:t>
+      </w:r>
+    </w:p>
+    <w:p>
+      <w:pPr>
+        <w:pStyle w:val="NormaleRS"/>
+        <w:jc w:val="left"/>
+      </w:pPr>
+    </w:p>
+    <w:p>
+      <w:pPr>
+        <w:pStyle w:val="NormaleRS"/>
+        <w:jc w:val="left"/>
+      </w:pPr>
+      <w:r>
+        <w:t xml:space="preserve">I </w:t>
+      </w:r>
+      <w:r>
+        <w:t xml:space="preserve">tipi di dati che è in grado di trattare sono elencati di seguito e troveranno poi applicazione nella tabella di </w:t>
+      </w:r>
+      <w:r>
+        <w:t xml:space="preserve">modello </w:t>
+      </w:r>
+      <w:r>
+        <w:t>(</w:t>
+      </w:r>
+      <w:r>
+        <w:t xml:space="preserve">da ora </w:t>
+      </w:r>
+      <w:r>
+        <w:t>MODEL_TABLE</w:t>
+      </w:r>
+      <w:r>
+        <w:t>)</w:t>
+      </w:r>
+      <w:r>
+        <w:t xml:space="preserve"> descritta in </w:t>
+      </w:r>
+    </w:p>
+    <w:p>
+      <w:pPr>
+        <w:pStyle w:val="NormaleRS"/>
+        <w:jc w:val="left"/>
+      </w:pPr>
+      <w:hyperlink r:id="rId21" w:history="1">
+        <w:proofErr w:type="gramStart"/>
         <w:r>
           <w:rPr>
             <w:rStyle w:val="Collegamentoipertestuale"/>
           </w:rPr>
-          <w:t>S</w:t>
-        </w:r>
-        <w:r>
-          <w:rPr>
-            <w:rStyle w:val="Collegamentoipertestuale"/>
-          </w:rPr>
-          <w:t>Rti_enep9hSQe</w:t>
+          <w:t>GME_Modbus_scan_datatable_Flash_ipotesi_2.xlsx</w:t>
         </w:r>
       </w:hyperlink>
       <w:r>
+        <w:rPr>
+          <w:rStyle w:val="Collegamentoipertestuale"/>
+        </w:rPr>
+        <w:t xml:space="preserve">  </w:t>
+      </w:r>
+      <w:r>
+        <w:t>sia</w:t>
+      </w:r>
+      <w:proofErr w:type="gramEnd"/>
+      <w:r>
+        <w:t xml:space="preserve"> </w:t>
+      </w:r>
+      <w:r>
+        <w:t xml:space="preserve">per l’invio di </w:t>
+      </w:r>
+      <w:r>
+        <w:t>va</w:t>
+      </w:r>
+      <w:r>
+        <w:t>lori via</w:t>
+      </w:r>
+      <w:r>
+        <w:t xml:space="preserve"> </w:t>
+      </w:r>
+      <w:r>
+        <w:t>CBOR</w:t>
+      </w:r>
+      <w:r>
         <w:t>.</w:t>
       </w:r>
     </w:p>
@@ -5677,83 +5876,136 @@
         <w:pStyle w:val="NormaleRS"/>
         <w:jc w:val="left"/>
       </w:pPr>
-    </w:p>
-    <w:p>
-      <w:pPr>
-        <w:pStyle w:val="NormaleRS"/>
-        <w:jc w:val="left"/>
-      </w:pPr>
-      <w:r>
-        <w:t xml:space="preserve">I </w:t>
-      </w:r>
-      <w:r>
-        <w:t xml:space="preserve">tipi di dati che è in grado di trattare sono elencati di seguito e troveranno poi applicazione nella tabella di </w:t>
-      </w:r>
-      <w:r>
-        <w:t xml:space="preserve">modello </w:t>
-      </w:r>
-      <w:r>
-        <w:t>(</w:t>
-      </w:r>
-      <w:r>
-        <w:t xml:space="preserve">da ora </w:t>
-      </w:r>
-      <w:r>
-        <w:t>MODEL_TABLE</w:t>
-      </w:r>
-      <w:r>
-        <w:t>)</w:t>
-      </w:r>
-      <w:r>
-        <w:t xml:space="preserve"> descritta in </w:t>
-      </w:r>
-    </w:p>
-    <w:p>
-      <w:pPr>
-        <w:pStyle w:val="NormaleRS"/>
-        <w:jc w:val="left"/>
-      </w:pPr>
-      <w:hyperlink r:id="rId17" w:history="1">
-        <w:proofErr w:type="gramStart"/>
-        <w:r>
-          <w:rPr>
-            <w:rStyle w:val="Collegamentoipertestuale"/>
-          </w:rPr>
-          <w:t>GME_Modbus_scan_datatable_Flash_ipotesi_2.xlsx</w:t>
-        </w:r>
-      </w:hyperlink>
-      <w:r>
-        <w:rPr>
-          <w:rStyle w:val="Collegamentoipertestuale"/>
-        </w:rPr>
-        <w:t xml:space="preserve">  </w:t>
-      </w:r>
-      <w:r>
-        <w:t>sia</w:t>
+      <w:r>
+        <w:t xml:space="preserve">Tale tabella deve contenere un totale massimo di 100 valori da campionare, allarmi compresi, la verifica che tale limite sia rispettato è in carico al </w:t>
+      </w:r>
+      <w:proofErr w:type="spellStart"/>
+      <w:r>
+        <w:t>cloud</w:t>
+      </w:r>
+      <w:proofErr w:type="spellEnd"/>
+      <w:r>
+        <w:t xml:space="preserve"> che metterà a disposizione anche il </w:t>
+      </w:r>
+      <w:proofErr w:type="spellStart"/>
+      <w:r>
+        <w:t>tool</w:t>
+      </w:r>
+      <w:proofErr w:type="spellEnd"/>
+      <w:r>
+        <w:t xml:space="preserve"> di selezione delle variabili da campionare.</w:t>
+      </w:r>
+    </w:p>
+    <w:p>
+      <w:pPr>
+        <w:pStyle w:val="NormaleRS"/>
+        <w:jc w:val="left"/>
+      </w:pPr>
+    </w:p>
+    <w:p>
+      <w:pPr>
+        <w:pStyle w:val="NormaleRS"/>
+        <w:jc w:val="left"/>
+      </w:pPr>
+      <w:r>
+        <w:t>I dati vengono campionati secondo 3 modalità:</w:t>
+      </w:r>
+    </w:p>
+    <w:p>
+      <w:pPr>
+        <w:pStyle w:val="NormaleRS"/>
+        <w:numPr>
+          <w:ilvl w:val="0"/>
+          <w:numId w:val="19"/>
+        </w:numPr>
+        <w:jc w:val="left"/>
+      </w:pPr>
+      <w:r>
+        <w:t xml:space="preserve">Allarmi; </w:t>
+      </w:r>
+      <w:r>
+        <w:br/>
+        <w:t xml:space="preserve">il polling è </w:t>
+      </w:r>
+      <w:r>
+        <w:t xml:space="preserve">best </w:t>
+      </w:r>
+      <w:proofErr w:type="spellStart"/>
+      <w:r>
+        <w:t>effort</w:t>
+      </w:r>
+      <w:proofErr w:type="spellEnd"/>
+      <w:r>
+        <w:t xml:space="preserve"> ovvero la scansione avviene alla massima velocità possibile compatibilmente con il numero di allarmi in tabella.</w:t>
+      </w:r>
+    </w:p>
+    <w:p>
+      <w:pPr>
+        <w:pStyle w:val="NormaleRS"/>
+        <w:numPr>
+          <w:ilvl w:val="0"/>
+          <w:numId w:val="19"/>
+        </w:numPr>
+        <w:jc w:val="left"/>
+      </w:pPr>
+      <w:r>
+        <w:t xml:space="preserve">High </w:t>
+      </w:r>
+      <w:proofErr w:type="gramStart"/>
+      <w:r>
+        <w:t>polling;</w:t>
+      </w:r>
+      <w:r>
+        <w:br/>
+        <w:t>Il</w:t>
       </w:r>
       <w:proofErr w:type="gramEnd"/>
       <w:r>
+        <w:t xml:space="preserve"> tempo di campionamento minimo è di 60 sec., eccezionalmente e per il solo cliente </w:t>
+      </w:r>
+      <w:proofErr w:type="spellStart"/>
+      <w:r>
+        <w:t>Rivacold</w:t>
+      </w:r>
+      <w:proofErr w:type="spellEnd"/>
+      <w:r>
+        <w:t xml:space="preserve"> tale tempo sarà ridotto a 30 sec. Ma con un numero di variabili da monitorare non superiore a 15.</w:t>
+      </w:r>
+    </w:p>
+    <w:p>
+      <w:pPr>
+        <w:pStyle w:val="NormaleRS"/>
+        <w:numPr>
+          <w:ilvl w:val="0"/>
+          <w:numId w:val="19"/>
+        </w:numPr>
+        <w:jc w:val="left"/>
+      </w:pPr>
+      <w:proofErr w:type="spellStart"/>
+      <w:r>
+        <w:t>Low</w:t>
+      </w:r>
+      <w:proofErr w:type="spellEnd"/>
+      <w:r>
         <w:t xml:space="preserve"> </w:t>
       </w:r>
-      <w:r>
-        <w:t xml:space="preserve">per l’invio di </w:t>
-      </w:r>
-      <w:r>
-        <w:t>va</w:t>
-      </w:r>
-      <w:r>
-        <w:t>lori via</w:t>
-      </w:r>
-      <w:r>
-        <w:t xml:space="preserve"> JSON</w:t>
-      </w:r>
-      <w:r>
-        <w:t>.</w:t>
-      </w:r>
-    </w:p>
-    <w:p>
-      <w:pPr>
-        <w:pStyle w:val="NormaleRS"/>
+      <w:proofErr w:type="gramStart"/>
+      <w:r>
+        <w:t>polling;</w:t>
+      </w:r>
+      <w:r>
+        <w:br/>
+        <w:t>Il</w:t>
+      </w:r>
+      <w:proofErr w:type="gramEnd"/>
+      <w:r>
+        <w:t xml:space="preserve"> tempo di campionamento massimo è di 32767 sec.</w:t>
+      </w:r>
+    </w:p>
+    <w:p>
+      <w:pPr>
+        <w:pStyle w:val="NormaleRS"/>
+        <w:jc w:val="left"/>
       </w:pPr>
     </w:p>
     <w:p>
@@ -6041,12 +6293,6 @@
     <w:p>
       <w:pPr>
         <w:pStyle w:val="NormaleRS"/>
-      </w:pPr>
-    </w:p>
-    <w:p>
-      <w:pPr>
-        <w:pStyle w:val="NormaleRS"/>
-        <w:jc w:val="left"/>
       </w:pPr>
     </w:p>
     <w:p>
@@ -6060,7 +6306,7 @@
           <w:lang w:val="it-IT"/>
         </w:rPr>
       </w:pPr>
-      <w:bookmarkStart w:id="26" w:name="_Toc31803596"/>
+      <w:bookmarkStart w:id="27" w:name="_Toc31803596"/>
       <w:r>
         <w:rPr>
           <w:lang w:val="it-IT"/>
@@ -6082,7 +6328,7 @@
         </w:rPr>
         <w:t xml:space="preserve"> nel gateway</w:t>
       </w:r>
-      <w:bookmarkEnd w:id="26"/>
+      <w:bookmarkEnd w:id="27"/>
     </w:p>
     <w:p>
       <w:pPr>
@@ -6246,7 +6492,7 @@
       <w:pPr>
         <w:pStyle w:val="Titolo2RS"/>
       </w:pPr>
-      <w:bookmarkStart w:id="27" w:name="_Toc31803597"/>
+      <w:bookmarkStart w:id="28" w:name="_Toc31803597"/>
       <w:r>
         <w:t xml:space="preserve">Aggiornamento file di </w:t>
       </w:r>
@@ -6254,7 +6500,7 @@
       <w:r>
         <w:t>modello</w:t>
       </w:r>
-      <w:bookmarkEnd w:id="27"/>
+      <w:bookmarkEnd w:id="28"/>
       <w:proofErr w:type="spellEnd"/>
     </w:p>
     <w:p>
@@ -6436,7 +6682,7 @@
         <w:pStyle w:val="NormaleRS"/>
         <w:jc w:val="left"/>
       </w:pPr>
-      <w:hyperlink r:id="rId18" w:history="1">
+      <w:hyperlink r:id="rId22" w:history="1">
         <w:r>
           <w:rPr>
             <w:rStyle w:val="Collegamentoipertestuale"/>
@@ -6455,7 +6701,7 @@
       <w:pPr>
         <w:pStyle w:val="Titolo2RS"/>
       </w:pPr>
-      <w:bookmarkStart w:id="28" w:name="_Toc31803598"/>
+      <w:bookmarkStart w:id="29" w:name="_Toc31803598"/>
       <w:r>
         <w:t xml:space="preserve">Aggiornamento file </w:t>
       </w:r>
@@ -6471,7 +6717,7 @@
       <w:r>
         <w:t>certificati</w:t>
       </w:r>
-      <w:bookmarkEnd w:id="28"/>
+      <w:bookmarkEnd w:id="29"/>
       <w:proofErr w:type="spellEnd"/>
     </w:p>
     <w:p>
@@ -6534,21 +6780,8 @@
       <w:r>
         <w:t xml:space="preserve"> al file </w:t>
       </w:r>
-      <w:proofErr w:type="spellStart"/>
-      <w:r>
-        <w:t>CAindex</w:t>
-      </w:r>
-      <w:proofErr w:type="spellEnd"/>
-      <w:r>
-        <w:t xml:space="preserve"> indicato nel </w:t>
-      </w:r>
-      <w:proofErr w:type="spellStart"/>
-      <w:r>
-        <w:t>payload</w:t>
-      </w:r>
-      <w:proofErr w:type="spellEnd"/>
-      <w:r>
-        <w:t>, il GME ha due possibili certificati</w:t>
+      <w:r>
+        <w:t>CA non utilizzato</w:t>
       </w:r>
     </w:p>
     <w:p>
@@ -6614,7 +6847,7 @@
         <w:pStyle w:val="NormaleRS"/>
         <w:jc w:val="left"/>
       </w:pPr>
-      <w:hyperlink r:id="rId19" w:history="1">
+      <w:hyperlink r:id="rId23" w:history="1">
         <w:r>
           <w:rPr>
             <w:rStyle w:val="Collegamentoipertestuale"/>
@@ -6636,16 +6869,61 @@
     </w:p>
     <w:p>
       <w:pPr>
+        <w:jc w:val="left"/>
+        <w:rPr>
+          <w:rFonts w:ascii="Verdana" w:hAnsi="Verdana"/>
+          <w:sz w:val="20"/>
+          <w:szCs w:val="20"/>
+          <w:lang w:val="it-IT" w:eastAsia="it-IT"/>
+        </w:rPr>
+      </w:pPr>
+    </w:p>
+    <w:p>
+      <w:pPr>
+        <w:jc w:val="left"/>
+        <w:rPr>
+          <w:rFonts w:ascii="Verdana" w:hAnsi="Verdana"/>
+          <w:sz w:val="20"/>
+          <w:szCs w:val="20"/>
+          <w:lang w:val="it-IT" w:eastAsia="it-IT"/>
+        </w:rPr>
+      </w:pPr>
+    </w:p>
+    <w:p>
+      <w:pPr>
+        <w:jc w:val="left"/>
+        <w:rPr>
+          <w:rFonts w:ascii="Verdana" w:hAnsi="Verdana"/>
+          <w:sz w:val="20"/>
+          <w:szCs w:val="20"/>
+          <w:lang w:val="it-IT" w:eastAsia="it-IT"/>
+        </w:rPr>
+      </w:pPr>
+    </w:p>
+    <w:p>
+      <w:pPr>
+        <w:jc w:val="left"/>
+        <w:rPr>
+          <w:rFonts w:ascii="Verdana" w:hAnsi="Verdana"/>
+          <w:sz w:val="20"/>
+          <w:szCs w:val="20"/>
+          <w:lang w:val="it-IT" w:eastAsia="it-IT"/>
+        </w:rPr>
+      </w:pPr>
+    </w:p>
+    <w:p>
+      <w:pPr>
         <w:pStyle w:val="Titolo2RS"/>
         <w:rPr>
           <w:lang w:val="it-IT"/>
         </w:rPr>
       </w:pPr>
-      <w:bookmarkStart w:id="29" w:name="_Toc31803599"/>
+      <w:bookmarkStart w:id="30" w:name="_Toc31803599"/>
       <w:r>
         <w:rPr>
           <w:lang w:val="it-IT"/>
         </w:rPr>
+        <w:lastRenderedPageBreak/>
         <w:t xml:space="preserve">Aggiornamento FW del dispositivo </w:t>
       </w:r>
       <w:r>
@@ -6654,7 +6932,7 @@
         </w:rPr>
         <w:t>connesso</w:t>
       </w:r>
-      <w:bookmarkEnd w:id="29"/>
+      <w:bookmarkEnd w:id="30"/>
     </w:p>
     <w:p>
       <w:pPr>
@@ -6701,9 +6979,6 @@
       </w:r>
       <w:r>
         <w:br/>
-      </w:r>
-      <w:r>
-        <w:lastRenderedPageBreak/>
         <w:t>dove vi sono descritti i dettagli implementativi.</w:t>
       </w:r>
       <w:r>
@@ -6838,14 +7113,13 @@
         </w:rPr>
         <w:br/>
       </w:r>
-      <w:hyperlink r:id="rId20" w:history="1">
+      <w:hyperlink r:id="rId24" w:history="1">
         <w:proofErr w:type="spellStart"/>
         <w:r>
           <w:rPr>
             <w:rStyle w:val="Collegamentoipertestuale"/>
-            <w:lang w:eastAsia="en-US"/>
-          </w:rPr>
-          <w:t>payload-update_dev_firmware-req.json</w:t>
+          </w:rPr>
+          <w:t>payload-update_dev_firmware-req.cbor</w:t>
         </w:r>
         <w:proofErr w:type="spellEnd"/>
       </w:hyperlink>
@@ -6974,7 +7248,7 @@
         <w:pStyle w:val="NormaleRS"/>
         <w:jc w:val="left"/>
       </w:pPr>
-      <w:hyperlink r:id="rId21" w:history="1">
+      <w:hyperlink r:id="rId25" w:history="1">
         <w:r>
           <w:rPr>
             <w:rStyle w:val="Collegamentoipertestuale"/>
@@ -7003,6 +7277,368 @@
       <w:r>
         <w:br/>
       </w:r>
+    </w:p>
+    <w:p>
+      <w:pPr>
+        <w:jc w:val="left"/>
+        <w:rPr>
+          <w:rFonts w:ascii="Verdana" w:hAnsi="Verdana"/>
+          <w:b/>
+          <w:szCs w:val="20"/>
+          <w:lang w:val="it-IT"/>
+        </w:rPr>
+      </w:pPr>
+      <w:r>
+        <w:rPr>
+          <w:lang w:val="it-IT"/>
+        </w:rPr>
+        <w:br w:type="page"/>
+      </w:r>
+    </w:p>
+    <w:p>
+      <w:pPr>
+        <w:pStyle w:val="Titolo2RS"/>
+        <w:rPr>
+          <w:lang w:val="it-IT"/>
+        </w:rPr>
+      </w:pPr>
+      <w:r>
+        <w:rPr>
+          <w:lang w:val="it-IT"/>
+        </w:rPr>
+        <w:lastRenderedPageBreak/>
+        <w:t xml:space="preserve">Aggiornamento FW del </w:t>
+      </w:r>
+      <w:r>
+        <w:rPr>
+          <w:lang w:val="it-IT"/>
+        </w:rPr>
+        <w:t xml:space="preserve">gateway </w:t>
+      </w:r>
+    </w:p>
+    <w:p>
+      <w:pPr>
+        <w:pStyle w:val="NormaleRS"/>
+        <w:jc w:val="left"/>
+      </w:pPr>
+      <w:r>
+        <w:t xml:space="preserve">Il GME è in grado di aggiornare il </w:t>
+      </w:r>
+      <w:r>
+        <w:t xml:space="preserve">proprio </w:t>
+      </w:r>
+      <w:r>
+        <w:t>FW</w:t>
+      </w:r>
+      <w:r>
+        <w:t>,</w:t>
+      </w:r>
+      <w:r>
+        <w:t xml:space="preserve"> riceverà il FW da scaricare tramite il </w:t>
+      </w:r>
+      <w:proofErr w:type="spellStart"/>
+      <w:r>
+        <w:t>topic</w:t>
+      </w:r>
+      <w:proofErr w:type="spellEnd"/>
+      <w:r>
+        <w:t xml:space="preserve"> MQTT \</w:t>
+      </w:r>
+      <w:proofErr w:type="spellStart"/>
+      <w:r>
+        <w:t>req</w:t>
+      </w:r>
+      <w:proofErr w:type="spellEnd"/>
+      <w:r>
+        <w:t xml:space="preserve"> con il comando </w:t>
+      </w:r>
+      <w:r>
+        <w:t>UPDATE_GW</w:t>
+      </w:r>
+      <w:r>
+        <w:t>_FIRMWARE</w:t>
+      </w:r>
+      <w:r>
+        <w:t>, al cui interno vi sono le informazioni necessarie per eseguire il download</w:t>
+      </w:r>
+      <w:r>
+        <w:t>.</w:t>
+      </w:r>
+      <w:r>
+        <w:br/>
+        <w:t xml:space="preserve">Al ricevimento di questo comando il GME </w:t>
+      </w:r>
+      <w:proofErr w:type="gramStart"/>
+      <w:r>
+        <w:t>deve :</w:t>
+      </w:r>
+      <w:proofErr w:type="gramEnd"/>
+    </w:p>
+    <w:p>
+      <w:pPr>
+        <w:pStyle w:val="NormaleRS"/>
+        <w:numPr>
+          <w:ilvl w:val="0"/>
+          <w:numId w:val="22"/>
+        </w:numPr>
+        <w:jc w:val="left"/>
+      </w:pPr>
+      <w:proofErr w:type="gramStart"/>
+      <w:r>
+        <w:t>bloccare</w:t>
+      </w:r>
+      <w:proofErr w:type="gramEnd"/>
+      <w:r>
+        <w:t xml:space="preserve"> il polling </w:t>
+      </w:r>
+      <w:proofErr w:type="spellStart"/>
+      <w:r>
+        <w:t>Modbus</w:t>
+      </w:r>
+      <w:proofErr w:type="spellEnd"/>
+      <w:r>
+        <w:t xml:space="preserve"> se attivo </w:t>
+      </w:r>
+    </w:p>
+    <w:p>
+      <w:pPr>
+        <w:pStyle w:val="NormaleRS"/>
+        <w:numPr>
+          <w:ilvl w:val="0"/>
+          <w:numId w:val="22"/>
+        </w:numPr>
+        <w:jc w:val="left"/>
+        <w:rPr>
+          <w:lang w:eastAsia="en-US"/>
+        </w:rPr>
+      </w:pPr>
+      <w:proofErr w:type="gramStart"/>
+      <w:r>
+        <w:t>fare</w:t>
+      </w:r>
+      <w:proofErr w:type="gramEnd"/>
+      <w:r>
+        <w:t xml:space="preserve"> il </w:t>
+      </w:r>
+      <w:proofErr w:type="spellStart"/>
+      <w:r>
+        <w:t>flush</w:t>
+      </w:r>
+      <w:proofErr w:type="spellEnd"/>
+      <w:r>
+        <w:t xml:space="preserve"> dei dati campionati se presenti</w:t>
+      </w:r>
+    </w:p>
+    <w:p>
+      <w:pPr>
+        <w:pStyle w:val="NormaleRS"/>
+        <w:numPr>
+          <w:ilvl w:val="0"/>
+          <w:numId w:val="22"/>
+        </w:numPr>
+        <w:jc w:val="left"/>
+        <w:rPr>
+          <w:lang w:eastAsia="en-US"/>
+        </w:rPr>
+      </w:pPr>
+      <w:proofErr w:type="gramStart"/>
+      <w:r>
+        <w:rPr>
+          <w:lang w:eastAsia="en-US"/>
+        </w:rPr>
+        <w:t>memorizzare</w:t>
+      </w:r>
+      <w:proofErr w:type="gramEnd"/>
+      <w:r>
+        <w:rPr>
+          <w:lang w:eastAsia="en-US"/>
+        </w:rPr>
+        <w:t xml:space="preserve"> il CID passato nel comando nella memoria NVM</w:t>
+      </w:r>
+    </w:p>
+    <w:p>
+      <w:pPr>
+        <w:pStyle w:val="NormaleRS"/>
+        <w:numPr>
+          <w:ilvl w:val="0"/>
+          <w:numId w:val="22"/>
+        </w:numPr>
+        <w:jc w:val="left"/>
+        <w:rPr>
+          <w:lang w:eastAsia="en-US"/>
+        </w:rPr>
+      </w:pPr>
+      <w:proofErr w:type="gramStart"/>
+      <w:r>
+        <w:t>scaricare</w:t>
+      </w:r>
+      <w:proofErr w:type="gramEnd"/>
+      <w:r>
+        <w:t xml:space="preserve"> il file passato via comando tramite HTTPS e trasferirlo </w:t>
+      </w:r>
+      <w:r>
+        <w:t xml:space="preserve">nella propria memoria FLASH </w:t>
+      </w:r>
+      <w:r>
+        <w:br/>
+      </w:r>
+      <w:r>
+        <w:rPr>
+          <w:lang w:eastAsia="en-US"/>
+        </w:rPr>
+        <w:t xml:space="preserve">Il GME riceverà il file del FW da aggiornare ricevendo questo </w:t>
+      </w:r>
+      <w:r>
+        <w:rPr>
+          <w:lang w:eastAsia="en-US"/>
+        </w:rPr>
+        <w:br/>
+      </w:r>
+      <w:hyperlink r:id="rId26" w:history="1">
+        <w:proofErr w:type="spellStart"/>
+        <w:r>
+          <w:rPr>
+            <w:rStyle w:val="Collegamentoipertestuale"/>
+            <w:lang w:eastAsia="en-US"/>
+          </w:rPr>
+          <w:t>payload-update_gw_firmware-req.cbor</w:t>
+        </w:r>
+        <w:proofErr w:type="spellEnd"/>
+      </w:hyperlink>
+    </w:p>
+    <w:p>
+      <w:pPr>
+        <w:pStyle w:val="NormaleRS"/>
+        <w:ind w:left="720"/>
+        <w:jc w:val="left"/>
+      </w:pPr>
+      <w:r>
+        <w:t xml:space="preserve">Dentro al </w:t>
+      </w:r>
+      <w:proofErr w:type="spellStart"/>
+      <w:r>
+        <w:t>payload</w:t>
+      </w:r>
+      <w:proofErr w:type="spellEnd"/>
+      <w:r>
+        <w:t xml:space="preserve"> ci sono anche le credenziali per l’accesso al file via HTTPS.</w:t>
+      </w:r>
+      <w:r>
+        <w:br/>
+        <w:t xml:space="preserve">In sintesi significa che il GME recupera via HTTPS dei </w:t>
+      </w:r>
+      <w:proofErr w:type="spellStart"/>
+      <w:r>
+        <w:t>chunk</w:t>
+      </w:r>
+      <w:proofErr w:type="spellEnd"/>
+      <w:r>
+        <w:t xml:space="preserve"> di FW </w:t>
+      </w:r>
+      <w:r>
+        <w:t>in c</w:t>
+      </w:r>
+      <w:r>
+        <w:t xml:space="preserve">aso di errore tenta i </w:t>
+      </w:r>
+      <w:proofErr w:type="spellStart"/>
+      <w:r>
+        <w:t>retry</w:t>
+      </w:r>
+      <w:proofErr w:type="spellEnd"/>
+      <w:r>
+        <w:t xml:space="preserve"> come da prassi ma se non ci riesce abortirà la sequenza.</w:t>
+      </w:r>
+      <w:r>
+        <w:br/>
+      </w:r>
+    </w:p>
+    <w:p>
+      <w:pPr>
+        <w:pStyle w:val="NormaleRS"/>
+        <w:numPr>
+          <w:ilvl w:val="0"/>
+          <w:numId w:val="22"/>
+        </w:numPr>
+        <w:jc w:val="left"/>
+      </w:pPr>
+      <w:proofErr w:type="gramStart"/>
+      <w:r>
+        <w:t>il</w:t>
+      </w:r>
+      <w:proofErr w:type="gramEnd"/>
+      <w:r>
+        <w:t xml:space="preserve"> GME al termine dell’operazione </w:t>
+      </w:r>
+      <w:r>
+        <w:t xml:space="preserve">invierà il messaggio di fine trasferimento file, ed eseguirà un </w:t>
+      </w:r>
+      <w:proofErr w:type="spellStart"/>
+      <w:r>
+        <w:t>reboot</w:t>
+      </w:r>
+      <w:proofErr w:type="spellEnd"/>
+      <w:r>
+        <w:t>.</w:t>
+      </w:r>
+      <w:r>
+        <w:br/>
+      </w:r>
+    </w:p>
+    <w:p>
+      <w:pPr>
+        <w:pStyle w:val="NormaleRS"/>
+        <w:numPr>
+          <w:ilvl w:val="0"/>
+          <w:numId w:val="22"/>
+        </w:numPr>
+        <w:jc w:val="left"/>
+      </w:pPr>
+      <w:r>
+        <w:t xml:space="preserve">Alla partenza invierà il messaggio \hello in cui riporterà il CID memorizzato al punto 3, </w:t>
+      </w:r>
+      <w:proofErr w:type="spellStart"/>
+      <w:r>
+        <w:t>dopodichè</w:t>
+      </w:r>
+      <w:proofErr w:type="spellEnd"/>
+      <w:r>
+        <w:t xml:space="preserve"> azzererà il CID.</w:t>
+      </w:r>
+      <w:r>
+        <w:br/>
+      </w:r>
+    </w:p>
+    <w:p>
+      <w:pPr>
+        <w:pStyle w:val="NormaleRS"/>
+        <w:jc w:val="left"/>
+      </w:pPr>
+      <w:r>
+        <w:t xml:space="preserve">Per i dettagli vedi la descrizione del comando in </w:t>
+      </w:r>
+    </w:p>
+    <w:p>
+      <w:pPr>
+        <w:pStyle w:val="NormaleRS"/>
+        <w:jc w:val="left"/>
+      </w:pPr>
+      <w:hyperlink r:id="rId27" w:history="1">
+        <w:r>
+          <w:rPr>
+            <w:rStyle w:val="Collegamentoipertestuale"/>
+          </w:rPr>
+          <w:t>https://drive.google.com/open?id=10R980Hv8OSLNRtEFDWVEYlDnMi7c49ZT</w:t>
+        </w:r>
+      </w:hyperlink>
+    </w:p>
+    <w:p>
+      <w:pPr>
+        <w:jc w:val="left"/>
+        <w:rPr>
+          <w:lang w:val="it-IT"/>
+        </w:rPr>
+      </w:pPr>
     </w:p>
     <w:p>
       <w:pPr>
@@ -7014,12 +7650,6 @@
           <w:lang w:val="it-IT" w:eastAsia="it-IT"/>
         </w:rPr>
       </w:pPr>
-      <w:r>
-        <w:rPr>
-          <w:lang w:val="it-IT"/>
-        </w:rPr>
-        <w:br w:type="page"/>
-      </w:r>
     </w:p>
     <w:p>
       <w:pPr>
@@ -7032,7 +7662,7 @@
           <w:lang w:val="it-IT"/>
         </w:rPr>
       </w:pPr>
-      <w:bookmarkStart w:id="30" w:name="_Toc31803600"/>
+      <w:bookmarkStart w:id="31" w:name="_Toc31803600"/>
       <w:r>
         <w:rPr>
           <w:lang w:val="it-IT"/>
@@ -7047,7 +7677,7 @@
         </w:rPr>
         <w:t>WiFi</w:t>
       </w:r>
-      <w:bookmarkEnd w:id="30"/>
+      <w:bookmarkEnd w:id="31"/>
       <w:proofErr w:type="spellEnd"/>
     </w:p>
     <w:p>
@@ -7060,11 +7690,11 @@
       <w:pPr>
         <w:pStyle w:val="Titolo2RS"/>
       </w:pPr>
-      <w:bookmarkStart w:id="31" w:name="_Toc31803601"/>
+      <w:bookmarkStart w:id="32" w:name="_Toc31803601"/>
       <w:r>
         <w:t>Generale</w:t>
       </w:r>
-      <w:bookmarkEnd w:id="31"/>
+      <w:bookmarkEnd w:id="32"/>
     </w:p>
     <w:p>
       <w:pPr>
@@ -7127,13 +7757,28 @@
       </w:r>
       <w:proofErr w:type="spellEnd"/>
       <w:r>
-        <w:t xml:space="preserve"> attivo all’indirizzo fisso 192.168.1</w:t>
-      </w:r>
-      <w:r>
+        <w:t xml:space="preserve"> attivo all’indirizzo fisso </w:t>
+      </w:r>
+      <w:r>
+        <w:rPr>
+          <w:color w:val="FF0000"/>
+        </w:rPr>
+        <w:t>192.168.1</w:t>
+      </w:r>
+      <w:r>
+        <w:rPr>
+          <w:color w:val="FF0000"/>
+        </w:rPr>
         <w:t>00</w:t>
       </w:r>
       <w:r>
-        <w:t>.1 e un client (</w:t>
+        <w:rPr>
+          <w:color w:val="FF0000"/>
+        </w:rPr>
+        <w:t xml:space="preserve">.1 </w:t>
+      </w:r>
+      <w:r>
+        <w:t>e un client (</w:t>
       </w:r>
       <w:proofErr w:type="spellStart"/>
       <w:r>
@@ -7190,14 +7835,14 @@
           <w:lang w:val="it-IT"/>
         </w:rPr>
       </w:pPr>
-      <w:bookmarkStart w:id="32" w:name="_Toc31803602"/>
+      <w:bookmarkStart w:id="33" w:name="_Toc31803602"/>
       <w:r>
         <w:rPr>
           <w:lang w:val="it-IT"/>
         </w:rPr>
         <w:t>Contenuto della pagina di configurazione</w:t>
       </w:r>
-      <w:bookmarkEnd w:id="32"/>
+      <w:bookmarkEnd w:id="33"/>
     </w:p>
     <w:p>
       <w:pPr>
@@ -7692,150 +8337,17 @@
     <w:p>
       <w:pPr>
         <w:pStyle w:val="NormaleRS"/>
-        <w:numPr>
-          <w:ilvl w:val="0"/>
-          <w:numId w:val="8"/>
-        </w:numPr>
-        <w:jc w:val="left"/>
-      </w:pPr>
-      <w:r>
-        <w:t>MQTT</w:t>
-      </w:r>
-      <w:r>
-        <w:tab/>
-      </w:r>
-    </w:p>
-    <w:p>
-      <w:pPr>
-        <w:pStyle w:val="NormaleRS"/>
-        <w:numPr>
-          <w:ilvl w:val="1"/>
-          <w:numId w:val="8"/>
-        </w:numPr>
-        <w:jc w:val="left"/>
-        <w:rPr>
-          <w:lang w:val="en-GB"/>
-        </w:rPr>
-      </w:pPr>
-      <w:proofErr w:type="spellStart"/>
-      <w:r>
-        <w:rPr>
-          <w:lang w:val="en-GB"/>
-        </w:rPr>
-        <w:t>indirizzo</w:t>
-      </w:r>
-      <w:proofErr w:type="spellEnd"/>
-      <w:r>
-        <w:rPr>
-          <w:lang w:val="en-GB"/>
-        </w:rPr>
-        <w:t xml:space="preserve"> server (</w:t>
-      </w:r>
-      <w:r>
-        <w:rPr>
-          <w:color w:val="FF0000"/>
-          <w:lang w:val="en-GB"/>
-        </w:rPr>
-        <w:t>default “</w:t>
-      </w:r>
-      <w:proofErr w:type="spellStart"/>
-      <w:r>
-        <w:rPr>
-          <w:color w:val="FF0000"/>
-          <w:lang w:val="en-GB"/>
-        </w:rPr>
-        <w:t>mqtt</w:t>
-      </w:r>
-      <w:proofErr w:type="spellEnd"/>
-      <w:r>
-        <w:rPr>
-          <w:color w:val="FF0000"/>
-          <w:lang w:val="en-GB"/>
-        </w:rPr>
-        <w:t>://mqtt.carel.com</w:t>
-      </w:r>
-      <w:r>
-        <w:rPr>
-          <w:color w:val="FF0000"/>
-          <w:lang w:val="en-GB"/>
-        </w:rPr>
-        <w:t>” TBC</w:t>
-      </w:r>
-      <w:r>
-        <w:rPr>
-          <w:color w:val="FF0000"/>
-          <w:lang w:val="en-GB"/>
-        </w:rPr>
-        <w:t xml:space="preserve"> by </w:t>
-      </w:r>
-      <w:proofErr w:type="spellStart"/>
-      <w:r>
-        <w:rPr>
-          <w:color w:val="FF0000"/>
-          <w:lang w:val="en-GB"/>
-        </w:rPr>
-        <w:t>IoT</w:t>
-      </w:r>
-      <w:proofErr w:type="spellEnd"/>
-      <w:r>
-        <w:rPr>
-          <w:lang w:val="en-GB"/>
-        </w:rPr>
-        <w:t>)</w:t>
-      </w:r>
-    </w:p>
-    <w:p>
-      <w:pPr>
-        <w:pStyle w:val="NormaleRS"/>
-        <w:numPr>
-          <w:ilvl w:val="1"/>
-          <w:numId w:val="8"/>
-        </w:numPr>
-        <w:jc w:val="left"/>
-      </w:pPr>
-      <w:proofErr w:type="gramStart"/>
-      <w:r>
-        <w:t>porta</w:t>
-      </w:r>
-      <w:proofErr w:type="gramEnd"/>
-      <w:r>
-        <w:t xml:space="preserve"> del server (</w:t>
-      </w:r>
-      <w:r>
-        <w:rPr>
-          <w:color w:val="FF0000"/>
-        </w:rPr>
-        <w:t>default “8883” TBC</w:t>
-      </w:r>
-      <w:r>
-        <w:rPr>
-          <w:color w:val="FF0000"/>
-        </w:rPr>
-        <w:t xml:space="preserve"> by </w:t>
-      </w:r>
-      <w:proofErr w:type="spellStart"/>
-      <w:r>
-        <w:rPr>
-          <w:color w:val="FF0000"/>
-        </w:rPr>
-        <w:t>IoT</w:t>
-      </w:r>
-      <w:proofErr w:type="spellEnd"/>
-      <w:r>
-        <w:t>)</w:t>
-      </w:r>
-    </w:p>
-    <w:p>
-      <w:pPr>
-        <w:pStyle w:val="NormaleRS"/>
-        <w:jc w:val="left"/>
-      </w:pPr>
-    </w:p>
-    <w:p>
-      <w:pPr>
-        <w:pStyle w:val="NormaleRS"/>
-        <w:jc w:val="left"/>
-      </w:pPr>
+        <w:jc w:val="left"/>
+      </w:pPr>
+    </w:p>
+    <w:p>
+      <w:pPr>
+        <w:pStyle w:val="NormaleRS"/>
+        <w:jc w:val="left"/>
+      </w:pPr>
+      <w:r>
+        <w:t>Ci sarà la possibilità di premere un tasto sulla pagina per attivare WPS.</w:t>
+      </w:r>
     </w:p>
     <w:p>
       <w:pPr>
@@ -7848,7 +8360,7 @@
           <w:lang w:val="it-IT"/>
         </w:rPr>
       </w:pPr>
-      <w:bookmarkStart w:id="33" w:name="_Toc31803603"/>
+      <w:bookmarkStart w:id="34" w:name="_Toc31803603"/>
       <w:r>
         <w:rPr>
           <w:lang w:val="it-IT"/>
@@ -7856,7 +8368,7 @@
         <w:lastRenderedPageBreak/>
         <w:t>ESP32 partizionamento memoria</w:t>
       </w:r>
-      <w:bookmarkEnd w:id="33"/>
+      <w:bookmarkEnd w:id="34"/>
     </w:p>
     <w:p>
       <w:pPr>
@@ -8314,9 +8826,9 @@
           <w:lang w:val="it-IT"/>
         </w:rPr>
       </w:pPr>
-      <w:bookmarkStart w:id="34" w:name="appendice_a"/>
-      <w:bookmarkStart w:id="35" w:name="_Toc31803605"/>
-      <w:bookmarkEnd w:id="34"/>
+      <w:bookmarkStart w:id="35" w:name="appendice_a"/>
+      <w:bookmarkStart w:id="36" w:name="_Toc31803605"/>
+      <w:bookmarkEnd w:id="35"/>
       <w:r>
         <w:rPr>
           <w:lang w:val="it-IT"/>
@@ -8324,7 +8836,7 @@
         <w:lastRenderedPageBreak/>
         <w:t>Appendice A – Aggiornamento FW del target</w:t>
       </w:r>
-      <w:bookmarkEnd w:id="35"/>
+      <w:bookmarkEnd w:id="36"/>
     </w:p>
     <w:p>
       <w:pPr>
@@ -8387,8 +8899,6 @@
         </w:rPr>
         <w:t xml:space="preserve"> a cui fare riferimento</w:t>
       </w:r>
-      <w:bookmarkStart w:id="36" w:name="_GoBack"/>
-      <w:bookmarkEnd w:id="36"/>
       <w:r>
         <w:rPr>
           <w:lang w:eastAsia="en-US"/>
@@ -8714,6 +9224,16 @@
 </file>
 
 <file path=word/footer1.xml><?xml version="1.0" encoding="utf-8"?>
+<w:ftr xmlns:wpc="http://schemas.microsoft.com/office/word/2010/wordprocessingCanvas" xmlns:mc="http://schemas.openxmlformats.org/markup-compatibility/2006" xmlns:o="urn:schemas-microsoft-com:office:office" xmlns:r="http://schemas.openxmlformats.org/officeDocument/2006/relationships" xmlns:m="http://schemas.openxmlformats.org/officeDocument/2006/math" xmlns:v="urn:schemas-microsoft-com:vml" xmlns:wp14="http://schemas.microsoft.com/office/word/2010/wordprocessingDrawing" xmlns:wp="http://schemas.openxmlformats.org/drawingml/2006/wordprocessingDrawing" xmlns:w10="urn:schemas-microsoft-com:office:word" xmlns:w="http://schemas.openxmlformats.org/wordprocessingml/2006/main" xmlns:w14="http://schemas.microsoft.com/office/word/2010/wordml" xmlns:w15="http://schemas.microsoft.com/office/word/2012/wordml" xmlns:wpg="http://schemas.microsoft.com/office/word/2010/wordprocessingGroup" xmlns:wpi="http://schemas.microsoft.com/office/word/2010/wordprocessingInk" xmlns:wne="http://schemas.microsoft.com/office/word/2006/wordml" xmlns:wps="http://schemas.microsoft.com/office/word/2010/wordprocessingShape" mc:Ignorable="w14 w15 wp14">
+  <w:p>
+    <w:pPr>
+      <w:pStyle w:val="Pidipagina"/>
+    </w:pPr>
+  </w:p>
+</w:ftr>
+</file>
+
+<file path=word/footer2.xml><?xml version="1.0" encoding="utf-8"?>
 <w:ftr xmlns:wpc="http://schemas.microsoft.com/office/word/2010/wordprocessingCanvas" xmlns:mc="http://schemas.openxmlformats.org/markup-compatibility/2006" xmlns:o="urn:schemas-microsoft-com:office:office" xmlns:r="http://schemas.openxmlformats.org/officeDocument/2006/relationships" xmlns:m="http://schemas.openxmlformats.org/officeDocument/2006/math" xmlns:v="urn:schemas-microsoft-com:vml" xmlns:wp14="http://schemas.microsoft.com/office/word/2010/wordprocessingDrawing" xmlns:wp="http://schemas.openxmlformats.org/drawingml/2006/wordprocessingDrawing" xmlns:w10="urn:schemas-microsoft-com:office:word" xmlns:w="http://schemas.openxmlformats.org/wordprocessingml/2006/main" xmlns:w14="http://schemas.microsoft.com/office/word/2010/wordml" xmlns:w15="http://schemas.microsoft.com/office/word/2012/wordml" xmlns:wpg="http://schemas.microsoft.com/office/word/2010/wordprocessingGroup" xmlns:wpi="http://schemas.microsoft.com/office/word/2010/wordprocessingInk" xmlns:wne="http://schemas.microsoft.com/office/word/2006/wordml" xmlns:wps="http://schemas.microsoft.com/office/word/2010/wordprocessingShape" mc:Ignorable="w14 w15 wp14">
   <w:tbl>
     <w:tblPr>
@@ -8982,7 +9502,7 @@
               <w:sz w:val="16"/>
               <w:lang w:val="en-GB"/>
             </w:rPr>
-            <w:t>14</w:t>
+            <w:t>2</w:t>
           </w:r>
           <w:r>
             <w:rPr>
@@ -9028,7 +9548,7 @@
               <w:sz w:val="16"/>
               <w:lang w:val="en-GB"/>
             </w:rPr>
-            <w:t>14</w:t>
+            <w:t>15</w:t>
           </w:r>
           <w:r>
             <w:rPr>
@@ -9107,7 +9627,15 @@
               <w:sz w:val="16"/>
               <w:lang w:val="en-GB"/>
             </w:rPr>
-            <w:t>Date: xx</w:t>
+            <w:t xml:space="preserve">Date: </w:t>
+          </w:r>
+          <w:r>
+            <w:rPr>
+              <w:rFonts w:ascii="Verdana" w:hAnsi="Verdana"/>
+              <w:sz w:val="16"/>
+              <w:lang w:val="en-GB"/>
+            </w:rPr>
+            <w:t>xx</w:t>
           </w:r>
           <w:r>
             <w:rPr>
@@ -9116,7 +9644,7 @@
               <w:sz w:val="16"/>
               <w:lang w:val="en-GB"/>
             </w:rPr>
-            <w:t>.0</w:t>
+            <w:t>.</w:t>
           </w:r>
           <w:r>
             <w:rPr>
@@ -9125,7 +9653,18 @@
               <w:sz w:val="16"/>
               <w:lang w:val="en-GB"/>
             </w:rPr>
-            <w:t>1</w:t>
+            <w:t>0</w:t>
+          </w:r>
+          <w:bookmarkStart w:id="7" w:name="_GoBack"/>
+          <w:bookmarkEnd w:id="7"/>
+          <w:r>
+            <w:rPr>
+              <w:rFonts w:ascii="Verdana" w:hAnsi="Verdana"/>
+              <w:i/>
+              <w:sz w:val="16"/>
+              <w:lang w:val="en-GB"/>
+            </w:rPr>
+            <w:t>2</w:t>
           </w:r>
           <w:r>
             <w:rPr>
@@ -9212,6 +9751,16 @@
 </w:ftr>
 </file>
 
+<file path=word/footer3.xml><?xml version="1.0" encoding="utf-8"?>
+<w:ftr xmlns:wpc="http://schemas.microsoft.com/office/word/2010/wordprocessingCanvas" xmlns:mc="http://schemas.openxmlformats.org/markup-compatibility/2006" xmlns:o="urn:schemas-microsoft-com:office:office" xmlns:r="http://schemas.openxmlformats.org/officeDocument/2006/relationships" xmlns:m="http://schemas.openxmlformats.org/officeDocument/2006/math" xmlns:v="urn:schemas-microsoft-com:vml" xmlns:wp14="http://schemas.microsoft.com/office/word/2010/wordprocessingDrawing" xmlns:wp="http://schemas.openxmlformats.org/drawingml/2006/wordprocessingDrawing" xmlns:w10="urn:schemas-microsoft-com:office:word" xmlns:w="http://schemas.openxmlformats.org/wordprocessingml/2006/main" xmlns:w14="http://schemas.microsoft.com/office/word/2010/wordml" xmlns:w15="http://schemas.microsoft.com/office/word/2012/wordml" xmlns:wpg="http://schemas.microsoft.com/office/word/2010/wordprocessingGroup" xmlns:wpi="http://schemas.microsoft.com/office/word/2010/wordprocessingInk" xmlns:wne="http://schemas.microsoft.com/office/word/2006/wordml" xmlns:wps="http://schemas.microsoft.com/office/word/2010/wordprocessingShape" mc:Ignorable="w14 w15 wp14">
+  <w:p>
+    <w:pPr>
+      <w:pStyle w:val="Pidipagina"/>
+    </w:pPr>
+  </w:p>
+</w:ftr>
+</file>
+
 <file path=word/footnotes.xml><?xml version="1.0" encoding="utf-8"?>
 <w:footnotes xmlns:wpc="http://schemas.microsoft.com/office/word/2010/wordprocessingCanvas" xmlns:mc="http://schemas.openxmlformats.org/markup-compatibility/2006" xmlns:o="urn:schemas-microsoft-com:office:office" xmlns:r="http://schemas.openxmlformats.org/officeDocument/2006/relationships" xmlns:m="http://schemas.openxmlformats.org/officeDocument/2006/math" xmlns:v="urn:schemas-microsoft-com:vml" xmlns:wp14="http://schemas.microsoft.com/office/word/2010/wordprocessingDrawing" xmlns:wp="http://schemas.openxmlformats.org/drawingml/2006/wordprocessingDrawing" xmlns:w10="urn:schemas-microsoft-com:office:word" xmlns:w="http://schemas.openxmlformats.org/wordprocessingml/2006/main" xmlns:w14="http://schemas.microsoft.com/office/word/2010/wordml" xmlns:w15="http://schemas.microsoft.com/office/word/2012/wordml" xmlns:wpg="http://schemas.microsoft.com/office/word/2010/wordprocessingGroup" xmlns:wpi="http://schemas.microsoft.com/office/word/2010/wordprocessingInk" xmlns:wne="http://schemas.microsoft.com/office/word/2006/wordml" xmlns:wps="http://schemas.microsoft.com/office/word/2010/wordprocessingShape" mc:Ignorable="w14 w15 wp14">
   <w:footnote w:type="separator" w:id="-1">
@@ -9232,6 +9781,16 @@
 </file>
 
 <file path=word/header1.xml><?xml version="1.0" encoding="utf-8"?>
+<w:hdr xmlns:wpc="http://schemas.microsoft.com/office/word/2010/wordprocessingCanvas" xmlns:mc="http://schemas.openxmlformats.org/markup-compatibility/2006" xmlns:o="urn:schemas-microsoft-com:office:office" xmlns:r="http://schemas.openxmlformats.org/officeDocument/2006/relationships" xmlns:m="http://schemas.openxmlformats.org/officeDocument/2006/math" xmlns:v="urn:schemas-microsoft-com:vml" xmlns:wp14="http://schemas.microsoft.com/office/word/2010/wordprocessingDrawing" xmlns:wp="http://schemas.openxmlformats.org/drawingml/2006/wordprocessingDrawing" xmlns:w10="urn:schemas-microsoft-com:office:word" xmlns:w="http://schemas.openxmlformats.org/wordprocessingml/2006/main" xmlns:w14="http://schemas.microsoft.com/office/word/2010/wordml" xmlns:w15="http://schemas.microsoft.com/office/word/2012/wordml" xmlns:wpg="http://schemas.microsoft.com/office/word/2010/wordprocessingGroup" xmlns:wpi="http://schemas.microsoft.com/office/word/2010/wordprocessingInk" xmlns:wne="http://schemas.microsoft.com/office/word/2006/wordml" xmlns:wps="http://schemas.microsoft.com/office/word/2010/wordprocessingShape" mc:Ignorable="w14 w15 wp14">
+  <w:p>
+    <w:pPr>
+      <w:pStyle w:val="Intestazione"/>
+    </w:pPr>
+  </w:p>
+</w:hdr>
+</file>
+
+<file path=word/header2.xml><?xml version="1.0" encoding="utf-8"?>
 <w:hdr xmlns:wpc="http://schemas.microsoft.com/office/word/2010/wordprocessingCanvas" xmlns:mc="http://schemas.openxmlformats.org/markup-compatibility/2006" xmlns:o="urn:schemas-microsoft-com:office:office" xmlns:r="http://schemas.openxmlformats.org/officeDocument/2006/relationships" xmlns:m="http://schemas.openxmlformats.org/officeDocument/2006/math" xmlns:v="urn:schemas-microsoft-com:vml" xmlns:wp14="http://schemas.microsoft.com/office/word/2010/wordprocessingDrawing" xmlns:wp="http://schemas.openxmlformats.org/drawingml/2006/wordprocessingDrawing" xmlns:w10="urn:schemas-microsoft-com:office:word" xmlns:w="http://schemas.openxmlformats.org/wordprocessingml/2006/main" xmlns:w14="http://schemas.microsoft.com/office/word/2010/wordml" xmlns:w15="http://schemas.microsoft.com/office/word/2012/wordml" xmlns:wpg="http://schemas.microsoft.com/office/word/2010/wordprocessingGroup" xmlns:wpi="http://schemas.microsoft.com/office/word/2010/wordprocessingInk" xmlns:wne="http://schemas.microsoft.com/office/word/2006/wordml" xmlns:wps="http://schemas.microsoft.com/office/word/2010/wordprocessingShape" mc:Ignorable="w14 w15 wp14">
   <w:p>
     <w:pPr>
@@ -9244,6 +9803,16 @@
 </w:hdr>
 </file>
 
+<file path=word/header3.xml><?xml version="1.0" encoding="utf-8"?>
+<w:hdr xmlns:wpc="http://schemas.microsoft.com/office/word/2010/wordprocessingCanvas" xmlns:mc="http://schemas.openxmlformats.org/markup-compatibility/2006" xmlns:o="urn:schemas-microsoft-com:office:office" xmlns:r="http://schemas.openxmlformats.org/officeDocument/2006/relationships" xmlns:m="http://schemas.openxmlformats.org/officeDocument/2006/math" xmlns:v="urn:schemas-microsoft-com:vml" xmlns:wp14="http://schemas.microsoft.com/office/word/2010/wordprocessingDrawing" xmlns:wp="http://schemas.openxmlformats.org/drawingml/2006/wordprocessingDrawing" xmlns:w10="urn:schemas-microsoft-com:office:word" xmlns:w="http://schemas.openxmlformats.org/wordprocessingml/2006/main" xmlns:w14="http://schemas.microsoft.com/office/word/2010/wordml" xmlns:w15="http://schemas.microsoft.com/office/word/2012/wordml" xmlns:wpg="http://schemas.microsoft.com/office/word/2010/wordprocessingGroup" xmlns:wpi="http://schemas.microsoft.com/office/word/2010/wordprocessingInk" xmlns:wne="http://schemas.microsoft.com/office/word/2006/wordml" xmlns:wps="http://schemas.microsoft.com/office/word/2010/wordprocessingShape" mc:Ignorable="w14 w15 wp14">
+  <w:p>
+    <w:pPr>
+      <w:pStyle w:val="Intestazione"/>
+    </w:pPr>
+  </w:p>
+</w:hdr>
+</file>
+
 <file path=word/numbering.xml><?xml version="1.0" encoding="utf-8"?>
 <w:numbering xmlns:wpc="http://schemas.microsoft.com/office/word/2010/wordprocessingCanvas" xmlns:mc="http://schemas.openxmlformats.org/markup-compatibility/2006" xmlns:o="urn:schemas-microsoft-com:office:office" xmlns:r="http://schemas.openxmlformats.org/officeDocument/2006/relationships" xmlns:m="http://schemas.openxmlformats.org/officeDocument/2006/math" xmlns:v="urn:schemas-microsoft-com:vml" xmlns:wp14="http://schemas.microsoft.com/office/word/2010/wordprocessingDrawing" xmlns:wp="http://schemas.openxmlformats.org/drawingml/2006/wordprocessingDrawing" xmlns:w10="urn:schemas-microsoft-com:office:word" xmlns:w="http://schemas.openxmlformats.org/wordprocessingml/2006/main" xmlns:w14="http://schemas.microsoft.com/office/word/2010/wordml" xmlns:w15="http://schemas.microsoft.com/office/word/2012/wordml" xmlns:wpg="http://schemas.microsoft.com/office/word/2010/wordprocessingGroup" xmlns:wpi="http://schemas.microsoft.com/office/word/2010/wordprocessingInk" xmlns:wne="http://schemas.microsoft.com/office/word/2006/wordml" xmlns:wps="http://schemas.microsoft.com/office/word/2010/wordprocessingShape" mc:Ignorable="w14 w15 wp14">
   <w:abstractNum w:abstractNumId="0">
@@ -9268,6 +9837,118 @@
     </w:lvl>
   </w:abstractNum>
   <w:abstractNum w:abstractNumId="1">
+    <w:nsid w:val="08D342E5"/>
+    <w:multiLevelType w:val="hybridMultilevel"/>
+    <w:tmpl w:val="7CF8D2A4"/>
+    <w:lvl w:ilvl="0" w:tplc="0C8EE756">
+      <w:numFmt w:val="bullet"/>
+      <w:lvlText w:val="-"/>
+      <w:lvlJc w:val="left"/>
+      <w:pPr>
+        <w:ind w:left="720" w:hanging="360"/>
+      </w:pPr>
+      <w:rPr>
+        <w:rFonts w:ascii="Verdana" w:eastAsia="Times New Roman" w:hAnsi="Verdana" w:cs="Times New Roman" w:hint="default"/>
+      </w:rPr>
+    </w:lvl>
+    <w:lvl w:ilvl="1" w:tplc="04100003" w:tentative="1">
+      <w:start w:val="1"/>
+      <w:numFmt w:val="bullet"/>
+      <w:lvlText w:val="o"/>
+      <w:lvlJc w:val="left"/>
+      <w:pPr>
+        <w:ind w:left="1440" w:hanging="360"/>
+      </w:pPr>
+      <w:rPr>
+        <w:rFonts w:ascii="Courier New" w:hAnsi="Courier New" w:cs="Courier New" w:hint="default"/>
+      </w:rPr>
+    </w:lvl>
+    <w:lvl w:ilvl="2" w:tplc="04100005" w:tentative="1">
+      <w:start w:val="1"/>
+      <w:numFmt w:val="bullet"/>
+      <w:lvlText w:val=""/>
+      <w:lvlJc w:val="left"/>
+      <w:pPr>
+        <w:ind w:left="2160" w:hanging="360"/>
+      </w:pPr>
+      <w:rPr>
+        <w:rFonts w:ascii="Wingdings" w:hAnsi="Wingdings" w:hint="default"/>
+      </w:rPr>
+    </w:lvl>
+    <w:lvl w:ilvl="3" w:tplc="04100001" w:tentative="1">
+      <w:start w:val="1"/>
+      <w:numFmt w:val="bullet"/>
+      <w:lvlText w:val=""/>
+      <w:lvlJc w:val="left"/>
+      <w:pPr>
+        <w:ind w:left="2880" w:hanging="360"/>
+      </w:pPr>
+      <w:rPr>
+        <w:rFonts w:ascii="Symbol" w:hAnsi="Symbol" w:hint="default"/>
+      </w:rPr>
+    </w:lvl>
+    <w:lvl w:ilvl="4" w:tplc="04100003" w:tentative="1">
+      <w:start w:val="1"/>
+      <w:numFmt w:val="bullet"/>
+      <w:lvlText w:val="o"/>
+      <w:lvlJc w:val="left"/>
+      <w:pPr>
+        <w:ind w:left="3600" w:hanging="360"/>
+      </w:pPr>
+      <w:rPr>
+        <w:rFonts w:ascii="Courier New" w:hAnsi="Courier New" w:cs="Courier New" w:hint="default"/>
+      </w:rPr>
+    </w:lvl>
+    <w:lvl w:ilvl="5" w:tplc="04100005" w:tentative="1">
+      <w:start w:val="1"/>
+      <w:numFmt w:val="bullet"/>
+      <w:lvlText w:val=""/>
+      <w:lvlJc w:val="left"/>
+      <w:pPr>
+        <w:ind w:left="4320" w:hanging="360"/>
+      </w:pPr>
+      <w:rPr>
+        <w:rFonts w:ascii="Wingdings" w:hAnsi="Wingdings" w:hint="default"/>
+      </w:rPr>
+    </w:lvl>
+    <w:lvl w:ilvl="6" w:tplc="04100001" w:tentative="1">
+      <w:start w:val="1"/>
+      <w:numFmt w:val="bullet"/>
+      <w:lvlText w:val=""/>
+      <w:lvlJc w:val="left"/>
+      <w:pPr>
+        <w:ind w:left="5040" w:hanging="360"/>
+      </w:pPr>
+      <w:rPr>
+        <w:rFonts w:ascii="Symbol" w:hAnsi="Symbol" w:hint="default"/>
+      </w:rPr>
+    </w:lvl>
+    <w:lvl w:ilvl="7" w:tplc="04100003" w:tentative="1">
+      <w:start w:val="1"/>
+      <w:numFmt w:val="bullet"/>
+      <w:lvlText w:val="o"/>
+      <w:lvlJc w:val="left"/>
+      <w:pPr>
+        <w:ind w:left="5760" w:hanging="360"/>
+      </w:pPr>
+      <w:rPr>
+        <w:rFonts w:ascii="Courier New" w:hAnsi="Courier New" w:cs="Courier New" w:hint="default"/>
+      </w:rPr>
+    </w:lvl>
+    <w:lvl w:ilvl="8" w:tplc="04100005" w:tentative="1">
+      <w:start w:val="1"/>
+      <w:numFmt w:val="bullet"/>
+      <w:lvlText w:val=""/>
+      <w:lvlJc w:val="left"/>
+      <w:pPr>
+        <w:ind w:left="6480" w:hanging="360"/>
+      </w:pPr>
+      <w:rPr>
+        <w:rFonts w:ascii="Wingdings" w:hAnsi="Wingdings" w:hint="default"/>
+      </w:rPr>
+    </w:lvl>
+  </w:abstractNum>
+  <w:abstractNum w:abstractNumId="2">
     <w:nsid w:val="10F36384"/>
     <w:multiLevelType w:val="hybridMultilevel"/>
     <w:tmpl w:val="2FE617CA"/>
@@ -9353,7 +10034,7 @@
       </w:pPr>
     </w:lvl>
   </w:abstractNum>
-  <w:abstractNum w:abstractNumId="2">
+  <w:abstractNum w:abstractNumId="3">
     <w:nsid w:val="1C7C0A43"/>
     <w:multiLevelType w:val="hybridMultilevel"/>
     <w:tmpl w:val="A85EB230"/>
@@ -9439,7 +10120,7 @@
       </w:pPr>
     </w:lvl>
   </w:abstractNum>
-  <w:abstractNum w:abstractNumId="3">
+  <w:abstractNum w:abstractNumId="4">
     <w:nsid w:val="1F746460"/>
     <w:multiLevelType w:val="hybridMultilevel"/>
     <w:tmpl w:val="206E8522"/>
@@ -9552,7 +10233,7 @@
       </w:rPr>
     </w:lvl>
   </w:abstractNum>
-  <w:abstractNum w:abstractNumId="4">
+  <w:abstractNum w:abstractNumId="5">
     <w:nsid w:val="209A747F"/>
     <w:multiLevelType w:val="multilevel"/>
     <w:tmpl w:val="9DF43F8C"/>
@@ -9714,7 +10395,7 @@
       </w:pPr>
     </w:lvl>
   </w:abstractNum>
-  <w:abstractNum w:abstractNumId="5">
+  <w:abstractNum w:abstractNumId="6">
     <w:nsid w:val="2C0A2472"/>
     <w:multiLevelType w:val="hybridMultilevel"/>
     <w:tmpl w:val="C228FCCC"/>
@@ -9827,7 +10508,7 @@
       </w:rPr>
     </w:lvl>
   </w:abstractNum>
-  <w:abstractNum w:abstractNumId="6">
+  <w:abstractNum w:abstractNumId="7">
     <w:nsid w:val="2EE83F28"/>
     <w:multiLevelType w:val="hybridMultilevel"/>
     <w:tmpl w:val="5DD4F368"/>
@@ -9913,7 +10594,7 @@
       </w:pPr>
     </w:lvl>
   </w:abstractNum>
-  <w:abstractNum w:abstractNumId="7">
+  <w:abstractNum w:abstractNumId="8">
     <w:nsid w:val="3016731A"/>
     <w:multiLevelType w:val="hybridMultilevel"/>
     <w:tmpl w:val="0C42C088"/>
@@ -9999,7 +10680,7 @@
       </w:pPr>
     </w:lvl>
   </w:abstractNum>
-  <w:abstractNum w:abstractNumId="8">
+  <w:abstractNum w:abstractNumId="9">
     <w:nsid w:val="38747785"/>
     <w:multiLevelType w:val="hybridMultilevel"/>
     <w:tmpl w:val="D0E68F8E"/>
@@ -10085,7 +10766,7 @@
       </w:pPr>
     </w:lvl>
   </w:abstractNum>
-  <w:abstractNum w:abstractNumId="9">
+  <w:abstractNum w:abstractNumId="10">
     <w:nsid w:val="3B794FC6"/>
     <w:multiLevelType w:val="hybridMultilevel"/>
     <w:tmpl w:val="B504FCFE"/>
@@ -10197,7 +10878,7 @@
       </w:rPr>
     </w:lvl>
   </w:abstractNum>
-  <w:abstractNum w:abstractNumId="10">
+  <w:abstractNum w:abstractNumId="11">
     <w:nsid w:val="51BE2DBF"/>
     <w:multiLevelType w:val="hybridMultilevel"/>
     <w:tmpl w:val="A85EB230"/>
@@ -10283,7 +10964,7 @@
       </w:pPr>
     </w:lvl>
   </w:abstractNum>
-  <w:abstractNum w:abstractNumId="11">
+  <w:abstractNum w:abstractNumId="12">
     <w:nsid w:val="542977F0"/>
     <w:multiLevelType w:val="hybridMultilevel"/>
     <w:tmpl w:val="A85EB230"/>
@@ -10369,7 +11050,7 @@
       </w:pPr>
     </w:lvl>
   </w:abstractNum>
-  <w:abstractNum w:abstractNumId="12">
+  <w:abstractNum w:abstractNumId="13">
     <w:nsid w:val="557C45A6"/>
     <w:multiLevelType w:val="hybridMultilevel"/>
     <w:tmpl w:val="21E0F92E"/>
@@ -10482,7 +11163,7 @@
       </w:rPr>
     </w:lvl>
   </w:abstractNum>
-  <w:abstractNum w:abstractNumId="13">
+  <w:abstractNum w:abstractNumId="14">
     <w:nsid w:val="57034F3E"/>
     <w:multiLevelType w:val="hybridMultilevel"/>
     <w:tmpl w:val="81DEC61C"/>
@@ -10568,7 +11249,7 @@
       </w:pPr>
     </w:lvl>
   </w:abstractNum>
-  <w:abstractNum w:abstractNumId="14">
+  <w:abstractNum w:abstractNumId="15">
     <w:nsid w:val="5AEC48D5"/>
     <w:multiLevelType w:val="hybridMultilevel"/>
     <w:tmpl w:val="91BC4E1A"/>
@@ -10654,7 +11335,7 @@
       </w:pPr>
     </w:lvl>
   </w:abstractNum>
-  <w:abstractNum w:abstractNumId="15">
+  <w:abstractNum w:abstractNumId="16">
     <w:nsid w:val="5CA624F1"/>
     <w:multiLevelType w:val="hybridMultilevel"/>
     <w:tmpl w:val="C2AA7792"/>
@@ -10767,7 +11448,7 @@
       </w:rPr>
     </w:lvl>
   </w:abstractNum>
-  <w:abstractNum w:abstractNumId="16">
+  <w:abstractNum w:abstractNumId="17">
     <w:nsid w:val="5DB64F7A"/>
     <w:multiLevelType w:val="multilevel"/>
     <w:tmpl w:val="AD52A0F2"/>
@@ -10953,7 +11634,7 @@
       </w:rPr>
     </w:lvl>
   </w:abstractNum>
-  <w:abstractNum w:abstractNumId="17">
+  <w:abstractNum w:abstractNumId="18">
     <w:nsid w:val="699677DF"/>
     <w:multiLevelType w:val="hybridMultilevel"/>
     <w:tmpl w:val="DEFAD150"/>
@@ -11039,59 +11720,184 @@
       </w:pPr>
     </w:lvl>
   </w:abstractNum>
+  <w:abstractNum w:abstractNumId="19">
+    <w:nsid w:val="7F2C0032"/>
+    <w:multiLevelType w:val="hybridMultilevel"/>
+    <w:tmpl w:val="A85EB230"/>
+    <w:lvl w:ilvl="0" w:tplc="0410000F">
+      <w:start w:val="1"/>
+      <w:numFmt w:val="decimal"/>
+      <w:lvlText w:val="%1."/>
+      <w:lvlJc w:val="left"/>
+      <w:pPr>
+        <w:ind w:left="720" w:hanging="360"/>
+      </w:pPr>
+    </w:lvl>
+    <w:lvl w:ilvl="1" w:tplc="04100019" w:tentative="1">
+      <w:start w:val="1"/>
+      <w:numFmt w:val="lowerLetter"/>
+      <w:lvlText w:val="%2."/>
+      <w:lvlJc w:val="left"/>
+      <w:pPr>
+        <w:ind w:left="1440" w:hanging="360"/>
+      </w:pPr>
+    </w:lvl>
+    <w:lvl w:ilvl="2" w:tplc="0410001B" w:tentative="1">
+      <w:start w:val="1"/>
+      <w:numFmt w:val="lowerRoman"/>
+      <w:lvlText w:val="%3."/>
+      <w:lvlJc w:val="right"/>
+      <w:pPr>
+        <w:ind w:left="2160" w:hanging="180"/>
+      </w:pPr>
+    </w:lvl>
+    <w:lvl w:ilvl="3" w:tplc="0410000F" w:tentative="1">
+      <w:start w:val="1"/>
+      <w:numFmt w:val="decimal"/>
+      <w:lvlText w:val="%4."/>
+      <w:lvlJc w:val="left"/>
+      <w:pPr>
+        <w:ind w:left="2880" w:hanging="360"/>
+      </w:pPr>
+    </w:lvl>
+    <w:lvl w:ilvl="4" w:tplc="04100019" w:tentative="1">
+      <w:start w:val="1"/>
+      <w:numFmt w:val="lowerLetter"/>
+      <w:lvlText w:val="%5."/>
+      <w:lvlJc w:val="left"/>
+      <w:pPr>
+        <w:ind w:left="3600" w:hanging="360"/>
+      </w:pPr>
+    </w:lvl>
+    <w:lvl w:ilvl="5" w:tplc="0410001B" w:tentative="1">
+      <w:start w:val="1"/>
+      <w:numFmt w:val="lowerRoman"/>
+      <w:lvlText w:val="%6."/>
+      <w:lvlJc w:val="right"/>
+      <w:pPr>
+        <w:ind w:left="4320" w:hanging="180"/>
+      </w:pPr>
+    </w:lvl>
+    <w:lvl w:ilvl="6" w:tplc="0410000F" w:tentative="1">
+      <w:start w:val="1"/>
+      <w:numFmt w:val="decimal"/>
+      <w:lvlText w:val="%7."/>
+      <w:lvlJc w:val="left"/>
+      <w:pPr>
+        <w:ind w:left="5040" w:hanging="360"/>
+      </w:pPr>
+    </w:lvl>
+    <w:lvl w:ilvl="7" w:tplc="04100019" w:tentative="1">
+      <w:start w:val="1"/>
+      <w:numFmt w:val="lowerLetter"/>
+      <w:lvlText w:val="%8."/>
+      <w:lvlJc w:val="left"/>
+      <w:pPr>
+        <w:ind w:left="5760" w:hanging="360"/>
+      </w:pPr>
+    </w:lvl>
+    <w:lvl w:ilvl="8" w:tplc="0410001B" w:tentative="1">
+      <w:start w:val="1"/>
+      <w:numFmt w:val="lowerRoman"/>
+      <w:lvlText w:val="%9."/>
+      <w:lvlJc w:val="right"/>
+      <w:pPr>
+        <w:ind w:left="6480" w:hanging="180"/>
+      </w:pPr>
+    </w:lvl>
+  </w:abstractNum>
   <w:num w:numId="1">
-    <w:abstractNumId w:val="4"/>
+    <w:abstractNumId w:val="5"/>
   </w:num>
   <w:num w:numId="2">
-    <w:abstractNumId w:val="16"/>
+    <w:abstractNumId w:val="17"/>
   </w:num>
   <w:num w:numId="3">
     <w:abstractNumId w:val="0"/>
   </w:num>
   <w:num w:numId="4">
+    <w:abstractNumId w:val="10"/>
+  </w:num>
+  <w:num w:numId="5">
+    <w:abstractNumId w:val="2"/>
+  </w:num>
+  <w:num w:numId="6">
+    <w:abstractNumId w:val="4"/>
+  </w:num>
+  <w:num w:numId="7">
+    <w:abstractNumId w:val="13"/>
+  </w:num>
+  <w:num w:numId="8">
+    <w:abstractNumId w:val="8"/>
+  </w:num>
+  <w:num w:numId="9">
+    <w:abstractNumId w:val="6"/>
+  </w:num>
+  <w:num w:numId="10">
+    <w:abstractNumId w:val="14"/>
+  </w:num>
+  <w:num w:numId="11">
+    <w:abstractNumId w:val="3"/>
+  </w:num>
+  <w:num w:numId="12">
+    <w:abstractNumId w:val="12"/>
+  </w:num>
+  <w:num w:numId="13">
+    <w:abstractNumId w:val="11"/>
+  </w:num>
+  <w:num w:numId="14">
+    <w:abstractNumId w:val="18"/>
+  </w:num>
+  <w:num w:numId="15">
     <w:abstractNumId w:val="9"/>
   </w:num>
-  <w:num w:numId="5">
+  <w:num w:numId="16">
+    <w:abstractNumId w:val="7"/>
+  </w:num>
+  <w:num w:numId="17">
+    <w:abstractNumId w:val="15"/>
+  </w:num>
+  <w:num w:numId="18">
+    <w:abstractNumId w:val="16"/>
+  </w:num>
+  <w:num w:numId="19">
     <w:abstractNumId w:val="1"/>
   </w:num>
-  <w:num w:numId="6">
-    <w:abstractNumId w:val="3"/>
+  <w:num w:numId="20">
+    <w:abstractNumId w:val="17"/>
+    <w:lvlOverride w:ilvl="0">
+      <w:startOverride w:val="1"/>
+    </w:lvlOverride>
+    <w:lvlOverride w:ilvl="1">
+      <w:startOverride w:val="1"/>
+    </w:lvlOverride>
+    <w:lvlOverride w:ilvl="2">
+      <w:startOverride w:val="1"/>
+    </w:lvlOverride>
+    <w:lvlOverride w:ilvl="3">
+      <w:startOverride w:val="1"/>
+    </w:lvlOverride>
+    <w:lvlOverride w:ilvl="4">
+      <w:startOverride w:val="1"/>
+    </w:lvlOverride>
+    <w:lvlOverride w:ilvl="5">
+      <w:startOverride w:val="1"/>
+    </w:lvlOverride>
+    <w:lvlOverride w:ilvl="6">
+      <w:startOverride w:val="1"/>
+    </w:lvlOverride>
+    <w:lvlOverride w:ilvl="7">
+      <w:startOverride w:val="1"/>
+    </w:lvlOverride>
+    <w:lvlOverride w:ilvl="8">
+      <w:startOverride w:val="1"/>
+    </w:lvlOverride>
   </w:num>
-  <w:num w:numId="7">
-    <w:abstractNumId w:val="12"/>
-  </w:num>
-  <w:num w:numId="8">
-    <w:abstractNumId w:val="7"/>
-  </w:num>
-  <w:num w:numId="9">
-    <w:abstractNumId w:val="5"/>
-  </w:num>
-  <w:num w:numId="10">
-    <w:abstractNumId w:val="13"/>
-  </w:num>
-  <w:num w:numId="11">
-    <w:abstractNumId w:val="2"/>
-  </w:num>
-  <w:num w:numId="12">
-    <w:abstractNumId w:val="11"/>
-  </w:num>
-  <w:num w:numId="13">
-    <w:abstractNumId w:val="10"/>
-  </w:num>
-  <w:num w:numId="14">
+  <w:num w:numId="21">
     <w:abstractNumId w:val="17"/>
   </w:num>
-  <w:num w:numId="15">
-    <w:abstractNumId w:val="8"/>
-  </w:num>
-  <w:num w:numId="16">
-    <w:abstractNumId w:val="6"/>
-  </w:num>
-  <w:num w:numId="17">
-    <w:abstractNumId w:val="14"/>
-  </w:num>
-  <w:num w:numId="18">
-    <w:abstractNumId w:val="15"/>
+  <w:num w:numId="22">
+    <w:abstractNumId w:val="19"/>
   </w:num>
   <w:numIdMacAtCleanup w:val="17"/>
 </w:numbering>
@@ -12797,7 +13603,7 @@
 </file>
 
 <file path=customXml/itemProps1.xml><?xml version="1.0" encoding="utf-8"?>
-<ds:datastoreItem xmlns:ds="http://schemas.openxmlformats.org/officeDocument/2006/customXml" ds:itemID="{84FCD651-6EEB-4349-A4EB-529A464A8456}">
+<ds:datastoreItem xmlns:ds="http://schemas.openxmlformats.org/officeDocument/2006/customXml" ds:itemID="{0B6ED8EF-7CB6-43A0-82A0-69A0D43E1684}">
   <ds:schemaRefs>
     <ds:schemaRef ds:uri="http://schemas.openxmlformats.org/officeDocument/2006/bibliography"/>
   </ds:schemaRefs>

</xml_diff>

<commit_message>
docs: update web page visualization mechanism
</commit_message>
<xml_diff>
--- a/Documents/specs/GME_RS_FW_Principale.docx
+++ b/Documents/specs/GME_RS_FW_Principale.docx
@@ -592,7 +592,7 @@
         </w:rPr>
       </w:pPr>
       <w:bookmarkStart w:id="1" w:name="_Toc197230190"/>
-      <w:bookmarkStart w:id="2" w:name="_Toc34116921"/>
+      <w:bookmarkStart w:id="2" w:name="_Toc39502760"/>
       <w:r>
         <w:rPr>
           <w:rFonts w:ascii="Verdana" w:hAnsi="Verdana"/>
@@ -641,7 +641,7 @@
         </w:rPr>
         <w:fldChar w:fldCharType="separate"/>
       </w:r>
-      <w:hyperlink w:anchor="_Toc34116921" w:history="1">
+      <w:hyperlink w:anchor="_Toc39502760" w:history="1">
         <w:r>
           <w:rPr>
             <w:rStyle w:val="Collegamentoipertestuale"/>
@@ -669,7 +669,7 @@
             <w:noProof/>
             <w:webHidden/>
           </w:rPr>
-          <w:instrText xml:space="preserve"> PAGEREF _Toc34116921 \h </w:instrText>
+          <w:instrText xml:space="preserve"> PAGEREF _Toc39502760 \h </w:instrText>
         </w:r>
         <w:r>
           <w:rPr>
@@ -716,7 +716,7 @@
           <w:lang w:val="it-IT" w:eastAsia="it-IT"/>
         </w:rPr>
       </w:pPr>
-      <w:hyperlink w:anchor="_Toc34116922" w:history="1">
+      <w:hyperlink w:anchor="_Toc39502761" w:history="1">
         <w:r>
           <w:rPr>
             <w:rStyle w:val="Collegamentoipertestuale"/>
@@ -744,7 +744,7 @@
             <w:noProof/>
             <w:webHidden/>
           </w:rPr>
-          <w:instrText xml:space="preserve"> PAGEREF _Toc34116922 \h </w:instrText>
+          <w:instrText xml:space="preserve"> PAGEREF _Toc39502761 \h </w:instrText>
         </w:r>
         <w:r>
           <w:rPr>
@@ -792,7 +792,7 @@
           <w:lang w:val="it-IT" w:eastAsia="it-IT"/>
         </w:rPr>
       </w:pPr>
-      <w:hyperlink w:anchor="_Toc34116923" w:history="1">
+      <w:hyperlink w:anchor="_Toc39502762" w:history="1">
         <w:r>
           <w:rPr>
             <w:rStyle w:val="Collegamentoipertestuale"/>
@@ -840,7 +840,7 @@
             <w:noProof/>
             <w:webHidden/>
           </w:rPr>
-          <w:instrText xml:space="preserve"> PAGEREF _Toc34116923 \h </w:instrText>
+          <w:instrText xml:space="preserve"> PAGEREF _Toc39502762 \h </w:instrText>
         </w:r>
         <w:r>
           <w:rPr>
@@ -888,12 +888,11 @@
           <w:lang w:val="it-IT" w:eastAsia="it-IT"/>
         </w:rPr>
       </w:pPr>
-      <w:hyperlink w:anchor="_Toc34116924" w:history="1">
+      <w:hyperlink w:anchor="_Toc39502763" w:history="1">
         <w:r>
           <w:rPr>
             <w:rStyle w:val="Collegamentoipertestuale"/>
             <w:noProof/>
-            <w:lang w:val="it-IT"/>
             <w14:scene3d>
               <w14:camera w14:prst="orthographicFront"/>
               <w14:lightRig w14:rig="threePt" w14:dir="t">
@@ -919,7 +918,6 @@
           <w:rPr>
             <w:rStyle w:val="Collegamentoipertestuale"/>
             <w:noProof/>
-            <w:lang w:val="it-IT"/>
           </w:rPr>
           <w:t>Scopo della RS</w:t>
         </w:r>
@@ -942,7 +940,7 @@
             <w:noProof/>
             <w:webHidden/>
           </w:rPr>
-          <w:instrText xml:space="preserve"> PAGEREF _Toc34116924 \h </w:instrText>
+          <w:instrText xml:space="preserve"> PAGEREF _Toc39502763 \h </w:instrText>
         </w:r>
         <w:r>
           <w:rPr>
@@ -990,7 +988,7 @@
           <w:lang w:val="it-IT" w:eastAsia="it-IT"/>
         </w:rPr>
       </w:pPr>
-      <w:hyperlink w:anchor="_Toc34116925" w:history="1">
+      <w:hyperlink w:anchor="_Toc39502764" w:history="1">
         <w:r>
           <w:rPr>
             <w:rStyle w:val="Collegamentoipertestuale"/>
@@ -1043,7 +1041,7 @@
             <w:noProof/>
             <w:webHidden/>
           </w:rPr>
-          <w:instrText xml:space="preserve"> PAGEREF _Toc34116925 \h </w:instrText>
+          <w:instrText xml:space="preserve"> PAGEREF _Toc39502764 \h </w:instrText>
         </w:r>
         <w:r>
           <w:rPr>
@@ -1078,6 +1076,7 @@
       <w:pPr>
         <w:pStyle w:val="Sommario1"/>
         <w:tabs>
+          <w:tab w:val="left" w:pos="480"/>
           <w:tab w:val="right" w:leader="dot" w:pos="9062"/>
         </w:tabs>
         <w:rPr>
@@ -1090,24 +1089,44 @@
           <w:lang w:val="it-IT" w:eastAsia="it-IT"/>
         </w:rPr>
       </w:pPr>
-      <w:hyperlink w:anchor="_Toc34116926" w:history="1">
+      <w:hyperlink w:anchor="_Toc39502765" w:history="1">
         <w:r>
           <w:rPr>
             <w:rStyle w:val="Collegamentoipertestuale"/>
             <w:noProof/>
             <w:lang w:val="it-IT"/>
           </w:rPr>
-          <w:t>Modo di funzionamento (macro)</w:t>
-        </w:r>
-        <w:r>
-          <w:rPr>
-            <w:noProof/>
-            <w:webHidden/>
+          <w:t>2</w:t>
+        </w:r>
+        <w:r>
+          <w:rPr>
+            <w:rFonts w:asciiTheme="minorHAnsi" w:eastAsiaTheme="minorEastAsia" w:hAnsiTheme="minorHAnsi" w:cstheme="minorBidi"/>
+            <w:b w:val="0"/>
+            <w:bCs w:val="0"/>
+            <w:noProof/>
+            <w:sz w:val="22"/>
+            <w:szCs w:val="22"/>
+            <w:lang w:val="it-IT" w:eastAsia="it-IT"/>
           </w:rPr>
           <w:tab/>
         </w:r>
         <w:r>
           <w:rPr>
+            <w:rStyle w:val="Collegamentoipertestuale"/>
+            <w:noProof/>
+            <w:lang w:val="it-IT"/>
+          </w:rPr>
+          <w:t>Inizializzazione e configurazione</w:t>
+        </w:r>
+        <w:r>
+          <w:rPr>
+            <w:noProof/>
+            <w:webHidden/>
+          </w:rPr>
+          <w:tab/>
+        </w:r>
+        <w:r>
+          <w:rPr>
             <w:noProof/>
             <w:webHidden/>
           </w:rPr>
@@ -1118,7 +1137,7 @@
             <w:noProof/>
             <w:webHidden/>
           </w:rPr>
-          <w:instrText xml:space="preserve"> PAGEREF _Toc34116926 \h </w:instrText>
+          <w:instrText xml:space="preserve"> PAGEREF _Toc39502765 \h </w:instrText>
         </w:r>
         <w:r>
           <w:rPr>
@@ -1166,7 +1185,7 @@
           <w:lang w:val="it-IT" w:eastAsia="it-IT"/>
         </w:rPr>
       </w:pPr>
-      <w:hyperlink w:anchor="_Toc34116927" w:history="1">
+      <w:hyperlink w:anchor="_Toc39502766" w:history="1">
         <w:r>
           <w:rPr>
             <w:rStyle w:val="Collegamentoipertestuale"/>
@@ -1178,7 +1197,7 @@
               </w14:lightRig>
             </w14:scene3d>
           </w:rPr>
-          <w:t>1.3</w:t>
+          <w:t>2.1</w:t>
         </w:r>
         <w:r>
           <w:rPr>
@@ -1218,7 +1237,7 @@
             <w:noProof/>
             <w:webHidden/>
           </w:rPr>
-          <w:instrText xml:space="preserve"> PAGEREF _Toc34116927 \h </w:instrText>
+          <w:instrText xml:space="preserve"> PAGEREF _Toc39502766 \h </w:instrText>
         </w:r>
         <w:r>
           <w:rPr>
@@ -1266,12 +1285,11 @@
           <w:lang w:val="it-IT" w:eastAsia="it-IT"/>
         </w:rPr>
       </w:pPr>
-      <w:hyperlink w:anchor="_Toc34116928" w:history="1">
+      <w:hyperlink w:anchor="_Toc39502767" w:history="1">
         <w:r>
           <w:rPr>
             <w:rStyle w:val="Collegamentoipertestuale"/>
             <w:noProof/>
-            <w:lang w:val="it-IT"/>
             <w14:scene3d>
               <w14:camera w14:prst="orthographicFront"/>
               <w14:lightRig w14:rig="threePt" w14:dir="t">
@@ -1279,7 +1297,7 @@
               </w14:lightRig>
             </w14:scene3d>
           </w:rPr>
-          <w:t>1.4</w:t>
+          <w:t>2.2</w:t>
         </w:r>
         <w:r>
           <w:rPr>
@@ -1297,9 +1315,8 @@
           <w:rPr>
             <w:rStyle w:val="Collegamentoipertestuale"/>
             <w:noProof/>
-            <w:lang w:val="it-IT"/>
-          </w:rPr>
-          <w:t>Inizializzazione RTC</w:t>
+          </w:rPr>
+          <w:t>Autenticazione</w:t>
         </w:r>
         <w:r>
           <w:rPr>
@@ -1320,7 +1337,7 @@
             <w:noProof/>
             <w:webHidden/>
           </w:rPr>
-          <w:instrText xml:space="preserve"> PAGEREF _Toc34116928 \h </w:instrText>
+          <w:instrText xml:space="preserve"> PAGEREF _Toc39502767 \h </w:instrText>
         </w:r>
         <w:r>
           <w:rPr>
@@ -1340,7 +1357,7 @@
             <w:noProof/>
             <w:webHidden/>
           </w:rPr>
-          <w:t>6</w:t>
+          <w:t>5</w:t>
         </w:r>
         <w:r>
           <w:rPr>
@@ -1368,7 +1385,7 @@
           <w:lang w:val="it-IT" w:eastAsia="it-IT"/>
         </w:rPr>
       </w:pPr>
-      <w:hyperlink w:anchor="_Toc34116929" w:history="1">
+      <w:hyperlink w:anchor="_Toc39502768" w:history="1">
         <w:r>
           <w:rPr>
             <w:rStyle w:val="Collegamentoipertestuale"/>
@@ -1380,7 +1397,7 @@
               </w14:lightRig>
             </w14:scene3d>
           </w:rPr>
-          <w:t>1.5</w:t>
+          <w:t>2.3</w:t>
         </w:r>
         <w:r>
           <w:rPr>
@@ -1399,6 +1416,106 @@
             <w:rStyle w:val="Collegamentoipertestuale"/>
             <w:noProof/>
           </w:rPr>
+          <w:t>Inizializzazione RTC</w:t>
+        </w:r>
+        <w:r>
+          <w:rPr>
+            <w:noProof/>
+            <w:webHidden/>
+          </w:rPr>
+          <w:tab/>
+        </w:r>
+        <w:r>
+          <w:rPr>
+            <w:noProof/>
+            <w:webHidden/>
+          </w:rPr>
+          <w:fldChar w:fldCharType="begin"/>
+        </w:r>
+        <w:r>
+          <w:rPr>
+            <w:noProof/>
+            <w:webHidden/>
+          </w:rPr>
+          <w:instrText xml:space="preserve"> PAGEREF _Toc39502768 \h </w:instrText>
+        </w:r>
+        <w:r>
+          <w:rPr>
+            <w:noProof/>
+            <w:webHidden/>
+          </w:rPr>
+        </w:r>
+        <w:r>
+          <w:rPr>
+            <w:noProof/>
+            <w:webHidden/>
+          </w:rPr>
+          <w:fldChar w:fldCharType="separate"/>
+        </w:r>
+        <w:r>
+          <w:rPr>
+            <w:noProof/>
+            <w:webHidden/>
+          </w:rPr>
+          <w:t>6</w:t>
+        </w:r>
+        <w:r>
+          <w:rPr>
+            <w:noProof/>
+            <w:webHidden/>
+          </w:rPr>
+          <w:fldChar w:fldCharType="end"/>
+        </w:r>
+      </w:hyperlink>
+    </w:p>
+    <w:p>
+      <w:pPr>
+        <w:pStyle w:val="Sommario2"/>
+        <w:tabs>
+          <w:tab w:val="left" w:pos="960"/>
+          <w:tab w:val="right" w:leader="dot" w:pos="9062"/>
+        </w:tabs>
+        <w:rPr>
+          <w:rFonts w:asciiTheme="minorHAnsi" w:eastAsiaTheme="minorEastAsia" w:hAnsiTheme="minorHAnsi" w:cstheme="minorBidi"/>
+          <w:i w:val="0"/>
+          <w:iCs w:val="0"/>
+          <w:noProof/>
+          <w:sz w:val="22"/>
+          <w:szCs w:val="22"/>
+          <w:lang w:val="it-IT" w:eastAsia="it-IT"/>
+        </w:rPr>
+      </w:pPr>
+      <w:hyperlink w:anchor="_Toc39502769" w:history="1">
+        <w:r>
+          <w:rPr>
+            <w:rStyle w:val="Collegamentoipertestuale"/>
+            <w:noProof/>
+            <w14:scene3d>
+              <w14:camera w14:prst="orthographicFront"/>
+              <w14:lightRig w14:rig="threePt" w14:dir="t">
+                <w14:rot w14:lat="0" w14:lon="0" w14:rev="0"/>
+              </w14:lightRig>
+            </w14:scene3d>
+          </w:rPr>
+          <w:t>2.4</w:t>
+        </w:r>
+        <w:r>
+          <w:rPr>
+            <w:rFonts w:asciiTheme="minorHAnsi" w:eastAsiaTheme="minorEastAsia" w:hAnsiTheme="minorHAnsi" w:cstheme="minorBidi"/>
+            <w:i w:val="0"/>
+            <w:iCs w:val="0"/>
+            <w:noProof/>
+            <w:sz w:val="22"/>
+            <w:szCs w:val="22"/>
+            <w:lang w:val="it-IT" w:eastAsia="it-IT"/>
+          </w:rPr>
+          <w:tab/>
+        </w:r>
+        <w:r>
+          <w:rPr>
+            <w:rStyle w:val="Collegamentoipertestuale"/>
+            <w:noProof/>
+          </w:rPr>
           <w:t>Verifica file system</w:t>
         </w:r>
         <w:r>
@@ -1420,7 +1537,7 @@
             <w:noProof/>
             <w:webHidden/>
           </w:rPr>
-          <w:instrText xml:space="preserve"> PAGEREF _Toc34116929 \h </w:instrText>
+          <w:instrText xml:space="preserve"> PAGEREF _Toc39502769 \h </w:instrText>
         </w:r>
         <w:r>
           <w:rPr>
@@ -1461,7 +1578,7 @@
           <w:lang w:val="it-IT" w:eastAsia="it-IT"/>
         </w:rPr>
       </w:pPr>
-      <w:hyperlink w:anchor="_Toc34116930" w:history="1">
+      <w:hyperlink w:anchor="_Toc39502770" w:history="1">
         <w:r>
           <w:rPr>
             <w:rStyle w:val="Collegamentoipertestuale"/>
@@ -1484,7 +1601,7 @@
           <w:rPr>
             <w:webHidden/>
           </w:rPr>
-          <w:instrText xml:space="preserve"> PAGEREF _Toc34116930 \h </w:instrText>
+          <w:instrText xml:space="preserve"> PAGEREF _Toc39502770 \h </w:instrText>
         </w:r>
         <w:r>
           <w:rPr>
@@ -1521,7 +1638,7 @@
           <w:lang w:val="it-IT" w:eastAsia="it-IT"/>
         </w:rPr>
       </w:pPr>
-      <w:hyperlink w:anchor="_Toc34116931" w:history="1">
+      <w:hyperlink w:anchor="_Toc39502771" w:history="1">
         <w:r>
           <w:rPr>
             <w:rStyle w:val="Collegamentoipertestuale"/>
@@ -1544,7 +1661,7 @@
           <w:rPr>
             <w:webHidden/>
           </w:rPr>
-          <w:instrText xml:space="preserve"> PAGEREF _Toc34116931 \h </w:instrText>
+          <w:instrText xml:space="preserve"> PAGEREF _Toc39502771 \h </w:instrText>
         </w:r>
         <w:r>
           <w:rPr>
@@ -1588,14 +1705,14 @@
           <w:lang w:val="it-IT" w:eastAsia="it-IT"/>
         </w:rPr>
       </w:pPr>
-      <w:hyperlink w:anchor="_Toc34116932" w:history="1">
+      <w:hyperlink w:anchor="_Toc39502772" w:history="1">
         <w:r>
           <w:rPr>
             <w:rStyle w:val="Collegamentoipertestuale"/>
             <w:noProof/>
             <w:lang w:val="it-IT"/>
           </w:rPr>
-          <w:t>2</w:t>
+          <w:t>3</w:t>
         </w:r>
         <w:r>
           <w:rPr>
@@ -1636,7 +1753,7 @@
             <w:noProof/>
             <w:webHidden/>
           </w:rPr>
-          <w:instrText xml:space="preserve"> PAGEREF _Toc34116932 \h </w:instrText>
+          <w:instrText xml:space="preserve"> PAGEREF _Toc39502772 \h </w:instrText>
         </w:r>
         <w:r>
           <w:rPr>
@@ -1684,14 +1801,14 @@
           <w:lang w:val="it-IT" w:eastAsia="it-IT"/>
         </w:rPr>
       </w:pPr>
-      <w:hyperlink w:anchor="_Toc34116933" w:history="1">
+      <w:hyperlink w:anchor="_Toc39502773" w:history="1">
         <w:r>
           <w:rPr>
             <w:rStyle w:val="Collegamentoipertestuale"/>
             <w:noProof/>
             <w:lang w:val="it-IT"/>
           </w:rPr>
-          <w:t>3</w:t>
+          <w:t>4</w:t>
         </w:r>
         <w:r>
           <w:rPr>
@@ -1731,7 +1848,7 @@
             <w:noProof/>
             <w:webHidden/>
           </w:rPr>
-          <w:instrText xml:space="preserve"> PAGEREF _Toc34116933 \h </w:instrText>
+          <w:instrText xml:space="preserve"> PAGEREF _Toc39502773 \h </w:instrText>
         </w:r>
         <w:r>
           <w:rPr>
@@ -1751,7 +1868,7 @@
             <w:noProof/>
             <w:webHidden/>
           </w:rPr>
-          <w:t>8</w:t>
+          <w:t>11</w:t>
         </w:r>
         <w:r>
           <w:rPr>
@@ -1779,14 +1896,14 @@
           <w:lang w:val="it-IT" w:eastAsia="it-IT"/>
         </w:rPr>
       </w:pPr>
-      <w:hyperlink w:anchor="_Toc34116934" w:history="1">
+      <w:hyperlink w:anchor="_Toc39502774" w:history="1">
         <w:r>
           <w:rPr>
             <w:rStyle w:val="Collegamentoipertestuale"/>
             <w:noProof/>
             <w:lang w:val="it-IT"/>
           </w:rPr>
-          <w:t>4</w:t>
+          <w:t>5</w:t>
         </w:r>
         <w:r>
           <w:rPr>
@@ -1827,7 +1944,7 @@
             <w:noProof/>
             <w:webHidden/>
           </w:rPr>
-          <w:instrText xml:space="preserve"> PAGEREF _Toc34116934 \h </w:instrText>
+          <w:instrText xml:space="preserve"> PAGEREF _Toc39502774 \h </w:instrText>
         </w:r>
         <w:r>
           <w:rPr>
@@ -1847,7 +1964,7 @@
             <w:noProof/>
             <w:webHidden/>
           </w:rPr>
-          <w:t>9</w:t>
+          <w:t>12</w:t>
         </w:r>
         <w:r>
           <w:rPr>
@@ -1875,14 +1992,14 @@
           <w:lang w:val="it-IT" w:eastAsia="it-IT"/>
         </w:rPr>
       </w:pPr>
-      <w:hyperlink w:anchor="_Toc34116935" w:history="1">
+      <w:hyperlink w:anchor="_Toc39502775" w:history="1">
         <w:r>
           <w:rPr>
             <w:rStyle w:val="Collegamentoipertestuale"/>
             <w:noProof/>
             <w:lang w:val="it-IT"/>
           </w:rPr>
-          <w:t>5</w:t>
+          <w:t>6</w:t>
         </w:r>
         <w:r>
           <w:rPr>
@@ -1923,7 +2040,7 @@
             <w:noProof/>
             <w:webHidden/>
           </w:rPr>
-          <w:instrText xml:space="preserve"> PAGEREF _Toc34116935 \h </w:instrText>
+          <w:instrText xml:space="preserve"> PAGEREF _Toc39502775 \h </w:instrText>
         </w:r>
         <w:r>
           <w:rPr>
@@ -1943,7 +2060,7 @@
             <w:noProof/>
             <w:webHidden/>
           </w:rPr>
-          <w:t>10</w:t>
+          <w:t>13</w:t>
         </w:r>
         <w:r>
           <w:rPr>
@@ -1971,7 +2088,7 @@
           <w:lang w:val="it-IT" w:eastAsia="it-IT"/>
         </w:rPr>
       </w:pPr>
-      <w:hyperlink w:anchor="_Toc34116936" w:history="1">
+      <w:hyperlink w:anchor="_Toc39502776" w:history="1">
         <w:r>
           <w:rPr>
             <w:rStyle w:val="Collegamentoipertestuale"/>
@@ -1983,7 +2100,7 @@
               </w14:lightRig>
             </w14:scene3d>
           </w:rPr>
-          <w:t>5.1</w:t>
+          <w:t>6.1</w:t>
         </w:r>
         <w:r>
           <w:rPr>
@@ -2023,7 +2140,7 @@
             <w:noProof/>
             <w:webHidden/>
           </w:rPr>
-          <w:instrText xml:space="preserve"> PAGEREF _Toc34116936 \h </w:instrText>
+          <w:instrText xml:space="preserve"> PAGEREF _Toc39502776 \h </w:instrText>
         </w:r>
         <w:r>
           <w:rPr>
@@ -2043,7 +2160,7 @@
             <w:noProof/>
             <w:webHidden/>
           </w:rPr>
-          <w:t>10</w:t>
+          <w:t>13</w:t>
         </w:r>
         <w:r>
           <w:rPr>
@@ -2071,7 +2188,7 @@
           <w:lang w:val="it-IT" w:eastAsia="it-IT"/>
         </w:rPr>
       </w:pPr>
-      <w:hyperlink w:anchor="_Toc34116937" w:history="1">
+      <w:hyperlink w:anchor="_Toc39502777" w:history="1">
         <w:r>
           <w:rPr>
             <w:rStyle w:val="Collegamentoipertestuale"/>
@@ -2083,7 +2200,7 @@
               </w14:lightRig>
             </w14:scene3d>
           </w:rPr>
-          <w:t>5.2</w:t>
+          <w:t>6.2</w:t>
         </w:r>
         <w:r>
           <w:rPr>
@@ -2123,7 +2240,7 @@
             <w:noProof/>
             <w:webHidden/>
           </w:rPr>
-          <w:instrText xml:space="preserve"> PAGEREF _Toc34116937 \h </w:instrText>
+          <w:instrText xml:space="preserve"> PAGEREF _Toc39502777 \h </w:instrText>
         </w:r>
         <w:r>
           <w:rPr>
@@ -2143,7 +2260,7 @@
             <w:noProof/>
             <w:webHidden/>
           </w:rPr>
-          <w:t>10</w:t>
+          <w:t>13</w:t>
         </w:r>
         <w:r>
           <w:rPr>
@@ -2171,12 +2288,11 @@
           <w:lang w:val="it-IT" w:eastAsia="it-IT"/>
         </w:rPr>
       </w:pPr>
-      <w:hyperlink w:anchor="_Toc34116938" w:history="1">
+      <w:hyperlink w:anchor="_Toc39502778" w:history="1">
         <w:r>
           <w:rPr>
             <w:rStyle w:val="Collegamentoipertestuale"/>
             <w:noProof/>
-            <w:lang w:val="it-IT"/>
             <w14:scene3d>
               <w14:camera w14:prst="orthographicFront"/>
               <w14:lightRig w14:rig="threePt" w14:dir="t">
@@ -2184,7 +2300,7 @@
               </w14:lightRig>
             </w14:scene3d>
           </w:rPr>
-          <w:t>5.3</w:t>
+          <w:t>6.3</w:t>
         </w:r>
         <w:r>
           <w:rPr>
@@ -2202,7 +2318,6 @@
           <w:rPr>
             <w:rStyle w:val="Collegamentoipertestuale"/>
             <w:noProof/>
-            <w:lang w:val="it-IT"/>
           </w:rPr>
           <w:t>Aggiornamento FW del dispositivo connesso</w:t>
         </w:r>
@@ -2225,7 +2340,7 @@
             <w:noProof/>
             <w:webHidden/>
           </w:rPr>
-          <w:instrText xml:space="preserve"> PAGEREF _Toc34116938 \h </w:instrText>
+          <w:instrText xml:space="preserve"> PAGEREF _Toc39502778 \h </w:instrText>
         </w:r>
         <w:r>
           <w:rPr>
@@ -2245,7 +2360,7 @@
             <w:noProof/>
             <w:webHidden/>
           </w:rPr>
-          <w:t>11</w:t>
+          <w:t>14</w:t>
         </w:r>
         <w:r>
           <w:rPr>
@@ -2273,12 +2388,11 @@
           <w:lang w:val="it-IT" w:eastAsia="it-IT"/>
         </w:rPr>
       </w:pPr>
-      <w:hyperlink w:anchor="_Toc34116939" w:history="1">
+      <w:hyperlink w:anchor="_Toc39502779" w:history="1">
         <w:r>
           <w:rPr>
             <w:rStyle w:val="Collegamentoipertestuale"/>
             <w:noProof/>
-            <w:lang w:val="it-IT"/>
             <w14:scene3d>
               <w14:camera w14:prst="orthographicFront"/>
               <w14:lightRig w14:rig="threePt" w14:dir="t">
@@ -2286,7 +2400,7 @@
               </w14:lightRig>
             </w14:scene3d>
           </w:rPr>
-          <w:t>5.4</w:t>
+          <w:t>6.4</w:t>
         </w:r>
         <w:r>
           <w:rPr>
@@ -2304,7 +2418,6 @@
           <w:rPr>
             <w:rStyle w:val="Collegamentoipertestuale"/>
             <w:noProof/>
-            <w:lang w:val="it-IT"/>
           </w:rPr>
           <w:t>Aggiornamento FW del gateway</w:t>
         </w:r>
@@ -2327,7 +2440,7 @@
             <w:noProof/>
             <w:webHidden/>
           </w:rPr>
-          <w:instrText xml:space="preserve"> PAGEREF _Toc34116939 \h </w:instrText>
+          <w:instrText xml:space="preserve"> PAGEREF _Toc39502779 \h </w:instrText>
         </w:r>
         <w:r>
           <w:rPr>
@@ -2347,7 +2460,7 @@
             <w:noProof/>
             <w:webHidden/>
           </w:rPr>
-          <w:t>12</w:t>
+          <w:t>15</w:t>
         </w:r>
         <w:r>
           <w:rPr>
@@ -2375,14 +2488,14 @@
           <w:lang w:val="it-IT" w:eastAsia="it-IT"/>
         </w:rPr>
       </w:pPr>
-      <w:hyperlink w:anchor="_Toc34116940" w:history="1">
+      <w:hyperlink w:anchor="_Toc39502780" w:history="1">
         <w:r>
           <w:rPr>
             <w:rStyle w:val="Collegamentoipertestuale"/>
             <w:noProof/>
             <w:lang w:val="it-IT"/>
           </w:rPr>
-          <w:t>6</w:t>
+          <w:t>7</w:t>
         </w:r>
         <w:r>
           <w:rPr>
@@ -2423,7 +2536,7 @@
             <w:noProof/>
             <w:webHidden/>
           </w:rPr>
-          <w:instrText xml:space="preserve"> PAGEREF _Toc34116940 \h </w:instrText>
+          <w:instrText xml:space="preserve"> PAGEREF _Toc39502780 \h </w:instrText>
         </w:r>
         <w:r>
           <w:rPr>
@@ -2443,7 +2556,7 @@
             <w:noProof/>
             <w:webHidden/>
           </w:rPr>
-          <w:t>13</w:t>
+          <w:t>16</w:t>
         </w:r>
         <w:r>
           <w:rPr>
@@ -2471,7 +2584,7 @@
           <w:lang w:val="it-IT" w:eastAsia="it-IT"/>
         </w:rPr>
       </w:pPr>
-      <w:hyperlink w:anchor="_Toc34116941" w:history="1">
+      <w:hyperlink w:anchor="_Toc39502781" w:history="1">
         <w:r>
           <w:rPr>
             <w:rStyle w:val="Collegamentoipertestuale"/>
@@ -2483,7 +2596,7 @@
               </w14:lightRig>
             </w14:scene3d>
           </w:rPr>
-          <w:t>6.1</w:t>
+          <w:t>7.1</w:t>
         </w:r>
         <w:r>
           <w:rPr>
@@ -2502,7 +2615,21 @@
             <w:rStyle w:val="Collegamentoipertestuale"/>
             <w:noProof/>
           </w:rPr>
-          <w:t>Generale</w:t>
+          <w:t>Gen</w:t>
+        </w:r>
+        <w:r>
+          <w:rPr>
+            <w:rStyle w:val="Collegamentoipertestuale"/>
+            <w:noProof/>
+          </w:rPr>
+          <w:t>e</w:t>
+        </w:r>
+        <w:r>
+          <w:rPr>
+            <w:rStyle w:val="Collegamentoipertestuale"/>
+            <w:noProof/>
+          </w:rPr>
+          <w:t>rale</w:t>
         </w:r>
         <w:r>
           <w:rPr>
@@ -2523,7 +2650,7 @@
             <w:noProof/>
             <w:webHidden/>
           </w:rPr>
-          <w:instrText xml:space="preserve"> PAGEREF _Toc34116941 \h </w:instrText>
+          <w:instrText xml:space="preserve"> PAGEREF _Toc39502781 \h </w:instrText>
         </w:r>
         <w:r>
           <w:rPr>
@@ -2543,7 +2670,7 @@
             <w:noProof/>
             <w:webHidden/>
           </w:rPr>
-          <w:t>13</w:t>
+          <w:t>16</w:t>
         </w:r>
         <w:r>
           <w:rPr>
@@ -2571,12 +2698,11 @@
           <w:lang w:val="it-IT" w:eastAsia="it-IT"/>
         </w:rPr>
       </w:pPr>
-      <w:hyperlink w:anchor="_Toc34116942" w:history="1">
+      <w:hyperlink w:anchor="_Toc39502782" w:history="1">
         <w:r>
           <w:rPr>
             <w:rStyle w:val="Collegamentoipertestuale"/>
             <w:noProof/>
-            <w:lang w:val="it-IT"/>
             <w14:scene3d>
               <w14:camera w14:prst="orthographicFront"/>
               <w14:lightRig w14:rig="threePt" w14:dir="t">
@@ -2584,7 +2710,7 @@
               </w14:lightRig>
             </w14:scene3d>
           </w:rPr>
-          <w:t>6.2</w:t>
+          <w:t>7.2</w:t>
         </w:r>
         <w:r>
           <w:rPr>
@@ -2602,7 +2728,106 @@
           <w:rPr>
             <w:rStyle w:val="Collegamentoipertestuale"/>
             <w:noProof/>
-            <w:lang w:val="it-IT"/>
+          </w:rPr>
+          <w:t>Primo accesso</w:t>
+        </w:r>
+        <w:r>
+          <w:rPr>
+            <w:noProof/>
+            <w:webHidden/>
+          </w:rPr>
+          <w:tab/>
+        </w:r>
+        <w:r>
+          <w:rPr>
+            <w:noProof/>
+            <w:webHidden/>
+          </w:rPr>
+          <w:fldChar w:fldCharType="begin"/>
+        </w:r>
+        <w:r>
+          <w:rPr>
+            <w:noProof/>
+            <w:webHidden/>
+          </w:rPr>
+          <w:instrText xml:space="preserve"> PAGEREF _Toc39502782 \h </w:instrText>
+        </w:r>
+        <w:r>
+          <w:rPr>
+            <w:noProof/>
+            <w:webHidden/>
+          </w:rPr>
+        </w:r>
+        <w:r>
+          <w:rPr>
+            <w:noProof/>
+            <w:webHidden/>
+          </w:rPr>
+          <w:fldChar w:fldCharType="separate"/>
+        </w:r>
+        <w:r>
+          <w:rPr>
+            <w:noProof/>
+            <w:webHidden/>
+          </w:rPr>
+          <w:t>16</w:t>
+        </w:r>
+        <w:r>
+          <w:rPr>
+            <w:noProof/>
+            <w:webHidden/>
+          </w:rPr>
+          <w:fldChar w:fldCharType="end"/>
+        </w:r>
+      </w:hyperlink>
+    </w:p>
+    <w:p>
+      <w:pPr>
+        <w:pStyle w:val="Sommario2"/>
+        <w:tabs>
+          <w:tab w:val="left" w:pos="960"/>
+          <w:tab w:val="right" w:leader="dot" w:pos="9062"/>
+        </w:tabs>
+        <w:rPr>
+          <w:rFonts w:asciiTheme="minorHAnsi" w:eastAsiaTheme="minorEastAsia" w:hAnsiTheme="minorHAnsi" w:cstheme="minorBidi"/>
+          <w:i w:val="0"/>
+          <w:iCs w:val="0"/>
+          <w:noProof/>
+          <w:sz w:val="22"/>
+          <w:szCs w:val="22"/>
+          <w:lang w:val="it-IT" w:eastAsia="it-IT"/>
+        </w:rPr>
+      </w:pPr>
+      <w:hyperlink w:anchor="_Toc39502783" w:history="1">
+        <w:r>
+          <w:rPr>
+            <w:rStyle w:val="Collegamentoipertestuale"/>
+            <w:noProof/>
+            <w14:scene3d>
+              <w14:camera w14:prst="orthographicFront"/>
+              <w14:lightRig w14:rig="threePt" w14:dir="t">
+                <w14:rot w14:lat="0" w14:lon="0" w14:rev="0"/>
+              </w14:lightRig>
+            </w14:scene3d>
+          </w:rPr>
+          <w:t>7.3</w:t>
+        </w:r>
+        <w:r>
+          <w:rPr>
+            <w:rFonts w:asciiTheme="minorHAnsi" w:eastAsiaTheme="minorEastAsia" w:hAnsiTheme="minorHAnsi" w:cstheme="minorBidi"/>
+            <w:i w:val="0"/>
+            <w:iCs w:val="0"/>
+            <w:noProof/>
+            <w:sz w:val="22"/>
+            <w:szCs w:val="22"/>
+            <w:lang w:val="it-IT" w:eastAsia="it-IT"/>
+          </w:rPr>
+          <w:tab/>
+        </w:r>
+        <w:r>
+          <w:rPr>
+            <w:rStyle w:val="Collegamentoipertestuale"/>
+            <w:noProof/>
           </w:rPr>
           <w:t>Contenuto della pagina di configurazione</w:t>
         </w:r>
@@ -2625,7 +2850,7 @@
             <w:noProof/>
             <w:webHidden/>
           </w:rPr>
-          <w:instrText xml:space="preserve"> PAGEREF _Toc34116942 \h </w:instrText>
+          <w:instrText xml:space="preserve"> PAGEREF _Toc39502783 \h </w:instrText>
         </w:r>
         <w:r>
           <w:rPr>
@@ -2645,7 +2870,7 @@
             <w:noProof/>
             <w:webHidden/>
           </w:rPr>
-          <w:t>13</w:t>
+          <w:t>16</w:t>
         </w:r>
         <w:r>
           <w:rPr>
@@ -2673,14 +2898,14 @@
           <w:lang w:val="it-IT" w:eastAsia="it-IT"/>
         </w:rPr>
       </w:pPr>
-      <w:hyperlink w:anchor="_Toc34116943" w:history="1">
+      <w:hyperlink w:anchor="_Toc39502784" w:history="1">
         <w:r>
           <w:rPr>
             <w:rStyle w:val="Collegamentoipertestuale"/>
             <w:noProof/>
             <w:lang w:val="it-IT"/>
           </w:rPr>
-          <w:t>7</w:t>
+          <w:t>8</w:t>
         </w:r>
         <w:r>
           <w:rPr>
@@ -2721,7 +2946,7 @@
             <w:noProof/>
             <w:webHidden/>
           </w:rPr>
-          <w:instrText xml:space="preserve"> PAGEREF _Toc34116943 \h </w:instrText>
+          <w:instrText xml:space="preserve"> PAGEREF _Toc39502784 \h </w:instrText>
         </w:r>
         <w:r>
           <w:rPr>
@@ -2741,7 +2966,7 @@
             <w:noProof/>
             <w:webHidden/>
           </w:rPr>
-          <w:t>14</w:t>
+          <w:t>18</w:t>
         </w:r>
         <w:r>
           <w:rPr>
@@ -2769,12 +2994,11 @@
           <w:lang w:val="it-IT" w:eastAsia="it-IT"/>
         </w:rPr>
       </w:pPr>
-      <w:hyperlink w:anchor="_Toc34116944" w:history="1">
+      <w:hyperlink w:anchor="_Toc39502785" w:history="1">
         <w:r>
           <w:rPr>
             <w:rStyle w:val="Collegamentoipertestuale"/>
             <w:noProof/>
-            <w:lang w:val="it-IT"/>
             <w14:scene3d>
               <w14:camera w14:prst="orthographicFront"/>
               <w14:lightRig w14:rig="threePt" w14:dir="t">
@@ -2782,7 +3006,7 @@
               </w14:lightRig>
             </w14:scene3d>
           </w:rPr>
-          <w:t>7.1</w:t>
+          <w:t>8.1</w:t>
         </w:r>
         <w:r>
           <w:rPr>
@@ -2800,7 +3024,6 @@
           <w:rPr>
             <w:rStyle w:val="Collegamentoipertestuale"/>
             <w:noProof/>
-            <w:lang w:val="it-IT"/>
           </w:rPr>
           <w:t>Trasferimento dei log del dispositivo</w:t>
         </w:r>
@@ -2823,7 +3046,7 @@
             <w:noProof/>
             <w:webHidden/>
           </w:rPr>
-          <w:instrText xml:space="preserve"> PAGEREF _Toc34116944 \h </w:instrText>
+          <w:instrText xml:space="preserve"> PAGEREF _Toc39502785 \h </w:instrText>
         </w:r>
         <w:r>
           <w:rPr>
@@ -2843,7 +3066,7 @@
             <w:noProof/>
             <w:webHidden/>
           </w:rPr>
-          <w:t>14</w:t>
+          <w:t>18</w:t>
         </w:r>
         <w:r>
           <w:rPr>
@@ -2871,14 +3094,14 @@
           <w:lang w:val="it-IT" w:eastAsia="it-IT"/>
         </w:rPr>
       </w:pPr>
-      <w:hyperlink w:anchor="_Toc34116945" w:history="1">
+      <w:hyperlink w:anchor="_Toc39502786" w:history="1">
         <w:r>
           <w:rPr>
             <w:rStyle w:val="Collegamentoipertestuale"/>
             <w:noProof/>
             <w:lang w:val="it-IT"/>
           </w:rPr>
-          <w:t>8</w:t>
+          <w:t>9</w:t>
         </w:r>
         <w:r>
           <w:rPr>
@@ -2919,7 +3142,7 @@
             <w:noProof/>
             <w:webHidden/>
           </w:rPr>
-          <w:instrText xml:space="preserve"> PAGEREF _Toc34116945 \h </w:instrText>
+          <w:instrText xml:space="preserve"> PAGEREF _Toc39502786 \h </w:instrText>
         </w:r>
         <w:r>
           <w:rPr>
@@ -2939,7 +3162,7 @@
             <w:noProof/>
             <w:webHidden/>
           </w:rPr>
-          <w:t>15</w:t>
+          <w:t>19</w:t>
         </w:r>
         <w:r>
           <w:rPr>
@@ -2966,7 +3189,7 @@
           <w:lang w:val="it-IT" w:eastAsia="it-IT"/>
         </w:rPr>
       </w:pPr>
-      <w:hyperlink w:anchor="_Toc34116946" w:history="1">
+      <w:hyperlink w:anchor="_Toc39502787" w:history="1">
         <w:r>
           <w:rPr>
             <w:rStyle w:val="Collegamentoipertestuale"/>
@@ -2994,7 +3217,7 @@
             <w:noProof/>
             <w:webHidden/>
           </w:rPr>
-          <w:instrText xml:space="preserve"> PAGEREF _Toc34116946 \h </w:instrText>
+          <w:instrText xml:space="preserve"> PAGEREF _Toc39502787 \h </w:instrText>
         </w:r>
         <w:r>
           <w:rPr>
@@ -3014,7 +3237,7 @@
             <w:noProof/>
             <w:webHidden/>
           </w:rPr>
-          <w:t>16</w:t>
+          <w:t>20</w:t>
         </w:r>
         <w:r>
           <w:rPr>
@@ -3070,7 +3293,7 @@
         <w:lastRenderedPageBreak/>
         <w:br/>
       </w:r>
-      <w:bookmarkStart w:id="6" w:name="_Toc34116922"/>
+      <w:bookmarkStart w:id="6" w:name="_Toc39502761"/>
       <w:proofErr w:type="spellStart"/>
       <w:r>
         <w:rPr>
@@ -4259,7 +4482,7 @@
         </w:rPr>
       </w:pPr>
       <w:bookmarkStart w:id="7" w:name="_Toc197230193"/>
-      <w:bookmarkStart w:id="8" w:name="_Toc34116923"/>
+      <w:bookmarkStart w:id="8" w:name="_Toc39502762"/>
       <w:r>
         <w:rPr>
           <w:lang w:val="it-IT"/>
@@ -4279,41 +4502,23 @@
     <w:p>
       <w:pPr>
         <w:pStyle w:val="Titolo2RS"/>
-        <w:rPr>
-          <w:lang w:val="it-IT"/>
-        </w:rPr>
       </w:pPr>
       <w:bookmarkStart w:id="9" w:name="_Toc197230194"/>
-      <w:bookmarkStart w:id="10" w:name="_Toc34116924"/>
-      <w:r>
-        <w:rPr>
-          <w:lang w:val="it-IT"/>
-        </w:rPr>
+      <w:bookmarkStart w:id="10" w:name="_Toc39502763"/>
+      <w:r>
         <w:t>Scop</w:t>
       </w:r>
       <w:bookmarkEnd w:id="9"/>
       <w:r>
-        <w:rPr>
-          <w:lang w:val="it-IT"/>
-        </w:rPr>
         <w:t>o</w:t>
       </w:r>
       <w:r>
-        <w:rPr>
-          <w:lang w:val="it-IT"/>
-        </w:rPr>
         <w:t xml:space="preserve"> </w:t>
       </w:r>
       <w:r>
-        <w:rPr>
-          <w:lang w:val="it-IT"/>
-        </w:rPr>
         <w:t>della</w:t>
       </w:r>
       <w:r>
-        <w:rPr>
-          <w:lang w:val="it-IT"/>
-        </w:rPr>
         <w:t xml:space="preserve"> RS</w:t>
       </w:r>
       <w:bookmarkEnd w:id="10"/>
@@ -4695,7 +4900,7 @@
         </w:rPr>
       </w:pPr>
       <w:bookmarkStart w:id="11" w:name="_Toc197230195"/>
-      <w:bookmarkStart w:id="12" w:name="_Toc34116925"/>
+      <w:bookmarkStart w:id="12" w:name="_Toc39502764"/>
       <w:proofErr w:type="spellStart"/>
       <w:r>
         <w:t>Definition</w:t>
@@ -5069,19 +5274,29 @@
     <w:p>
       <w:pPr>
         <w:pStyle w:val="Titolo1RS"/>
+        <w:numPr>
+          <w:ilvl w:val="0"/>
+          <w:numId w:val="2"/>
+        </w:numPr>
         <w:rPr>
           <w:lang w:val="it-IT"/>
         </w:rPr>
       </w:pPr>
       <w:bookmarkStart w:id="15" w:name="inizializzazione"/>
-      <w:bookmarkStart w:id="16" w:name="_Toc34116926"/>
+      <w:bookmarkStart w:id="16" w:name="_Toc39502765"/>
       <w:bookmarkEnd w:id="15"/>
       <w:r>
         <w:rPr>
           <w:lang w:val="it-IT"/>
         </w:rPr>
         <w:lastRenderedPageBreak/>
-        <w:t>Modo di funzionamento (macro)</w:t>
+        <w:t>In</w:t>
+      </w:r>
+      <w:r>
+        <w:rPr>
+          <w:lang w:val="it-IT"/>
+        </w:rPr>
+        <w:t>izializzazione e configurazione</w:t>
       </w:r>
       <w:bookmarkEnd w:id="16"/>
     </w:p>
@@ -5095,7 +5310,7 @@
         <w:pStyle w:val="Titolo2RS"/>
       </w:pPr>
       <w:bookmarkStart w:id="17" w:name="init_mem_manager"/>
-      <w:bookmarkStart w:id="18" w:name="_Toc34116927"/>
+      <w:bookmarkStart w:id="18" w:name="_Toc39502766"/>
       <w:bookmarkEnd w:id="17"/>
       <w:r>
         <w:t xml:space="preserve">Prima </w:t>
@@ -5213,10 +5428,12 @@
       <w:pPr>
         <w:pStyle w:val="Titolo2RS"/>
       </w:pPr>
+      <w:bookmarkStart w:id="19" w:name="_Toc39502767"/>
       <w:proofErr w:type="spellStart"/>
       <w:r>
         <w:t>Autenticazione</w:t>
       </w:r>
+      <w:bookmarkEnd w:id="19"/>
       <w:proofErr w:type="spellEnd"/>
       <w:r>
         <w:t xml:space="preserve">  </w:t>
@@ -5311,19 +5528,13 @@
     <w:p>
       <w:pPr>
         <w:pStyle w:val="Titolo2RS"/>
-        <w:rPr>
-          <w:lang w:val="it-IT"/>
-        </w:rPr>
-      </w:pPr>
-      <w:bookmarkStart w:id="19" w:name="_Toc34116928"/>
-      <w:r>
-        <w:rPr>
-          <w:lang w:val="it-IT"/>
-        </w:rPr>
+      </w:pPr>
+      <w:bookmarkStart w:id="20" w:name="_Toc39502768"/>
+      <w:r>
         <w:lastRenderedPageBreak/>
         <w:t>Inizializzazione RTC</w:t>
       </w:r>
-      <w:bookmarkEnd w:id="19"/>
+      <w:bookmarkEnd w:id="20"/>
     </w:p>
     <w:p>
       <w:pPr>
@@ -5411,7 +5622,7 @@
       <w:pPr>
         <w:pStyle w:val="Titolo2RS"/>
       </w:pPr>
-      <w:bookmarkStart w:id="20" w:name="_Toc34116929"/>
+      <w:bookmarkStart w:id="21" w:name="_Toc39502769"/>
       <w:proofErr w:type="spellStart"/>
       <w:r>
         <w:t>Verifica</w:t>
@@ -5420,7 +5631,7 @@
       <w:r>
         <w:t xml:space="preserve"> file system</w:t>
       </w:r>
-      <w:bookmarkEnd w:id="20"/>
+      <w:bookmarkEnd w:id="21"/>
     </w:p>
     <w:p>
       <w:pPr>
@@ -5437,6 +5648,25 @@
       <w:r>
         <w:t>”, la loro presenza/consistenza dovrà essere validata alla partenza della macchina.</w:t>
       </w:r>
+      <w:r>
+        <w:t xml:space="preserve"> Almeno un certificato deve essere </w:t>
+      </w:r>
+      <w:proofErr w:type="spellStart"/>
+      <w:r>
+        <w:t>nativamente</w:t>
+      </w:r>
+      <w:proofErr w:type="spellEnd"/>
+      <w:r>
+        <w:t xml:space="preserve"> a bordo del GME. Durante la fase di configurazione il GME scarica il file di modello da un server </w:t>
+      </w:r>
+      <w:proofErr w:type="spellStart"/>
+      <w:r>
+        <w:t>https</w:t>
+      </w:r>
+      <w:proofErr w:type="spellEnd"/>
+      <w:r>
+        <w:t>.</w:t>
+      </w:r>
     </w:p>
     <w:p>
       <w:pPr>
@@ -5447,11 +5677,11 @@
       <w:pPr>
         <w:pStyle w:val="Titolo3RS"/>
       </w:pPr>
-      <w:bookmarkStart w:id="21" w:name="_Toc34116930"/>
+      <w:bookmarkStart w:id="22" w:name="_Toc39502770"/>
       <w:r>
         <w:t>Certificati CA</w:t>
       </w:r>
-      <w:bookmarkEnd w:id="21"/>
+      <w:bookmarkEnd w:id="22"/>
     </w:p>
     <w:p>
       <w:pPr>
@@ -5577,7 +5807,7 @@
       <w:pPr>
         <w:pStyle w:val="Titolo3RS"/>
       </w:pPr>
-      <w:bookmarkStart w:id="22" w:name="_Toc34116931"/>
+      <w:bookmarkStart w:id="23" w:name="_Toc39502771"/>
       <w:r>
         <w:t>File di modello</w:t>
       </w:r>
@@ -5590,7 +5820,7 @@
       <w:r>
         <w:t>)</w:t>
       </w:r>
-      <w:bookmarkEnd w:id="22"/>
+      <w:bookmarkEnd w:id="23"/>
     </w:p>
     <w:p>
       <w:pPr>
@@ -5802,6 +6032,14 @@
     <w:p>
       <w:pPr>
         <w:pStyle w:val="NormaleRS"/>
+        <w:rPr>
+          <w:color w:val="FF0000"/>
+        </w:rPr>
+      </w:pPr>
+    </w:p>
+    <w:p>
+      <w:pPr>
+        <w:pStyle w:val="NormaleRS"/>
         <w:ind w:left="720"/>
         <w:rPr>
           <w:color w:val="FF0000"/>
@@ -5819,7 +6057,7 @@
           <w:lang w:val="it-IT"/>
         </w:rPr>
       </w:pPr>
-      <w:bookmarkStart w:id="23" w:name="_Toc34116932"/>
+      <w:bookmarkStart w:id="24" w:name="_Toc39502772"/>
       <w:r>
         <w:rPr>
           <w:lang w:val="it-IT"/>
@@ -5827,7 +6065,7 @@
         <w:lastRenderedPageBreak/>
         <w:t>Polling Engine</w:t>
       </w:r>
-      <w:bookmarkEnd w:id="23"/>
+      <w:bookmarkEnd w:id="24"/>
     </w:p>
     <w:p>
       <w:pPr>
@@ -6574,35 +6812,7 @@
             <w:rStyle w:val="Collegamentoipertestuale"/>
             <w:lang w:val="en-GB"/>
           </w:rPr>
-          <w:t>GME_Modbus_scan_dat</w:t>
-        </w:r>
-        <w:r>
-          <w:rPr>
-            <w:rStyle w:val="Collegamentoipertestuale"/>
-            <w:lang w:val="en-GB"/>
-          </w:rPr>
-          <w:t>a</w:t>
-        </w:r>
-        <w:r>
-          <w:rPr>
-            <w:rStyle w:val="Collegamentoipertestuale"/>
-            <w:lang w:val="en-GB"/>
-          </w:rPr>
-          <w:t>table_Flash_ipote</w:t>
-        </w:r>
-        <w:r>
-          <w:rPr>
-            <w:rStyle w:val="Collegamentoipertestuale"/>
-            <w:lang w:val="en-GB"/>
-          </w:rPr>
-          <w:t>s</w:t>
-        </w:r>
-        <w:r>
-          <w:rPr>
-            <w:rStyle w:val="Collegamentoipertestuale"/>
-            <w:lang w:val="en-GB"/>
-          </w:rPr>
-          <w:t>i_2.xlsx</w:t>
+          <w:t>GME_Modbus_scan_datatable_Flash_ipotesi_2.xlsx</w:t>
         </w:r>
       </w:hyperlink>
     </w:p>
@@ -6638,57 +6848,18 @@
         <w:pStyle w:val="NormaleRS"/>
         <w:rPr>
           <w:b/>
-          <w:lang w:val="en-US"/>
-        </w:rPr>
-      </w:pPr>
-      <w:proofErr w:type="spellStart"/>
+        </w:rPr>
+      </w:pPr>
       <w:r>
         <w:rPr>
           <w:b/>
-          <w:lang w:val="en-US"/>
-        </w:rPr>
-        <w:t>Campionamento</w:t>
-      </w:r>
-      <w:proofErr w:type="spellEnd"/>
-      <w:r>
-        <w:rPr>
-          <w:b/>
-          <w:lang w:val="en-US"/>
-        </w:rPr>
-        <w:t xml:space="preserve"> </w:t>
-      </w:r>
-      <w:proofErr w:type="spellStart"/>
-      <w:r>
-        <w:rPr>
-          <w:b/>
-          <w:lang w:val="en-US"/>
-        </w:rPr>
-        <w:t>dei</w:t>
-      </w:r>
-      <w:proofErr w:type="spellEnd"/>
-      <w:r>
-        <w:rPr>
-          <w:b/>
-          <w:lang w:val="en-US"/>
-        </w:rPr>
-        <w:t xml:space="preserve"> </w:t>
-      </w:r>
-      <w:proofErr w:type="spellStart"/>
-      <w:r>
-        <w:rPr>
-          <w:b/>
-          <w:lang w:val="en-US"/>
-        </w:rPr>
-        <w:t>dati</w:t>
-      </w:r>
-      <w:proofErr w:type="spellEnd"/>
-    </w:p>
-    <w:p>
-      <w:pPr>
-        <w:pStyle w:val="NormaleRS"/>
-        <w:rPr>
-          <w:lang w:val="en-US"/>
-        </w:rPr>
+        </w:rPr>
+        <w:t>Campionamento dei dati</w:t>
+      </w:r>
+    </w:p>
+    <w:p>
+      <w:pPr>
+        <w:pStyle w:val="NormaleRS"/>
       </w:pPr>
     </w:p>
     <w:p>
@@ -8324,15 +8495,190 @@
     <w:p>
       <w:pPr>
         <w:shd w:val="clear" w:color="auto" w:fill="FFFFFF"/>
-        <w:ind w:left="720"/>
         <w:jc w:val="left"/>
         <w:rPr>
           <w:rFonts w:ascii="Verdana" w:hAnsi="Verdana" w:cs="Calibri"/>
+          <w:b/>
           <w:sz w:val="20"/>
           <w:szCs w:val="20"/>
           <w:lang w:val="it-IT" w:eastAsia="it-IT"/>
         </w:rPr>
       </w:pPr>
+      <w:r>
+        <w:rPr>
+          <w:rFonts w:ascii="Verdana" w:hAnsi="Verdana" w:cs="Calibri"/>
+          <w:b/>
+          <w:sz w:val="20"/>
+          <w:szCs w:val="20"/>
+          <w:lang w:val="it-IT" w:eastAsia="it-IT"/>
+        </w:rPr>
+        <w:t xml:space="preserve">Eccezioni </w:t>
+      </w:r>
+      <w:proofErr w:type="spellStart"/>
+      <w:r>
+        <w:rPr>
+          <w:rFonts w:ascii="Verdana" w:hAnsi="Verdana" w:cs="Calibri"/>
+          <w:b/>
+          <w:sz w:val="20"/>
+          <w:szCs w:val="20"/>
+          <w:lang w:val="it-IT" w:eastAsia="it-IT"/>
+        </w:rPr>
+        <w:t>Modbus</w:t>
+      </w:r>
+      <w:proofErr w:type="spellEnd"/>
+    </w:p>
+    <w:p>
+      <w:pPr>
+        <w:shd w:val="clear" w:color="auto" w:fill="FFFFFF"/>
+        <w:jc w:val="left"/>
+        <w:rPr>
+          <w:rFonts w:ascii="Verdana" w:hAnsi="Verdana" w:cs="Calibri"/>
+          <w:b/>
+          <w:sz w:val="20"/>
+          <w:szCs w:val="20"/>
+          <w:lang w:val="it-IT" w:eastAsia="it-IT"/>
+        </w:rPr>
+      </w:pPr>
+    </w:p>
+    <w:p>
+      <w:pPr>
+        <w:shd w:val="clear" w:color="auto" w:fill="FFFFFF"/>
+        <w:jc w:val="left"/>
+        <w:rPr>
+          <w:rFonts w:ascii="Verdana" w:hAnsi="Verdana" w:cs="Calibri"/>
+          <w:b/>
+          <w:sz w:val="20"/>
+          <w:szCs w:val="20"/>
+          <w:lang w:val="it-IT" w:eastAsia="it-IT"/>
+        </w:rPr>
+      </w:pPr>
+      <w:r>
+        <w:rPr>
+          <w:rFonts w:ascii="Verdana" w:hAnsi="Verdana" w:cs="Calibri"/>
+          <w:sz w:val="20"/>
+          <w:szCs w:val="20"/>
+          <w:lang w:val="it-IT" w:eastAsia="it-IT"/>
+        </w:rPr>
+        <w:t>Se viene ricevuta un’eccezione ci sono 2 comportamenti diversi:</w:t>
+      </w:r>
+    </w:p>
+    <w:p>
+      <w:pPr>
+        <w:shd w:val="clear" w:color="auto" w:fill="FFFFFF"/>
+        <w:jc w:val="left"/>
+        <w:rPr>
+          <w:rFonts w:ascii="Verdana" w:hAnsi="Verdana" w:cs="Calibri"/>
+          <w:sz w:val="20"/>
+          <w:szCs w:val="20"/>
+          <w:lang w:val="it-IT" w:eastAsia="it-IT"/>
+        </w:rPr>
+      </w:pPr>
+      <w:r>
+        <w:rPr>
+          <w:rFonts w:ascii="Verdana" w:hAnsi="Verdana" w:cs="Calibri"/>
+          <w:sz w:val="20"/>
+          <w:szCs w:val="20"/>
+          <w:lang w:val="it-IT" w:eastAsia="it-IT"/>
+        </w:rPr>
+        <w:t>a.</w:t>
+      </w:r>
+      <w:r>
+        <w:rPr>
+          <w:rFonts w:ascii="Verdana" w:hAnsi="Verdana"/>
+          <w:sz w:val="20"/>
+          <w:szCs w:val="20"/>
+          <w:lang w:val="it-IT" w:eastAsia="it-IT"/>
+        </w:rPr>
+        <w:t>       </w:t>
+      </w:r>
+      <w:r>
+        <w:rPr>
+          <w:rFonts w:ascii="Verdana" w:hAnsi="Verdana" w:cs="Calibri"/>
+          <w:sz w:val="20"/>
+          <w:szCs w:val="20"/>
+          <w:lang w:val="it-IT" w:eastAsia="it-IT"/>
+        </w:rPr>
+        <w:t>Se il registro è un allarme à viene mantenuto lo stato precedente;</w:t>
+      </w:r>
+    </w:p>
+    <w:p>
+      <w:pPr>
+        <w:shd w:val="clear" w:color="auto" w:fill="FFFFFF"/>
+        <w:jc w:val="left"/>
+        <w:rPr>
+          <w:rFonts w:ascii="Verdana" w:hAnsi="Verdana" w:cs="Calibri"/>
+          <w:sz w:val="20"/>
+          <w:szCs w:val="20"/>
+          <w:lang w:val="it-IT" w:eastAsia="it-IT"/>
+        </w:rPr>
+      </w:pPr>
+      <w:r>
+        <w:rPr>
+          <w:rFonts w:ascii="Verdana" w:hAnsi="Verdana" w:cs="Calibri"/>
+          <w:sz w:val="20"/>
+          <w:szCs w:val="20"/>
+          <w:lang w:val="it-IT" w:eastAsia="it-IT"/>
+        </w:rPr>
+        <w:t>b.</w:t>
+      </w:r>
+      <w:r>
+        <w:rPr>
+          <w:rFonts w:ascii="Verdana" w:hAnsi="Verdana"/>
+          <w:sz w:val="20"/>
+          <w:szCs w:val="20"/>
+          <w:lang w:val="it-IT" w:eastAsia="it-IT"/>
+        </w:rPr>
+        <w:t>      </w:t>
+      </w:r>
+      <w:r>
+        <w:rPr>
+          <w:rFonts w:ascii="Verdana" w:hAnsi="Verdana" w:cs="Calibri"/>
+          <w:sz w:val="20"/>
+          <w:szCs w:val="20"/>
+          <w:lang w:val="it-IT" w:eastAsia="it-IT"/>
+        </w:rPr>
+        <w:t xml:space="preserve">Se la variabile non è un allarme à viene valorizzata a </w:t>
+      </w:r>
+      <w:proofErr w:type="spellStart"/>
+      <w:r>
+        <w:rPr>
+          <w:rFonts w:ascii="Verdana" w:hAnsi="Verdana" w:cs="Calibri"/>
+          <w:sz w:val="20"/>
+          <w:szCs w:val="20"/>
+          <w:lang w:val="it-IT" w:eastAsia="it-IT"/>
+        </w:rPr>
+        <w:t>NaN</w:t>
+      </w:r>
+      <w:proofErr w:type="spellEnd"/>
+      <w:r>
+        <w:rPr>
+          <w:rFonts w:ascii="Verdana" w:hAnsi="Verdana" w:cs="Calibri"/>
+          <w:sz w:val="20"/>
+          <w:szCs w:val="20"/>
+          <w:lang w:val="it-IT" w:eastAsia="it-IT"/>
+        </w:rPr>
+        <w:t xml:space="preserve"> (o </w:t>
+      </w:r>
+      <w:proofErr w:type="spellStart"/>
+      <w:r>
+        <w:rPr>
+          <w:rFonts w:ascii="Verdana" w:hAnsi="Verdana" w:cs="Calibri"/>
+          <w:sz w:val="20"/>
+          <w:szCs w:val="20"/>
+          <w:lang w:val="it-IT" w:eastAsia="it-IT"/>
+        </w:rPr>
+        <w:t>null</w:t>
+      </w:r>
+      <w:proofErr w:type="spellEnd"/>
+      <w:r>
+        <w:rPr>
+          <w:rFonts w:ascii="Verdana" w:hAnsi="Verdana" w:cs="Calibri"/>
+          <w:sz w:val="20"/>
+          <w:szCs w:val="20"/>
+          <w:lang w:val="it-IT" w:eastAsia="it-IT"/>
+        </w:rPr>
+        <w:t xml:space="preserve"> o asterisco).</w:t>
+      </w:r>
     </w:p>
     <w:p>
       <w:pPr>
@@ -8346,24 +8692,28 @@
           <w:lang w:val="it-IT" w:eastAsia="it-IT"/>
         </w:rPr>
       </w:pPr>
-      <w:r>
+    </w:p>
+    <w:p>
+      <w:pPr>
+        <w:shd w:val="clear" w:color="auto" w:fill="FFFFFF"/>
+        <w:jc w:val="left"/>
         <w:rPr>
           <w:rFonts w:ascii="Verdana" w:hAnsi="Verdana" w:cs="Calibri"/>
           <w:sz w:val="20"/>
           <w:szCs w:val="20"/>
           <w:lang w:val="it-IT" w:eastAsia="it-IT"/>
         </w:rPr>
-        <w:t>2.</w:t>
-      </w:r>
-      <w:r>
-        <w:rPr>
-          <w:rFonts w:ascii="Verdana" w:hAnsi="Verdana"/>
+      </w:pPr>
+      <w:r>
+        <w:rPr>
+          <w:rFonts w:ascii="Verdana" w:hAnsi="Verdana" w:cs="Calibri"/>
           <w:sz w:val="20"/>
           <w:szCs w:val="20"/>
           <w:lang w:val="it-IT" w:eastAsia="it-IT"/>
         </w:rPr>
-        <w:t>       </w:t>
-      </w:r>
+        <w:t xml:space="preserve">Se ricevo una NON risposta (può essere al massimo una, altrimenti il dispositivo viene considerato offline e tutte le variabili a </w:t>
+      </w:r>
+      <w:proofErr w:type="spellStart"/>
       <w:r>
         <w:rPr>
           <w:rFonts w:ascii="Verdana" w:hAnsi="Verdana" w:cs="Calibri"/>
@@ -8371,16 +8721,25 @@
           <w:szCs w:val="20"/>
           <w:lang w:val="it-IT" w:eastAsia="it-IT"/>
         </w:rPr>
-        <w:t>Se viene ricevuta un’eccezione ci sono 2 comportamenti diversi:</w:t>
+        <w:t>null</w:t>
+      </w:r>
+      <w:proofErr w:type="spellEnd"/>
+      <w:r>
+        <w:rPr>
+          <w:rFonts w:ascii="Verdana" w:hAnsi="Verdana" w:cs="Calibri"/>
+          <w:sz w:val="20"/>
+          <w:szCs w:val="20"/>
+          <w:lang w:val="it-IT" w:eastAsia="it-IT"/>
+        </w:rPr>
+        <w:t>) viene trattata come al punto sopra.</w:t>
       </w:r>
     </w:p>
     <w:p>
       <w:pPr>
         <w:shd w:val="clear" w:color="auto" w:fill="FFFFFF"/>
-        <w:ind w:left="1440"/>
-        <w:jc w:val="left"/>
-        <w:rPr>
-          <w:rFonts w:ascii="Verdana" w:hAnsi="Verdana" w:cs="Calibri"/>
+        <w:jc w:val="left"/>
+        <w:rPr>
+          <w:rFonts w:ascii="Verdana" w:hAnsi="Verdana" w:cs="Arial"/>
           <w:sz w:val="20"/>
           <w:szCs w:val="20"/>
           <w:lang w:val="it-IT" w:eastAsia="it-IT"/>
@@ -8388,213 +8747,25 @@
       </w:pPr>
       <w:r>
         <w:rPr>
-          <w:rFonts w:ascii="Verdana" w:hAnsi="Verdana" w:cs="Calibri"/>
+          <w:rFonts w:ascii="Verdana" w:hAnsi="Verdana" w:cs="Arial"/>
           <w:sz w:val="20"/>
           <w:szCs w:val="20"/>
           <w:lang w:val="it-IT" w:eastAsia="it-IT"/>
         </w:rPr>
-        <w:t>a.</w:t>
-      </w:r>
-      <w:r>
-        <w:rPr>
-          <w:rFonts w:ascii="Verdana" w:hAnsi="Verdana"/>
+        <w:t> </w:t>
+      </w:r>
+    </w:p>
+    <w:p>
+      <w:pPr>
+        <w:shd w:val="clear" w:color="auto" w:fill="FFFFFF"/>
+        <w:jc w:val="left"/>
+        <w:rPr>
+          <w:rFonts w:ascii="Verdana" w:hAnsi="Verdana" w:cs="Arial"/>
           <w:sz w:val="20"/>
           <w:szCs w:val="20"/>
           <w:lang w:val="it-IT" w:eastAsia="it-IT"/>
         </w:rPr>
-        <w:t>       </w:t>
-      </w:r>
-      <w:r>
-        <w:rPr>
-          <w:rFonts w:ascii="Verdana" w:hAnsi="Verdana" w:cs="Calibri"/>
-          <w:sz w:val="20"/>
-          <w:szCs w:val="20"/>
-          <w:lang w:val="it-IT" w:eastAsia="it-IT"/>
-        </w:rPr>
-        <w:t>Se il registro è un allarme à viene mantenuto lo stato precedente;</w:t>
-      </w:r>
-    </w:p>
-    <w:p>
-      <w:pPr>
-        <w:shd w:val="clear" w:color="auto" w:fill="FFFFFF"/>
-        <w:ind w:left="1440"/>
-        <w:jc w:val="left"/>
-        <w:rPr>
-          <w:rFonts w:ascii="Verdana" w:hAnsi="Verdana" w:cs="Calibri"/>
-          <w:sz w:val="20"/>
-          <w:szCs w:val="20"/>
-          <w:lang w:val="it-IT" w:eastAsia="it-IT"/>
-        </w:rPr>
-      </w:pPr>
-      <w:r>
-        <w:rPr>
-          <w:rFonts w:ascii="Verdana" w:hAnsi="Verdana" w:cs="Calibri"/>
-          <w:sz w:val="20"/>
-          <w:szCs w:val="20"/>
-          <w:lang w:val="it-IT" w:eastAsia="it-IT"/>
-        </w:rPr>
-        <w:t>b.</w:t>
-      </w:r>
-      <w:r>
-        <w:rPr>
-          <w:rFonts w:ascii="Verdana" w:hAnsi="Verdana"/>
-          <w:sz w:val="20"/>
-          <w:szCs w:val="20"/>
-          <w:lang w:val="it-IT" w:eastAsia="it-IT"/>
-        </w:rPr>
-        <w:t>      </w:t>
-      </w:r>
-      <w:r>
-        <w:rPr>
-          <w:rFonts w:ascii="Verdana" w:hAnsi="Verdana" w:cs="Calibri"/>
-          <w:sz w:val="20"/>
-          <w:szCs w:val="20"/>
-          <w:lang w:val="it-IT" w:eastAsia="it-IT"/>
-        </w:rPr>
-        <w:t xml:space="preserve">Se la variabile non è un allarme à viene valorizzata a </w:t>
-      </w:r>
-      <w:proofErr w:type="spellStart"/>
-      <w:r>
-        <w:rPr>
-          <w:rFonts w:ascii="Verdana" w:hAnsi="Verdana" w:cs="Calibri"/>
-          <w:sz w:val="20"/>
-          <w:szCs w:val="20"/>
-          <w:lang w:val="it-IT" w:eastAsia="it-IT"/>
-        </w:rPr>
-        <w:t>NaN</w:t>
-      </w:r>
-      <w:proofErr w:type="spellEnd"/>
-      <w:r>
-        <w:rPr>
-          <w:rFonts w:ascii="Verdana" w:hAnsi="Verdana" w:cs="Calibri"/>
-          <w:sz w:val="20"/>
-          <w:szCs w:val="20"/>
-          <w:lang w:val="it-IT" w:eastAsia="it-IT"/>
-        </w:rPr>
-        <w:t xml:space="preserve"> (o </w:t>
-      </w:r>
-      <w:proofErr w:type="spellStart"/>
-      <w:r>
-        <w:rPr>
-          <w:rFonts w:ascii="Verdana" w:hAnsi="Verdana" w:cs="Calibri"/>
-          <w:sz w:val="20"/>
-          <w:szCs w:val="20"/>
-          <w:lang w:val="it-IT" w:eastAsia="it-IT"/>
-        </w:rPr>
-        <w:t>null</w:t>
-      </w:r>
-      <w:proofErr w:type="spellEnd"/>
-      <w:r>
-        <w:rPr>
-          <w:rFonts w:ascii="Verdana" w:hAnsi="Verdana" w:cs="Calibri"/>
-          <w:sz w:val="20"/>
-          <w:szCs w:val="20"/>
-          <w:lang w:val="it-IT" w:eastAsia="it-IT"/>
-        </w:rPr>
-        <w:t xml:space="preserve"> o asterisco).</w:t>
-      </w:r>
-    </w:p>
-    <w:p>
-      <w:pPr>
-        <w:shd w:val="clear" w:color="auto" w:fill="FFFFFF"/>
-        <w:ind w:left="720"/>
-        <w:jc w:val="left"/>
-        <w:rPr>
-          <w:rFonts w:ascii="Verdana" w:hAnsi="Verdana" w:cs="Calibri"/>
-          <w:sz w:val="20"/>
-          <w:szCs w:val="20"/>
-          <w:lang w:val="it-IT" w:eastAsia="it-IT"/>
-        </w:rPr>
-      </w:pPr>
-      <w:r>
-        <w:rPr>
-          <w:rFonts w:ascii="Verdana" w:hAnsi="Verdana" w:cs="Calibri"/>
-          <w:sz w:val="20"/>
-          <w:szCs w:val="20"/>
-          <w:lang w:val="it-IT" w:eastAsia="it-IT"/>
-        </w:rPr>
-        <w:t>3.</w:t>
-      </w:r>
-      <w:r>
-        <w:rPr>
-          <w:rFonts w:ascii="Verdana" w:hAnsi="Verdana"/>
-          <w:sz w:val="20"/>
-          <w:szCs w:val="20"/>
-          <w:lang w:val="it-IT" w:eastAsia="it-IT"/>
-        </w:rPr>
-        <w:t>       </w:t>
-      </w:r>
-      <w:r>
-        <w:rPr>
-          <w:rFonts w:ascii="Verdana" w:hAnsi="Verdana" w:cs="Calibri"/>
-          <w:sz w:val="20"/>
-          <w:szCs w:val="20"/>
-          <w:lang w:val="it-IT" w:eastAsia="it-IT"/>
-        </w:rPr>
-        <w:t xml:space="preserve">Se ricevo una NON risposta (può essere al massimo una, altrimenti il dispositivo viene considerato offline e tutte le variabili a </w:t>
-      </w:r>
-      <w:proofErr w:type="spellStart"/>
-      <w:r>
-        <w:rPr>
-          <w:rFonts w:ascii="Verdana" w:hAnsi="Verdana" w:cs="Calibri"/>
-          <w:sz w:val="20"/>
-          <w:szCs w:val="20"/>
-          <w:lang w:val="it-IT" w:eastAsia="it-IT"/>
-        </w:rPr>
-        <w:t>null</w:t>
-      </w:r>
-      <w:proofErr w:type="spellEnd"/>
-      <w:r>
-        <w:rPr>
-          <w:rFonts w:ascii="Verdana" w:hAnsi="Verdana" w:cs="Calibri"/>
-          <w:sz w:val="20"/>
-          <w:szCs w:val="20"/>
-          <w:lang w:val="it-IT" w:eastAsia="it-IT"/>
-        </w:rPr>
-        <w:t>) viene trattata come al punto sopra.</w:t>
-      </w:r>
-    </w:p>
-    <w:p>
-      <w:pPr>
-        <w:shd w:val="clear" w:color="auto" w:fill="FFFFFF"/>
-        <w:jc w:val="left"/>
-        <w:rPr>
-          <w:rFonts w:ascii="Verdana" w:hAnsi="Verdana" w:cs="Arial"/>
-          <w:sz w:val="20"/>
-          <w:szCs w:val="20"/>
-          <w:lang w:val="it-IT" w:eastAsia="it-IT"/>
-        </w:rPr>
-      </w:pPr>
-      <w:r>
-        <w:rPr>
-          <w:rFonts w:ascii="Verdana" w:hAnsi="Verdana" w:cs="Arial"/>
-          <w:sz w:val="20"/>
-          <w:szCs w:val="20"/>
-          <w:lang w:val="it-IT" w:eastAsia="it-IT"/>
-        </w:rPr>
-        <w:t> </w:t>
-      </w:r>
-    </w:p>
-    <w:p>
-      <w:pPr>
-        <w:shd w:val="clear" w:color="auto" w:fill="FFFFFF"/>
-        <w:jc w:val="left"/>
-        <w:rPr>
-          <w:rFonts w:ascii="Verdana" w:hAnsi="Verdana" w:cs="Arial"/>
-          <w:sz w:val="20"/>
-          <w:szCs w:val="20"/>
-          <w:lang w:val="it-IT" w:eastAsia="it-IT"/>
-        </w:rPr>
-      </w:pPr>
-      <w:r>
-        <w:rPr>
-          <w:rFonts w:ascii="Verdana" w:hAnsi="Verdana" w:cs="Arial"/>
-          <w:sz w:val="20"/>
-          <w:szCs w:val="20"/>
-          <w:lang w:val="it-IT" w:eastAsia="it-IT"/>
-        </w:rPr>
-        <w:t>Il punto 3 lo trattiamo come il 2.</w:t>
-      </w:r>
+      </w:pPr>
     </w:p>
     <w:p>
       <w:pPr>
@@ -8949,8 +9120,6 @@
         </w:rPr>
         <w:t xml:space="preserve"> (allora sì serve mandarlo)</w:t>
       </w:r>
-      <w:bookmarkStart w:id="24" w:name="_GoBack"/>
-      <w:bookmarkEnd w:id="24"/>
     </w:p>
     <w:p>
       <w:pPr>
@@ -8990,7 +9159,7 @@
           <w:lang w:val="it-IT"/>
         </w:rPr>
       </w:pPr>
-      <w:bookmarkStart w:id="25" w:name="_Toc34116933"/>
+      <w:bookmarkStart w:id="25" w:name="_Toc39502773"/>
       <w:r>
         <w:lastRenderedPageBreak/>
         <w:t>MQTT Engine</w:t>
@@ -9110,7 +9279,7 @@
           <w:lang w:val="it-IT"/>
         </w:rPr>
       </w:pPr>
-      <w:bookmarkStart w:id="26" w:name="_Toc34116934"/>
+      <w:bookmarkStart w:id="26" w:name="_Toc39502774"/>
       <w:r>
         <w:rPr>
           <w:lang w:val="it-IT"/>
@@ -9692,7 +9861,7 @@
           <w:lang w:val="it-IT"/>
         </w:rPr>
       </w:pPr>
-      <w:bookmarkStart w:id="27" w:name="_Toc34116935"/>
+      <w:bookmarkStart w:id="27" w:name="_Toc39502775"/>
       <w:r>
         <w:rPr>
           <w:lang w:val="it-IT"/>
@@ -9878,7 +10047,7 @@
       <w:pPr>
         <w:pStyle w:val="Titolo2RS"/>
       </w:pPr>
-      <w:bookmarkStart w:id="28" w:name="_Toc34116936"/>
+      <w:bookmarkStart w:id="28" w:name="_Toc39502776"/>
       <w:r>
         <w:t xml:space="preserve">Aggiornamento file di </w:t>
       </w:r>
@@ -10087,7 +10256,7 @@
       <w:pPr>
         <w:pStyle w:val="Titolo2RS"/>
       </w:pPr>
-      <w:bookmarkStart w:id="29" w:name="_Toc34116937"/>
+      <w:bookmarkStart w:id="29" w:name="_Toc39502777"/>
       <w:r>
         <w:t xml:space="preserve">Aggiornamento file </w:t>
       </w:r>
@@ -10300,22 +10469,13 @@
     <w:p>
       <w:pPr>
         <w:pStyle w:val="Titolo2RS"/>
-        <w:rPr>
-          <w:lang w:val="it-IT"/>
-        </w:rPr>
-      </w:pPr>
-      <w:bookmarkStart w:id="30" w:name="_Toc34116938"/>
-      <w:r>
-        <w:rPr>
-          <w:lang w:val="it-IT"/>
-        </w:rPr>
+      </w:pPr>
+      <w:bookmarkStart w:id="30" w:name="_Toc39502778"/>
+      <w:r>
         <w:lastRenderedPageBreak/>
         <w:t xml:space="preserve">Aggiornamento FW del dispositivo </w:t>
       </w:r>
       <w:r>
-        <w:rPr>
-          <w:lang w:val="it-IT"/>
-        </w:rPr>
         <w:t>connesso</w:t>
       </w:r>
       <w:bookmarkEnd w:id="30"/>
@@ -10684,29 +10844,17 @@
     <w:p>
       <w:pPr>
         <w:pStyle w:val="Titolo2RS"/>
-        <w:rPr>
-          <w:lang w:val="it-IT"/>
-        </w:rPr>
-      </w:pPr>
-      <w:bookmarkStart w:id="31" w:name="_Toc34116939"/>
-      <w:r>
-        <w:rPr>
-          <w:lang w:val="it-IT"/>
-        </w:rPr>
+      </w:pPr>
+      <w:bookmarkStart w:id="31" w:name="_Toc39502779"/>
+      <w:r>
         <w:lastRenderedPageBreak/>
         <w:t xml:space="preserve">Aggiornamento FW del </w:t>
       </w:r>
       <w:r>
-        <w:rPr>
-          <w:lang w:val="it-IT"/>
-        </w:rPr>
         <w:t>gateway</w:t>
       </w:r>
       <w:bookmarkEnd w:id="31"/>
       <w:r>
-        <w:rPr>
-          <w:lang w:val="it-IT"/>
-        </w:rPr>
         <w:t xml:space="preserve"> </w:t>
       </w:r>
     </w:p>
@@ -11024,7 +11172,7 @@
           <w:lang w:val="it-IT"/>
         </w:rPr>
       </w:pPr>
-      <w:bookmarkStart w:id="32" w:name="_Toc34116940"/>
+      <w:bookmarkStart w:id="32" w:name="_Toc39502780"/>
       <w:r>
         <w:rPr>
           <w:lang w:val="it-IT"/>
@@ -11052,7 +11200,7 @@
       <w:pPr>
         <w:pStyle w:val="Titolo2RS"/>
       </w:pPr>
-      <w:bookmarkStart w:id="33" w:name="_Toc34116941"/>
+      <w:bookmarkStart w:id="33" w:name="_Toc39502781"/>
       <w:proofErr w:type="spellStart"/>
       <w:r>
         <w:t>Generale</w:t>
@@ -11172,40 +11320,464 @@
       <w:pPr>
         <w:pStyle w:val="NormaleRS"/>
         <w:jc w:val="left"/>
-      </w:pPr>
-      <w:r>
-        <w:t>Alla prima accensione l’utente dovrà impostare i parametri di connessione ed una volta salvati il sistema ripartirà applicando i nuovi parametri.</w:t>
-      </w:r>
-    </w:p>
-    <w:p>
-      <w:pPr>
-        <w:pStyle w:val="NormaleRS"/>
-        <w:jc w:val="left"/>
+        <w:rPr>
+          <w:sz w:val="16"/>
+        </w:rPr>
       </w:pPr>
     </w:p>
     <w:p>
       <w:pPr>
         <w:pStyle w:val="Titolo2RS"/>
-        <w:rPr>
+      </w:pPr>
+      <w:bookmarkStart w:id="34" w:name="_Toc39502782"/>
+      <w:r>
+        <w:t>Primo accesso</w:t>
+      </w:r>
+      <w:bookmarkEnd w:id="34"/>
+    </w:p>
+    <w:p>
+      <w:pPr>
+        <w:pStyle w:val="NormaleRS"/>
+        <w:jc w:val="left"/>
+        <w:rPr>
+          <w:sz w:val="16"/>
+        </w:rPr>
+      </w:pPr>
+    </w:p>
+    <w:p>
+      <w:pPr>
+        <w:jc w:val="left"/>
+        <w:rPr>
+          <w:rFonts w:ascii="Verdana" w:hAnsi="Verdana"/>
+          <w:sz w:val="20"/>
+          <w:lang w:val="it-IT" w:eastAsia="it-IT"/>
+        </w:rPr>
+      </w:pPr>
+      <w:r>
+        <w:rPr>
+          <w:rFonts w:ascii="Verdana" w:hAnsi="Verdana"/>
+          <w:sz w:val="20"/>
           <w:lang w:val="it-IT"/>
         </w:rPr>
-      </w:pPr>
-      <w:bookmarkStart w:id="34" w:name="_Toc34116942"/>
-      <w:r>
-        <w:rPr>
+        <w:t xml:space="preserve">L'utente inserisce direttamente </w:t>
+      </w:r>
+      <w:r>
+        <w:rPr>
+          <w:rFonts w:ascii="Verdana" w:hAnsi="Verdana"/>
+          <w:sz w:val="20"/>
           <w:lang w:val="it-IT"/>
         </w:rPr>
+        <w:t xml:space="preserve">nel proprio browser </w:t>
+      </w:r>
+      <w:bookmarkStart w:id="35" w:name="_GoBack"/>
+      <w:bookmarkEnd w:id="35"/>
+      <w:r>
+        <w:rPr>
+          <w:rFonts w:ascii="Verdana" w:hAnsi="Verdana"/>
+          <w:sz w:val="20"/>
+          <w:lang w:val="it-IT"/>
+        </w:rPr>
+        <w:t>l'indirizzo 10.10.100.254.</w:t>
+      </w:r>
+    </w:p>
+    <w:p>
+      <w:pPr>
+        <w:rPr>
+          <w:rFonts w:ascii="Verdana" w:hAnsi="Verdana"/>
+          <w:sz w:val="20"/>
+          <w:lang w:val="it-IT"/>
+        </w:rPr>
+      </w:pPr>
+      <w:r>
+        <w:rPr>
+          <w:rFonts w:ascii="Verdana" w:hAnsi="Verdana"/>
+          <w:sz w:val="20"/>
+          <w:lang w:val="it-IT"/>
+        </w:rPr>
+        <w:t xml:space="preserve">Se le credenziali non sono mai state cambiate prima, viene dirottato alla pagina </w:t>
+      </w:r>
+      <w:proofErr w:type="spellStart"/>
+      <w:r>
+        <w:rPr>
+          <w:rFonts w:ascii="Verdana" w:hAnsi="Verdana"/>
+          <w:sz w:val="20"/>
+          <w:lang w:val="it-IT"/>
+        </w:rPr>
+        <w:t>change_cred</w:t>
+      </w:r>
+      <w:proofErr w:type="spellEnd"/>
+      <w:r>
+        <w:rPr>
+          <w:rFonts w:ascii="Verdana" w:hAnsi="Verdana"/>
+          <w:sz w:val="20"/>
+          <w:lang w:val="it-IT"/>
+        </w:rPr>
+        <w:t xml:space="preserve">, dove modificando le credenziali e dando </w:t>
+      </w:r>
+      <w:proofErr w:type="spellStart"/>
+      <w:r>
+        <w:rPr>
+          <w:rFonts w:ascii="Verdana" w:hAnsi="Verdana"/>
+          <w:sz w:val="20"/>
+          <w:lang w:val="it-IT"/>
+        </w:rPr>
+        <w:t>submit</w:t>
+      </w:r>
+      <w:proofErr w:type="spellEnd"/>
+      <w:r>
+        <w:rPr>
+          <w:rFonts w:ascii="Verdana" w:hAnsi="Verdana"/>
+          <w:sz w:val="20"/>
+          <w:lang w:val="it-IT"/>
+        </w:rPr>
+        <w:t xml:space="preserve"> viene poi </w:t>
+      </w:r>
+      <w:proofErr w:type="spellStart"/>
+      <w:r>
+        <w:rPr>
+          <w:rFonts w:ascii="Verdana" w:hAnsi="Verdana"/>
+          <w:sz w:val="20"/>
+          <w:lang w:val="it-IT"/>
+        </w:rPr>
+        <w:t>rediretto</w:t>
+      </w:r>
+      <w:proofErr w:type="spellEnd"/>
+      <w:r>
+        <w:rPr>
+          <w:rFonts w:ascii="Verdana" w:hAnsi="Verdana"/>
+          <w:sz w:val="20"/>
+          <w:lang w:val="it-IT"/>
+        </w:rPr>
+        <w:t xml:space="preserve"> alla pagina login. Inserendo le credenziali e dando </w:t>
+      </w:r>
+      <w:proofErr w:type="spellStart"/>
+      <w:r>
+        <w:rPr>
+          <w:rFonts w:ascii="Verdana" w:hAnsi="Verdana"/>
+          <w:sz w:val="20"/>
+          <w:lang w:val="it-IT"/>
+        </w:rPr>
+        <w:t>submit</w:t>
+      </w:r>
+      <w:proofErr w:type="spellEnd"/>
+      <w:r>
+        <w:rPr>
+          <w:rFonts w:ascii="Verdana" w:hAnsi="Verdana"/>
+          <w:sz w:val="20"/>
+          <w:lang w:val="it-IT"/>
+        </w:rPr>
+        <w:t xml:space="preserve"> si viene </w:t>
+      </w:r>
+      <w:proofErr w:type="spellStart"/>
+      <w:r>
+        <w:rPr>
+          <w:rFonts w:ascii="Verdana" w:hAnsi="Verdana"/>
+          <w:sz w:val="20"/>
+          <w:lang w:val="it-IT"/>
+        </w:rPr>
+        <w:t>rediretti</w:t>
+      </w:r>
+      <w:proofErr w:type="spellEnd"/>
+      <w:r>
+        <w:rPr>
+          <w:rFonts w:ascii="Verdana" w:hAnsi="Verdana"/>
+          <w:sz w:val="20"/>
+          <w:lang w:val="it-IT"/>
+        </w:rPr>
+        <w:t xml:space="preserve"> alla pagina </w:t>
+      </w:r>
+      <w:proofErr w:type="spellStart"/>
+      <w:r>
+        <w:rPr>
+          <w:rFonts w:ascii="Verdana" w:hAnsi="Verdana"/>
+          <w:sz w:val="20"/>
+          <w:lang w:val="it-IT"/>
+        </w:rPr>
+        <w:t>config</w:t>
+      </w:r>
+      <w:proofErr w:type="spellEnd"/>
+      <w:r>
+        <w:rPr>
+          <w:rFonts w:ascii="Verdana" w:hAnsi="Verdana"/>
+          <w:sz w:val="20"/>
+          <w:lang w:val="it-IT"/>
+        </w:rPr>
+        <w:t>.</w:t>
+      </w:r>
+    </w:p>
+    <w:p>
+      <w:pPr>
+        <w:rPr>
+          <w:rFonts w:ascii="Verdana" w:hAnsi="Verdana"/>
+          <w:sz w:val="20"/>
+          <w:lang w:val="it-IT"/>
+        </w:rPr>
+      </w:pPr>
+      <w:r>
+        <w:rPr>
+          <w:rFonts w:ascii="Verdana" w:hAnsi="Verdana"/>
+          <w:sz w:val="20"/>
+          <w:lang w:val="it-IT"/>
+        </w:rPr>
+        <w:t xml:space="preserve">Se le credenziali sono già state cambiate (anche in una precedente sessione), si viene rimandati direttamente alla pagina login (e di nuovo inserendo le credenziali si passa alla pagina </w:t>
+      </w:r>
+      <w:proofErr w:type="spellStart"/>
+      <w:r>
+        <w:rPr>
+          <w:rFonts w:ascii="Verdana" w:hAnsi="Verdana"/>
+          <w:sz w:val="20"/>
+          <w:lang w:val="it-IT"/>
+        </w:rPr>
+        <w:t>config</w:t>
+      </w:r>
+      <w:proofErr w:type="spellEnd"/>
+      <w:r>
+        <w:rPr>
+          <w:rFonts w:ascii="Verdana" w:hAnsi="Verdana"/>
+          <w:sz w:val="20"/>
+          <w:lang w:val="it-IT"/>
+        </w:rPr>
+        <w:t>). </w:t>
+      </w:r>
+    </w:p>
+    <w:p>
+      <w:pPr>
+        <w:rPr>
+          <w:rFonts w:ascii="Verdana" w:hAnsi="Verdana"/>
+          <w:sz w:val="20"/>
+          <w:lang w:val="it-IT"/>
+        </w:rPr>
+      </w:pPr>
+    </w:p>
+    <w:p>
+      <w:pPr>
+        <w:rPr>
+          <w:rFonts w:ascii="Verdana" w:hAnsi="Verdana"/>
+          <w:sz w:val="20"/>
+          <w:lang w:val="it-IT"/>
+        </w:rPr>
+      </w:pPr>
+      <w:r>
+        <w:rPr>
+          <w:rFonts w:ascii="Verdana" w:hAnsi="Verdana"/>
+          <w:sz w:val="20"/>
+          <w:lang w:val="it-IT"/>
+        </w:rPr>
+        <w:t>Se l'utente inserisce direttamente l'indirizzo </w:t>
+      </w:r>
+      <w:hyperlink r:id="rId28" w:tgtFrame="_blank" w:history="1">
+        <w:r>
+          <w:rPr>
+            <w:rStyle w:val="Collegamentoipertestuale"/>
+            <w:rFonts w:ascii="Verdana" w:hAnsi="Verdana"/>
+            <w:color w:val="1155CC"/>
+            <w:sz w:val="20"/>
+            <w:lang w:val="it-IT"/>
+          </w:rPr>
+          <w:t>10.10.100.254/config.html</w:t>
+        </w:r>
+      </w:hyperlink>
+      <w:r>
+        <w:rPr>
+          <w:rFonts w:ascii="Verdana" w:hAnsi="Verdana"/>
+          <w:sz w:val="20"/>
+          <w:lang w:val="it-IT"/>
+        </w:rPr>
+        <w:t> e le credenziali non sono mai state cambiate, la pagina non viene mostrata.</w:t>
+      </w:r>
+    </w:p>
+    <w:p>
+      <w:pPr>
+        <w:rPr>
+          <w:rFonts w:ascii="Verdana" w:hAnsi="Verdana"/>
+          <w:sz w:val="20"/>
+          <w:lang w:val="it-IT"/>
+        </w:rPr>
+      </w:pPr>
+      <w:r>
+        <w:rPr>
+          <w:rFonts w:ascii="Verdana" w:hAnsi="Verdana"/>
+          <w:sz w:val="20"/>
+          <w:lang w:val="it-IT"/>
+        </w:rPr>
+        <w:t>Se l'utente inserisce direttamente l'indirizzo </w:t>
+      </w:r>
+      <w:hyperlink r:id="rId29" w:tgtFrame="_blank" w:history="1">
+        <w:r>
+          <w:rPr>
+            <w:rStyle w:val="Collegamentoipertestuale"/>
+            <w:rFonts w:ascii="Verdana" w:hAnsi="Verdana"/>
+            <w:color w:val="1155CC"/>
+            <w:sz w:val="20"/>
+            <w:lang w:val="it-IT"/>
+          </w:rPr>
+          <w:t>10.10.100.254/config.html</w:t>
+        </w:r>
+      </w:hyperlink>
+      <w:r>
+        <w:rPr>
+          <w:rFonts w:ascii="Verdana" w:hAnsi="Verdana"/>
+          <w:sz w:val="20"/>
+          <w:lang w:val="it-IT"/>
+        </w:rPr>
+        <w:t> e le credenziali sono state cambiate (anche in una precedente sessione) e non ha ancora fatto un accesso alla pagina login (nella stessa sessione), la pagina non viene mostrata.</w:t>
+      </w:r>
+    </w:p>
+    <w:p>
+      <w:pPr>
+        <w:rPr>
+          <w:rFonts w:ascii="Verdana" w:hAnsi="Verdana"/>
+          <w:sz w:val="20"/>
+          <w:lang w:val="it-IT"/>
+        </w:rPr>
+      </w:pPr>
+      <w:r>
+        <w:rPr>
+          <w:rFonts w:ascii="Verdana" w:hAnsi="Verdana"/>
+          <w:sz w:val="20"/>
+          <w:lang w:val="it-IT"/>
+        </w:rPr>
+        <w:t>Se l'utente inserisce direttamente l'indirizzo </w:t>
+      </w:r>
+      <w:hyperlink r:id="rId30" w:tgtFrame="_blank" w:history="1">
+        <w:r>
+          <w:rPr>
+            <w:rStyle w:val="Collegamentoipertestuale"/>
+            <w:rFonts w:ascii="Verdana" w:hAnsi="Verdana"/>
+            <w:color w:val="1155CC"/>
+            <w:sz w:val="20"/>
+            <w:lang w:val="it-IT"/>
+          </w:rPr>
+          <w:t>10.10.100.254/config.html</w:t>
+        </w:r>
+      </w:hyperlink>
+      <w:r>
+        <w:rPr>
+          <w:rFonts w:ascii="Verdana" w:hAnsi="Verdana"/>
+          <w:sz w:val="20"/>
+          <w:lang w:val="it-IT"/>
+        </w:rPr>
+        <w:t> e le credenziali sono state cambiate (anche in una precedente sessione) e ha già fatto un accesso alla pagina login (nella stessa sessione), la pagina viene mostrata.</w:t>
+      </w:r>
+    </w:p>
+    <w:p>
+      <w:pPr>
+        <w:rPr>
+          <w:rFonts w:ascii="Verdana" w:hAnsi="Verdana"/>
+          <w:sz w:val="20"/>
+          <w:lang w:val="it-IT"/>
+        </w:rPr>
+      </w:pPr>
+    </w:p>
+    <w:p>
+      <w:pPr>
+        <w:rPr>
+          <w:rFonts w:ascii="Verdana" w:hAnsi="Verdana"/>
+          <w:sz w:val="20"/>
+          <w:lang w:val="it-IT"/>
+        </w:rPr>
+      </w:pPr>
+      <w:r>
+        <w:rPr>
+          <w:rFonts w:ascii="Verdana" w:hAnsi="Verdana"/>
+          <w:sz w:val="20"/>
+          <w:lang w:val="it-IT"/>
+        </w:rPr>
+        <w:t>Se l'utente inserisce l'indirizzo </w:t>
+      </w:r>
+      <w:hyperlink r:id="rId31" w:tgtFrame="_blank" w:history="1">
+        <w:r>
+          <w:rPr>
+            <w:rStyle w:val="Collegamentoipertestuale"/>
+            <w:rFonts w:ascii="Verdana" w:hAnsi="Verdana"/>
+            <w:color w:val="1155CC"/>
+            <w:sz w:val="20"/>
+            <w:lang w:val="it-IT"/>
+          </w:rPr>
+          <w:t>10.10.100.254/login.html</w:t>
+        </w:r>
+      </w:hyperlink>
+      <w:r>
+        <w:rPr>
+          <w:rFonts w:ascii="Verdana" w:hAnsi="Verdana"/>
+          <w:sz w:val="20"/>
+          <w:lang w:val="it-IT"/>
+        </w:rPr>
+        <w:t> ci arriva purché abbia già cambiato le credenziali.</w:t>
+      </w:r>
+    </w:p>
+    <w:p>
+      <w:pPr>
+        <w:rPr>
+          <w:rFonts w:ascii="Verdana" w:hAnsi="Verdana"/>
+          <w:sz w:val="20"/>
+          <w:lang w:val="it-IT"/>
+        </w:rPr>
+      </w:pPr>
+      <w:r>
+        <w:rPr>
+          <w:rFonts w:ascii="Verdana" w:hAnsi="Verdana"/>
+          <w:sz w:val="20"/>
+          <w:lang w:val="it-IT"/>
+        </w:rPr>
+        <w:t>Se l'utente inserisce l'indirizzo </w:t>
+      </w:r>
+      <w:hyperlink r:id="rId32" w:tgtFrame="_blank" w:history="1">
+        <w:r>
+          <w:rPr>
+            <w:rStyle w:val="Collegamentoipertestuale"/>
+            <w:rFonts w:ascii="Verdana" w:hAnsi="Verdana"/>
+            <w:color w:val="1155CC"/>
+            <w:sz w:val="20"/>
+            <w:lang w:val="it-IT"/>
+          </w:rPr>
+          <w:t>10.10.100.254/change_cred.html</w:t>
+        </w:r>
+      </w:hyperlink>
+      <w:r>
+        <w:rPr>
+          <w:rFonts w:ascii="Verdana" w:hAnsi="Verdana"/>
+          <w:sz w:val="20"/>
+          <w:lang w:val="it-IT"/>
+        </w:rPr>
+        <w:t> ci arriva solo se non ha ancora cambiato le credenziali.</w:t>
+      </w:r>
+    </w:p>
+    <w:p>
+      <w:pPr>
+        <w:pStyle w:val="NormaleRS"/>
+        <w:jc w:val="left"/>
+        <w:rPr>
+          <w:sz w:val="16"/>
+        </w:rPr>
+      </w:pPr>
+    </w:p>
+    <w:p>
+      <w:pPr>
+        <w:pStyle w:val="Titolo2RS"/>
+      </w:pPr>
+      <w:bookmarkStart w:id="36" w:name="_Toc39502783"/>
+      <w:r>
         <w:t>Contenuto della pagina di configurazione</w:t>
       </w:r>
-      <w:bookmarkEnd w:id="34"/>
-    </w:p>
-    <w:p>
-      <w:pPr>
-        <w:pStyle w:val="NormaleRS"/>
-        <w:jc w:val="left"/>
-      </w:pPr>
-      <w:r>
-        <w:t xml:space="preserve">La pagina/e di configurazione che il </w:t>
+      <w:bookmarkEnd w:id="36"/>
+    </w:p>
+    <w:p>
+      <w:pPr>
+        <w:pStyle w:val="NormaleRS"/>
+        <w:jc w:val="left"/>
+      </w:pPr>
+      <w:r>
+        <w:t>L</w:t>
+      </w:r>
+      <w:r>
+        <w:t>a pagina</w:t>
+      </w:r>
+      <w:r>
+        <w:t xml:space="preserve"> di configurazione che</w:t>
+      </w:r>
+      <w:r>
+        <w:t xml:space="preserve"> il </w:t>
       </w:r>
       <w:proofErr w:type="spellStart"/>
       <w:r>
@@ -11213,7 +11785,10 @@
       </w:r>
       <w:proofErr w:type="spellEnd"/>
       <w:r>
-        <w:t xml:space="preserve"> espone conterranno le seguenti opzioni</w:t>
+        <w:t xml:space="preserve"> espone conterrà</w:t>
+      </w:r>
+      <w:r>
+        <w:t xml:space="preserve"> le seguenti opzioni</w:t>
       </w:r>
     </w:p>
     <w:p>
@@ -11232,69 +11807,158 @@
         <w:jc w:val="left"/>
       </w:pPr>
       <w:r>
-        <w:t xml:space="preserve">La pagina di configurazione deve essere </w:t>
-      </w:r>
-      <w:proofErr w:type="spellStart"/>
-      <w:r>
-        <w:t>essere</w:t>
-      </w:r>
-      <w:proofErr w:type="spellEnd"/>
-      <w:r>
-        <w:t xml:space="preserve"> protetta</w:t>
-      </w:r>
-      <w:r>
-        <w:br/>
-      </w:r>
-      <w:r>
-        <w:t xml:space="preserve">Alla prima accensione verrà </w:t>
-      </w:r>
-      <w:r>
-        <w:t>obbligatoriamente</w:t>
-      </w:r>
-      <w:r>
-        <w:t xml:space="preserve"> richiesta l’impostazione di </w:t>
-      </w:r>
-      <w:r>
-        <w:br/>
-        <w:t>“</w:t>
-      </w:r>
-      <w:proofErr w:type="spellStart"/>
-      <w:r>
-        <w:t>user</w:t>
-      </w:r>
-      <w:proofErr w:type="spellEnd"/>
+        <w:t xml:space="preserve">Modalità di funzionamento AP </w:t>
+      </w:r>
+    </w:p>
+    <w:p>
+      <w:pPr>
+        <w:pStyle w:val="NormaleRS"/>
+        <w:numPr>
+          <w:ilvl w:val="1"/>
+          <w:numId w:val="8"/>
+        </w:numPr>
+        <w:jc w:val="left"/>
+      </w:pPr>
+      <w:r>
+        <w:t>SSID trasmesso (default “</w:t>
+      </w:r>
+      <w:proofErr w:type="spellStart"/>
+      <w:r>
+        <w:t>cgatem</w:t>
+      </w:r>
+      <w:proofErr w:type="spellEnd"/>
+      <w:r>
+        <w:t>_</w:t>
+      </w:r>
       <w:r>
         <w:t xml:space="preserve"> </w:t>
       </w:r>
       <w:proofErr w:type="spellStart"/>
       <w:r>
-        <w:t>name</w:t>
-      </w:r>
-      <w:proofErr w:type="spellEnd"/>
-      <w:r>
-        <w:t>” e “password”</w:t>
-      </w:r>
-      <w:r>
-        <w:t xml:space="preserve"> per il prossimo accesso alle pagine di </w:t>
-      </w:r>
+        <w:t>xxyyzz</w:t>
+      </w:r>
+      <w:proofErr w:type="spellEnd"/>
+      <w:r>
+        <w:t xml:space="preserve"> vedi sopra)</w:t>
+      </w:r>
+    </w:p>
+    <w:p>
+      <w:pPr>
+        <w:pStyle w:val="NormaleRS"/>
+        <w:numPr>
+          <w:ilvl w:val="1"/>
+          <w:numId w:val="8"/>
+        </w:numPr>
+        <w:jc w:val="left"/>
+        <w:rPr>
+          <w:lang w:val="en-US"/>
+        </w:rPr>
+      </w:pPr>
+      <w:r>
+        <w:rPr>
+          <w:lang w:val="en-US"/>
+        </w:rPr>
+        <w:t xml:space="preserve">Password AP </w:t>
+      </w:r>
+    </w:p>
+    <w:p>
+      <w:pPr>
+        <w:pStyle w:val="NormaleRS"/>
+        <w:numPr>
+          <w:ilvl w:val="1"/>
+          <w:numId w:val="8"/>
+        </w:numPr>
+        <w:jc w:val="left"/>
+      </w:pPr>
+      <w:r>
+        <w:t xml:space="preserve">Indirizzo </w:t>
+      </w:r>
+      <w:r>
+        <w:t>AP/</w:t>
+      </w:r>
+      <w:proofErr w:type="spellStart"/>
       <w:proofErr w:type="gramStart"/>
       <w:r>
-        <w:t>configurazione,</w:t>
-      </w:r>
-      <w:r>
-        <w:br/>
-        <w:t>poi</w:t>
+        <w:t>webserver</w:t>
+      </w:r>
+      <w:proofErr w:type="spellEnd"/>
+      <w:r>
+        <w:t xml:space="preserve">  </w:t>
+      </w:r>
+      <w:r>
+        <w:t>(</w:t>
       </w:r>
       <w:proofErr w:type="gramEnd"/>
       <w:r>
-        <w:t xml:space="preserve"> nella pagina potranno essere cambiate</w:t>
-      </w:r>
-    </w:p>
-    <w:p>
-      <w:pPr>
-        <w:pStyle w:val="NormaleRS"/>
-        <w:ind w:left="360"/>
-        <w:jc w:val="left"/>
+        <w:t xml:space="preserve">default </w:t>
+      </w:r>
+      <w:r>
+        <w:t>10.10.100.254</w:t>
+      </w:r>
+      <w:r>
+        <w:t>)</w:t>
+      </w:r>
+    </w:p>
+    <w:p>
+      <w:pPr>
+        <w:pStyle w:val="NormaleRS"/>
+        <w:numPr>
+          <w:ilvl w:val="1"/>
+          <w:numId w:val="8"/>
+        </w:numPr>
+        <w:jc w:val="left"/>
+        <w:rPr>
+          <w:lang w:val="en-US"/>
+        </w:rPr>
+      </w:pPr>
+      <w:r>
+        <w:rPr>
+          <w:lang w:val="en-US"/>
+        </w:rPr>
+        <w:t>DHCP on/off (default on)</w:t>
+      </w:r>
+    </w:p>
+    <w:p>
+      <w:pPr>
+        <w:pStyle w:val="NormaleRS"/>
+        <w:numPr>
+          <w:ilvl w:val="1"/>
+          <w:numId w:val="8"/>
+        </w:numPr>
+        <w:jc w:val="left"/>
+        <w:rPr>
+          <w:lang w:val="en-US"/>
+        </w:rPr>
+      </w:pPr>
+      <w:proofErr w:type="spellStart"/>
+      <w:r>
+        <w:rPr>
+          <w:lang w:val="en-US"/>
+        </w:rPr>
+        <w:t>Indirizzo</w:t>
+      </w:r>
+      <w:proofErr w:type="spellEnd"/>
+      <w:r>
+        <w:rPr>
+          <w:lang w:val="en-US"/>
+        </w:rPr>
+        <w:t xml:space="preserve"> base DHCP (default </w:t>
+      </w:r>
+      <w:r>
+        <w:t>10.10.100.254</w:t>
+      </w:r>
+      <w:r>
+        <w:t>)</w:t>
+      </w:r>
+    </w:p>
+    <w:p>
+      <w:pPr>
+        <w:pStyle w:val="NormaleRS"/>
+        <w:ind w:left="1440"/>
+        <w:jc w:val="left"/>
+        <w:rPr>
+          <w:lang w:val="en-US"/>
+        </w:rPr>
       </w:pPr>
     </w:p>
     <w:p>
@@ -11307,7 +11971,7 @@
         <w:jc w:val="left"/>
       </w:pPr>
       <w:r>
-        <w:t xml:space="preserve">Modalità di funzionamento AP </w:t>
+        <w:t>Modalità di funzionamento STA</w:t>
       </w:r>
     </w:p>
     <w:p>
@@ -11319,27 +11983,13 @@
         </w:numPr>
         <w:jc w:val="left"/>
       </w:pPr>
-      <w:r>
-        <w:t>SSID trasmesso (default “</w:t>
-      </w:r>
-      <w:proofErr w:type="spellStart"/>
-      <w:r>
-        <w:t>cgatem</w:t>
-      </w:r>
-      <w:proofErr w:type="spellEnd"/>
-      <w:r>
-        <w:t>_</w:t>
-      </w:r>
-      <w:r>
-        <w:t xml:space="preserve"> </w:t>
-      </w:r>
-      <w:proofErr w:type="spellStart"/>
-      <w:r>
-        <w:t>xxyyzz</w:t>
-      </w:r>
-      <w:proofErr w:type="spellEnd"/>
-      <w:r>
-        <w:t xml:space="preserve"> vedi sopra)</w:t>
+      <w:proofErr w:type="gramStart"/>
+      <w:r>
+        <w:t>nome</w:t>
+      </w:r>
+      <w:proofErr w:type="gramEnd"/>
+      <w:r>
+        <w:t xml:space="preserve"> AP a cui connettersi</w:t>
       </w:r>
     </w:p>
     <w:p>
@@ -11350,15 +12000,13 @@
           <w:numId w:val="8"/>
         </w:numPr>
         <w:jc w:val="left"/>
-        <w:rPr>
-          <w:lang w:val="en-US"/>
-        </w:rPr>
-      </w:pPr>
-      <w:r>
-        <w:rPr>
-          <w:lang w:val="en-US"/>
-        </w:rPr>
-        <w:t xml:space="preserve">Password AP </w:t>
+      </w:pPr>
+      <w:r>
+        <w:lastRenderedPageBreak/>
+        <w:t>Modo WPA/WAP2</w:t>
+      </w:r>
+      <w:r>
+        <w:t xml:space="preserve"> (è fissa ma ricorda all’utente </w:t>
       </w:r>
     </w:p>
     <w:p>
@@ -11371,32 +12019,7 @@
         <w:jc w:val="left"/>
       </w:pPr>
       <w:r>
-        <w:t xml:space="preserve">Indirizzo </w:t>
-      </w:r>
-      <w:r>
-        <w:t>AP/</w:t>
-      </w:r>
-      <w:proofErr w:type="spellStart"/>
-      <w:proofErr w:type="gramStart"/>
-      <w:r>
-        <w:t>webserver</w:t>
-      </w:r>
-      <w:proofErr w:type="spellEnd"/>
-      <w:r>
-        <w:t xml:space="preserve">  </w:t>
-      </w:r>
-      <w:r>
-        <w:t>(</w:t>
-      </w:r>
-      <w:proofErr w:type="gramEnd"/>
-      <w:r>
-        <w:t xml:space="preserve">default </w:t>
-      </w:r>
-      <w:r>
-        <w:t>10.10.100.254</w:t>
-      </w:r>
-      <w:r>
-        <w:t>)</w:t>
+        <w:t>Password AP</w:t>
       </w:r>
     </w:p>
     <w:p>
@@ -11407,15 +12030,23 @@
           <w:numId w:val="8"/>
         </w:numPr>
         <w:jc w:val="left"/>
-        <w:rPr>
-          <w:lang w:val="en-US"/>
-        </w:rPr>
-      </w:pPr>
-      <w:r>
-        <w:rPr>
-          <w:lang w:val="en-US"/>
-        </w:rPr>
-        <w:t>DHCP on/off (default on)</w:t>
+      </w:pPr>
+      <w:proofErr w:type="gramStart"/>
+      <w:r>
+        <w:t>modalità</w:t>
+      </w:r>
+      <w:proofErr w:type="gramEnd"/>
+      <w:r>
+        <w:t xml:space="preserve"> indirizzo dato da DHCP on/off</w:t>
+      </w:r>
+      <w:r>
+        <w:t xml:space="preserve"> (</w:t>
+      </w:r>
+      <w:r>
+        <w:t>default on</w:t>
+      </w:r>
+      <w:r>
+        <w:t>)</w:t>
       </w:r>
     </w:p>
     <w:p>
@@ -11426,39 +12057,72 @@
           <w:numId w:val="8"/>
         </w:numPr>
         <w:jc w:val="left"/>
-        <w:rPr>
-          <w:lang w:val="en-US"/>
-        </w:rPr>
-      </w:pPr>
-      <w:proofErr w:type="spellStart"/>
-      <w:r>
-        <w:rPr>
-          <w:lang w:val="en-US"/>
-        </w:rPr>
-        <w:t>Indirizzo</w:t>
-      </w:r>
-      <w:proofErr w:type="spellEnd"/>
-      <w:r>
-        <w:rPr>
-          <w:lang w:val="en-US"/>
-        </w:rPr>
-        <w:t xml:space="preserve"> base DHCP (default </w:t>
-      </w:r>
-      <w:r>
-        <w:t>10.10.100.254</w:t>
-      </w:r>
-      <w:r>
-        <w:t>)</w:t>
-      </w:r>
-    </w:p>
-    <w:p>
-      <w:pPr>
-        <w:pStyle w:val="NormaleRS"/>
-        <w:ind w:left="1440"/>
-        <w:jc w:val="left"/>
-        <w:rPr>
-          <w:lang w:val="en-US"/>
-        </w:rPr>
+      </w:pPr>
+      <w:proofErr w:type="gramStart"/>
+      <w:r>
+        <w:t>indirizzo</w:t>
+      </w:r>
+      <w:proofErr w:type="gramEnd"/>
+      <w:r>
+        <w:t xml:space="preserve"> statico</w:t>
+      </w:r>
+      <w:r>
+        <w:t xml:space="preserve"> </w:t>
+      </w:r>
+    </w:p>
+    <w:p>
+      <w:pPr>
+        <w:pStyle w:val="NormaleRS"/>
+        <w:numPr>
+          <w:ilvl w:val="1"/>
+          <w:numId w:val="8"/>
+        </w:numPr>
+        <w:jc w:val="left"/>
+      </w:pPr>
+      <w:proofErr w:type="spellStart"/>
+      <w:proofErr w:type="gramStart"/>
+      <w:r>
+        <w:t>netmask</w:t>
+      </w:r>
+      <w:proofErr w:type="spellEnd"/>
+      <w:proofErr w:type="gramEnd"/>
+    </w:p>
+    <w:p>
+      <w:pPr>
+        <w:pStyle w:val="NormaleRS"/>
+        <w:numPr>
+          <w:ilvl w:val="1"/>
+          <w:numId w:val="8"/>
+        </w:numPr>
+        <w:jc w:val="left"/>
+      </w:pPr>
+      <w:proofErr w:type="gramStart"/>
+      <w:r>
+        <w:t>default</w:t>
+      </w:r>
+      <w:proofErr w:type="gramEnd"/>
+      <w:r>
+        <w:t xml:space="preserve"> gateway</w:t>
+      </w:r>
+    </w:p>
+    <w:p>
+      <w:pPr>
+        <w:pStyle w:val="NormaleRS"/>
+        <w:numPr>
+          <w:ilvl w:val="1"/>
+          <w:numId w:val="8"/>
+        </w:numPr>
+        <w:jc w:val="left"/>
+      </w:pPr>
+      <w:r>
+        <w:t>DNS primario/secondario</w:t>
+      </w:r>
+    </w:p>
+    <w:p>
+      <w:pPr>
+        <w:pStyle w:val="NormaleRS"/>
+        <w:ind w:left="720"/>
+        <w:jc w:val="left"/>
       </w:pPr>
     </w:p>
     <w:p>
@@ -11471,7 +12135,7 @@
         <w:jc w:val="left"/>
       </w:pPr>
       <w:r>
-        <w:t>Modalità di funzionamento STA</w:t>
+        <w:t xml:space="preserve">NTP </w:t>
       </w:r>
     </w:p>
     <w:p>
@@ -11485,11 +12149,52 @@
       </w:pPr>
       <w:proofErr w:type="gramStart"/>
       <w:r>
-        <w:t>nome</w:t>
+        <w:t>indirizzo</w:t>
       </w:r>
       <w:proofErr w:type="gramEnd"/>
       <w:r>
-        <w:t xml:space="preserve"> AP a cui connettersi</w:t>
+        <w:t xml:space="preserve"> server</w:t>
+      </w:r>
+      <w:r>
+        <w:t>;</w:t>
+      </w:r>
+      <w:r>
+        <w:br/>
+      </w:r>
+      <w:r>
+        <w:t xml:space="preserve">alla prima accensione il GME proporrà </w:t>
+      </w:r>
+      <w:r>
+        <w:t>“</w:t>
+      </w:r>
+      <w:r>
+        <w:t xml:space="preserve">pool.ntp.org” </w:t>
+      </w:r>
+      <w:r>
+        <w:t>e poi l’utente decide se cambiarlo o meno.</w:t>
+      </w:r>
+      <w:r>
+        <w:t xml:space="preserve"> </w:t>
+      </w:r>
+    </w:p>
+    <w:p>
+      <w:pPr>
+        <w:pStyle w:val="NormaleRS"/>
+        <w:ind w:left="1440"/>
+        <w:jc w:val="left"/>
+      </w:pPr>
+    </w:p>
+    <w:p>
+      <w:pPr>
+        <w:pStyle w:val="NormaleRS"/>
+        <w:numPr>
+          <w:ilvl w:val="0"/>
+          <w:numId w:val="8"/>
+        </w:numPr>
+        <w:jc w:val="left"/>
+      </w:pPr>
+      <w:r>
+        <w:t>Cambio credenziali</w:t>
       </w:r>
     </w:p>
     <w:p>
@@ -11502,178 +12207,7 @@
         <w:jc w:val="left"/>
       </w:pPr>
       <w:r>
-        <w:t>Modo WPA/WAP2</w:t>
-      </w:r>
-      <w:r>
-        <w:t xml:space="preserve"> (è fissa ma ricorda all’utente </w:t>
-      </w:r>
-    </w:p>
-    <w:p>
-      <w:pPr>
-        <w:pStyle w:val="NormaleRS"/>
-        <w:numPr>
-          <w:ilvl w:val="1"/>
-          <w:numId w:val="8"/>
-        </w:numPr>
-        <w:jc w:val="left"/>
-      </w:pPr>
-      <w:r>
-        <w:t>Password AP</w:t>
-      </w:r>
-    </w:p>
-    <w:p>
-      <w:pPr>
-        <w:pStyle w:val="NormaleRS"/>
-        <w:numPr>
-          <w:ilvl w:val="1"/>
-          <w:numId w:val="8"/>
-        </w:numPr>
-        <w:jc w:val="left"/>
-      </w:pPr>
-      <w:proofErr w:type="gramStart"/>
-      <w:r>
-        <w:t>modalità</w:t>
-      </w:r>
-      <w:proofErr w:type="gramEnd"/>
-      <w:r>
-        <w:t xml:space="preserve"> indirizzo dato da DHCP on/off</w:t>
-      </w:r>
-      <w:r>
-        <w:t xml:space="preserve"> (</w:t>
-      </w:r>
-      <w:r>
-        <w:t>default on</w:t>
-      </w:r>
-      <w:r>
-        <w:t>)</w:t>
-      </w:r>
-    </w:p>
-    <w:p>
-      <w:pPr>
-        <w:pStyle w:val="NormaleRS"/>
-        <w:numPr>
-          <w:ilvl w:val="1"/>
-          <w:numId w:val="8"/>
-        </w:numPr>
-        <w:jc w:val="left"/>
-      </w:pPr>
-      <w:proofErr w:type="gramStart"/>
-      <w:r>
-        <w:t>indirizzo</w:t>
-      </w:r>
-      <w:proofErr w:type="gramEnd"/>
-      <w:r>
-        <w:t xml:space="preserve"> statico</w:t>
-      </w:r>
-      <w:r>
-        <w:t xml:space="preserve"> </w:t>
-      </w:r>
-    </w:p>
-    <w:p>
-      <w:pPr>
-        <w:pStyle w:val="NormaleRS"/>
-        <w:numPr>
-          <w:ilvl w:val="1"/>
-          <w:numId w:val="8"/>
-        </w:numPr>
-        <w:jc w:val="left"/>
-      </w:pPr>
-      <w:proofErr w:type="spellStart"/>
-      <w:proofErr w:type="gramStart"/>
-      <w:r>
-        <w:t>netmask</w:t>
-      </w:r>
-      <w:proofErr w:type="spellEnd"/>
-      <w:proofErr w:type="gramEnd"/>
-    </w:p>
-    <w:p>
-      <w:pPr>
-        <w:pStyle w:val="NormaleRS"/>
-        <w:numPr>
-          <w:ilvl w:val="1"/>
-          <w:numId w:val="8"/>
-        </w:numPr>
-        <w:jc w:val="left"/>
-      </w:pPr>
-      <w:proofErr w:type="gramStart"/>
-      <w:r>
-        <w:t>default</w:t>
-      </w:r>
-      <w:proofErr w:type="gramEnd"/>
-      <w:r>
-        <w:t xml:space="preserve"> gateway</w:t>
-      </w:r>
-    </w:p>
-    <w:p>
-      <w:pPr>
-        <w:pStyle w:val="NormaleRS"/>
-        <w:numPr>
-          <w:ilvl w:val="1"/>
-          <w:numId w:val="8"/>
-        </w:numPr>
-        <w:jc w:val="left"/>
-      </w:pPr>
-      <w:r>
-        <w:t>DNS primario/secondario</w:t>
-      </w:r>
-    </w:p>
-    <w:p>
-      <w:pPr>
-        <w:pStyle w:val="NormaleRS"/>
-        <w:ind w:left="720"/>
-        <w:jc w:val="left"/>
-      </w:pPr>
-    </w:p>
-    <w:p>
-      <w:pPr>
-        <w:pStyle w:val="NormaleRS"/>
-        <w:numPr>
-          <w:ilvl w:val="0"/>
-          <w:numId w:val="8"/>
-        </w:numPr>
-        <w:jc w:val="left"/>
-      </w:pPr>
-      <w:r>
-        <w:t xml:space="preserve">NTP </w:t>
-      </w:r>
-    </w:p>
-    <w:p>
-      <w:pPr>
-        <w:pStyle w:val="NormaleRS"/>
-        <w:numPr>
-          <w:ilvl w:val="1"/>
-          <w:numId w:val="8"/>
-        </w:numPr>
-        <w:jc w:val="left"/>
-      </w:pPr>
-      <w:proofErr w:type="gramStart"/>
-      <w:r>
-        <w:t>indirizzo</w:t>
-      </w:r>
-      <w:proofErr w:type="gramEnd"/>
-      <w:r>
-        <w:t xml:space="preserve"> server</w:t>
-      </w:r>
-      <w:r>
-        <w:t>;</w:t>
-      </w:r>
-      <w:r>
-        <w:br/>
-      </w:r>
-      <w:r>
-        <w:t xml:space="preserve">alla prima accensione il GME proporrà </w:t>
-      </w:r>
-      <w:r>
-        <w:t>“</w:t>
-      </w:r>
-      <w:r>
-        <w:t xml:space="preserve">pool.ntp.org” </w:t>
-      </w:r>
-      <w:r>
-        <w:t>e poi l’utente decide se cambiarlo o meno.</w:t>
-      </w:r>
-      <w:r>
-        <w:t xml:space="preserve"> </w:t>
+        <w:t>Username e password di accesso alle pagine web</w:t>
       </w:r>
     </w:p>
     <w:p>
@@ -11709,7 +12243,7 @@
           <w:lang w:val="it-IT"/>
         </w:rPr>
       </w:pPr>
-      <w:bookmarkStart w:id="35" w:name="_Toc34116943"/>
+      <w:bookmarkStart w:id="37" w:name="_Toc39502784"/>
       <w:r>
         <w:rPr>
           <w:lang w:val="it-IT"/>
@@ -11717,7 +12251,7 @@
         <w:lastRenderedPageBreak/>
         <w:t>Esclusioni</w:t>
       </w:r>
-      <w:bookmarkEnd w:id="35"/>
+      <w:bookmarkEnd w:id="37"/>
     </w:p>
     <w:p>
       <w:pPr>
@@ -11744,18 +12278,12 @@
     <w:p>
       <w:pPr>
         <w:pStyle w:val="Titolo2RS"/>
-        <w:rPr>
-          <w:lang w:val="it-IT"/>
-        </w:rPr>
-      </w:pPr>
-      <w:bookmarkStart w:id="36" w:name="_Toc34116944"/>
-      <w:r>
-        <w:rPr>
-          <w:lang w:val="it-IT"/>
-        </w:rPr>
+      </w:pPr>
+      <w:bookmarkStart w:id="38" w:name="_Toc39502785"/>
+      <w:r>
         <w:t>Trasferimento dei log del dispositivo</w:t>
       </w:r>
-      <w:bookmarkEnd w:id="36"/>
+      <w:bookmarkEnd w:id="38"/>
     </w:p>
     <w:p>
       <w:pPr>
@@ -11819,7 +12347,7 @@
           <w:lang w:val="it-IT"/>
         </w:rPr>
       </w:pPr>
-      <w:bookmarkStart w:id="37" w:name="_Toc34116945"/>
+      <w:bookmarkStart w:id="39" w:name="_Toc39502786"/>
       <w:r>
         <w:rPr>
           <w:lang w:val="it-IT"/>
@@ -11827,7 +12355,7 @@
         <w:lastRenderedPageBreak/>
         <w:t>ESP32 partizionamento memoria</w:t>
       </w:r>
-      <w:bookmarkEnd w:id="37"/>
+      <w:bookmarkEnd w:id="39"/>
     </w:p>
     <w:p>
       <w:pPr>
@@ -12285,9 +12813,9 @@
           <w:lang w:val="it-IT"/>
         </w:rPr>
       </w:pPr>
-      <w:bookmarkStart w:id="38" w:name="appendice_a"/>
-      <w:bookmarkStart w:id="39" w:name="_Toc34116946"/>
-      <w:bookmarkEnd w:id="38"/>
+      <w:bookmarkStart w:id="40" w:name="appendice_a"/>
+      <w:bookmarkStart w:id="41" w:name="_Toc39502787"/>
+      <w:bookmarkEnd w:id="40"/>
       <w:r>
         <w:rPr>
           <w:lang w:val="it-IT"/>
@@ -12295,7 +12823,7 @@
         <w:lastRenderedPageBreak/>
         <w:t>Appendice A – Aggiornamento FW del target</w:t>
       </w:r>
-      <w:bookmarkEnd w:id="39"/>
+      <w:bookmarkEnd w:id="41"/>
     </w:p>
     <w:p>
       <w:pPr>
@@ -12999,7 +13527,7 @@
               <w:sz w:val="16"/>
               <w:lang w:val="en-GB"/>
             </w:rPr>
-            <w:t>19</w:t>
+            <w:t>20</w:t>
           </w:r>
           <w:r>
             <w:rPr>
@@ -13045,7 +13573,7 @@
               <w:sz w:val="16"/>
               <w:lang w:val="en-GB"/>
             </w:rPr>
-            <w:t>19</w:t>
+            <w:t>20</w:t>
           </w:r>
           <w:r>
             <w:rPr>
@@ -14725,7 +15253,7 @@
   <w:abstractNum w:abstractNumId="15" w15:restartNumberingAfterBreak="0">
     <w:nsid w:val="557C45A6"/>
     <w:multiLevelType w:val="hybridMultilevel"/>
-    <w:tmpl w:val="21E0F92E"/>
+    <w:tmpl w:val="A290F428"/>
     <w:lvl w:ilvl="0" w:tplc="04100001">
       <w:start w:val="1"/>
       <w:numFmt w:val="bullet"/>
@@ -15236,7 +15764,7 @@
   <w:abstractNum w:abstractNumId="20" w15:restartNumberingAfterBreak="0">
     <w:nsid w:val="5DB64F7A"/>
     <w:multiLevelType w:val="multilevel"/>
-    <w:tmpl w:val="AD52A0F2"/>
+    <w:tmpl w:val="1A42DF1A"/>
     <w:lvl w:ilvl="0">
       <w:start w:val="1"/>
       <w:numFmt w:val="decimal"/>
@@ -15811,6 +16339,66 @@
   </w:num>
   <w:num w:numId="27">
     <w:abstractNumId w:val="6"/>
+  </w:num>
+  <w:num w:numId="28">
+    <w:abstractNumId w:val="20"/>
+    <w:lvlOverride w:ilvl="0">
+      <w:startOverride w:val="1"/>
+    </w:lvlOverride>
+    <w:lvlOverride w:ilvl="1">
+      <w:startOverride w:val="1"/>
+    </w:lvlOverride>
+    <w:lvlOverride w:ilvl="2">
+      <w:startOverride w:val="1"/>
+    </w:lvlOverride>
+    <w:lvlOverride w:ilvl="3">
+      <w:startOverride w:val="1"/>
+    </w:lvlOverride>
+    <w:lvlOverride w:ilvl="4">
+      <w:startOverride w:val="1"/>
+    </w:lvlOverride>
+    <w:lvlOverride w:ilvl="5">
+      <w:startOverride w:val="1"/>
+    </w:lvlOverride>
+    <w:lvlOverride w:ilvl="6">
+      <w:startOverride w:val="1"/>
+    </w:lvlOverride>
+    <w:lvlOverride w:ilvl="7">
+      <w:startOverride w:val="1"/>
+    </w:lvlOverride>
+    <w:lvlOverride w:ilvl="8">
+      <w:startOverride w:val="1"/>
+    </w:lvlOverride>
+  </w:num>
+  <w:num w:numId="29">
+    <w:abstractNumId w:val="20"/>
+    <w:lvlOverride w:ilvl="0">
+      <w:startOverride w:val="1"/>
+    </w:lvlOverride>
+    <w:lvlOverride w:ilvl="1">
+      <w:startOverride w:val="1"/>
+    </w:lvlOverride>
+    <w:lvlOverride w:ilvl="2">
+      <w:startOverride w:val="1"/>
+    </w:lvlOverride>
+    <w:lvlOverride w:ilvl="3">
+      <w:startOverride w:val="1"/>
+    </w:lvlOverride>
+    <w:lvlOverride w:ilvl="4">
+      <w:startOverride w:val="1"/>
+    </w:lvlOverride>
+    <w:lvlOverride w:ilvl="5">
+      <w:startOverride w:val="1"/>
+    </w:lvlOverride>
+    <w:lvlOverride w:ilvl="6">
+      <w:startOverride w:val="1"/>
+    </w:lvlOverride>
+    <w:lvlOverride w:ilvl="7">
+      <w:startOverride w:val="1"/>
+    </w:lvlOverride>
+    <w:lvlOverride w:ilvl="8">
+      <w:startOverride w:val="1"/>
+    </w:lvlOverride>
   </w:num>
   <w:numIdMacAtCleanup w:val="17"/>
 </w:numbering>
@@ -16920,7 +17508,7 @@
     <w:name w:val="Titolo 2 RS"/>
     <w:basedOn w:val="Titolo2"/>
     <w:autoRedefine/>
-    <w:rsid w:val="00EC5097"/>
+    <w:rsid w:val="005151C5"/>
     <w:pPr>
       <w:numPr>
         <w:ilvl w:val="1"/>
@@ -17536,7 +18124,7 @@
 </file>
 
 <file path=customXml/itemProps1.xml><?xml version="1.0" encoding="utf-8"?>
-<ds:datastoreItem xmlns:ds="http://schemas.openxmlformats.org/officeDocument/2006/customXml" ds:itemID="{7ED617BA-7D70-4D10-9141-9AE436FE8C7A}">
+<ds:datastoreItem xmlns:ds="http://schemas.openxmlformats.org/officeDocument/2006/customXml" ds:itemID="{DD3C770F-42C9-4EFA-A2D2-9C715923F9DA}">
   <ds:schemaRefs>
     <ds:schemaRef ds:uri="http://schemas.openxmlformats.org/officeDocument/2006/bibliography"/>
   </ds:schemaRefs>

</xml_diff>